<commit_message>
Completed a couple of simulations for part 2
</commit_message>
<xml_diff>
--- a/Part2/D10126532SDLC.docx
+++ b/Part2/D10126532SDLC.docx
@@ -277,9 +277,350 @@
       <w:pPr>
         <w:divId w:val="1659846320"/>
       </w:pPr>
-      <w:r>
-        <w:t xml:space="preserve">TODO: </w:t>
-      </w:r>
+    </w:p>
+    <w:p>
+      <w:pPr>
+        <w:divId w:val="1659846320"/>
+      </w:pPr>
+    </w:p>
+    <w:p>
+      <w:pPr>
+        <w:pStyle w:val="Heading2"/>
+        <w:divId w:val="1659846320"/>
+      </w:pPr>
+      <w:r>
+        <w:t>Attempt 1</w:t>
+      </w:r>
+    </w:p>
+    <w:p>
+      <w:pPr>
+        <w:pStyle w:val="ListParagraph"/>
+        <w:numPr>
+          <w:ilvl w:val="0"/>
+          <w:numId w:val="3"/>
+        </w:numPr>
+        <w:divId w:val="1659846320"/>
+      </w:pPr>
+      <w:r>
+        <w:t>For each module, concentrated on getting the Requirements done, then Design before starting implementation.</w:t>
+      </w:r>
+    </w:p>
+    <w:p>
+      <w:pPr>
+        <w:pStyle w:val="ListParagraph"/>
+        <w:numPr>
+          <w:ilvl w:val="0"/>
+          <w:numId w:val="3"/>
+        </w:numPr>
+        <w:divId w:val="1659846320"/>
+      </w:pPr>
+      <w:proofErr w:type="spellStart"/>
+      <w:r>
+        <w:t>Proabably</w:t>
+      </w:r>
+      <w:proofErr w:type="spellEnd"/>
+      <w:r>
+        <w:t xml:space="preserve"> need to concentrate on a few more of the simulation variables.</w:t>
+      </w:r>
+    </w:p>
+    <w:p>
+      <w:pPr>
+        <w:pStyle w:val="ListParagraph"/>
+        <w:numPr>
+          <w:ilvl w:val="0"/>
+          <w:numId w:val="3"/>
+        </w:numPr>
+        <w:divId w:val="1659846320"/>
+      </w:pPr>
+      <w:r>
+        <w:t xml:space="preserve">Set team </w:t>
+      </w:r>
+      <w:proofErr w:type="gramStart"/>
+      <w:r>
+        <w:t>members</w:t>
+      </w:r>
+      <w:proofErr w:type="gramEnd"/>
+      <w:r>
+        <w:t xml:space="preserve"> one task at a time whereas they might be able to do some tasks in parallel more of the time.</w:t>
+      </w:r>
+    </w:p>
+    <w:p>
+      <w:pPr>
+        <w:pStyle w:val="ListParagraph"/>
+        <w:numPr>
+          <w:ilvl w:val="0"/>
+          <w:numId w:val="3"/>
+        </w:numPr>
+        <w:divId w:val="1659846320"/>
+      </w:pPr>
+      <w:r>
+        <w:t>Simulation aim was to complete project in/around 200 ticks.  Probably needed to keep an eye on the score in real time toward the end.</w:t>
+      </w:r>
+    </w:p>
+    <w:p>
+      <w:pPr>
+        <w:pStyle w:val="ListParagraph"/>
+        <w:numPr>
+          <w:ilvl w:val="0"/>
+          <w:numId w:val="3"/>
+        </w:numPr>
+        <w:divId w:val="1659846320"/>
+      </w:pPr>
+      <w:r>
+        <w:t>Noted</w:t>
+      </w:r>
+      <w:r>
+        <w:t xml:space="preserve"> that score was directly related to (customer) satisfaction.</w:t>
+      </w:r>
+    </w:p>
+    <w:p>
+      <w:pPr>
+        <w:pStyle w:val="ListParagraph"/>
+        <w:numPr>
+          <w:ilvl w:val="0"/>
+          <w:numId w:val="3"/>
+        </w:numPr>
+        <w:divId w:val="1659846320"/>
+      </w:pPr>
+      <w:r>
+        <w:t>Noted that I should have been doing Risk Analysis after Requirements</w:t>
+      </w:r>
+    </w:p>
+    <w:p>
+      <w:pPr>
+        <w:divId w:val="1659846320"/>
+      </w:pPr>
+    </w:p>
+    <w:p>
+      <w:pPr>
+        <w:divId w:val="1659846320"/>
+      </w:pPr>
+      <w:r>
+        <w:rPr>
+          <w:noProof/>
+        </w:rPr>
+        <w:drawing>
+          <wp:inline distT="0" distB="0" distL="0" distR="0" wp14:anchorId="4AE304A1" wp14:editId="1CB8B45F">
+            <wp:extent cx="5943600" cy="3553460"/>
+            <wp:effectExtent l="0" t="0" r="0" b="8890"/>
+            <wp:docPr id="1" name="Picture 1"/>
+            <wp:cNvGraphicFramePr>
+              <a:graphicFrameLocks xmlns:a="http://schemas.openxmlformats.org/drawingml/2006/main" noChangeAspect="1"/>
+            </wp:cNvGraphicFramePr>
+            <a:graphic xmlns:a="http://schemas.openxmlformats.org/drawingml/2006/main">
+              <a:graphicData uri="http://schemas.openxmlformats.org/drawingml/2006/picture">
+                <pic:pic xmlns:pic="http://schemas.openxmlformats.org/drawingml/2006/picture">
+                  <pic:nvPicPr>
+                    <pic:cNvPr id="0" name=""/>
+                    <pic:cNvPicPr/>
+                  </pic:nvPicPr>
+                  <pic:blipFill>
+                    <a:blip r:embed="rId7"/>
+                    <a:stretch>
+                      <a:fillRect/>
+                    </a:stretch>
+                  </pic:blipFill>
+                  <pic:spPr>
+                    <a:xfrm>
+                      <a:off x="0" y="0"/>
+                      <a:ext cx="5943600" cy="3553460"/>
+                    </a:xfrm>
+                    <a:prstGeom prst="rect">
+                      <a:avLst/>
+                    </a:prstGeom>
+                  </pic:spPr>
+                </pic:pic>
+              </a:graphicData>
+            </a:graphic>
+          </wp:inline>
+        </w:drawing>
+      </w:r>
+    </w:p>
+    <w:p>
+      <w:pPr>
+        <w:divId w:val="1659846320"/>
+      </w:pPr>
+    </w:p>
+    <w:p>
+      <w:pPr>
+        <w:divId w:val="1659846320"/>
+      </w:pPr>
+    </w:p>
+    <w:p>
+      <w:pPr>
+        <w:pStyle w:val="Heading2"/>
+        <w:divId w:val="1659846320"/>
+      </w:pPr>
+      <w:r>
+        <w:t>Attempt 2</w:t>
+      </w:r>
+    </w:p>
+    <w:p>
+      <w:pPr>
+        <w:pStyle w:val="ListParagraph"/>
+        <w:numPr>
+          <w:ilvl w:val="0"/>
+          <w:numId w:val="4"/>
+        </w:numPr>
+        <w:divId w:val="1659846320"/>
+      </w:pPr>
+      <w:r>
+        <w:t>Planned a more structured approach, get requirements and risk analysis done on all modules before deciding which modules to focus on first, i.e. with the highest value</w:t>
+      </w:r>
+    </w:p>
+    <w:p>
+      <w:pPr>
+        <w:pStyle w:val="ListParagraph"/>
+        <w:numPr>
+          <w:ilvl w:val="0"/>
+          <w:numId w:val="4"/>
+        </w:numPr>
+        <w:divId w:val="1659846320"/>
+      </w:pPr>
+      <w:r>
+        <w:t xml:space="preserve">Kept an eye the table below, it offered the most/concise feedback.  </w:t>
+      </w:r>
+    </w:p>
+    <w:p>
+      <w:pPr>
+        <w:pStyle w:val="ListParagraph"/>
+        <w:numPr>
+          <w:ilvl w:val="0"/>
+          <w:numId w:val="4"/>
+        </w:numPr>
+        <w:divId w:val="1659846320"/>
+      </w:pPr>
+      <w:r>
+        <w:t>At clock tick 202 I had 100</w:t>
+      </w:r>
+      <w:r>
+        <w:t xml:space="preserve"> for all of Requirements, Design, Implementation, Accuracy, Total Satisfaction, Risk Analysis, Difficulty Analysis, Integration for Module 1</w:t>
+      </w:r>
+      <w:proofErr w:type="gramStart"/>
+      <w:r>
+        <w:t>,3</w:t>
+      </w:r>
+      <w:proofErr w:type="gramEnd"/>
+      <w:r>
+        <w:t xml:space="preserve"> &amp; 4 and a score of 75 approx. Then kept advancing one tick at a time (while concentrating the team on design of the last module), deciding as soon as the score started to go down I would submit the final product, however I did not think the satisfaction/score would drop so much as it did when a user requirement came in at clock tick 214. Lesson learned.</w:t>
+      </w:r>
+      <w:bookmarkStart w:id="0" w:name="_GoBack"/>
+      <w:bookmarkEnd w:id="0"/>
+    </w:p>
+    <w:p>
+      <w:pPr>
+        <w:divId w:val="1659846320"/>
+      </w:pPr>
+    </w:p>
+    <w:p>
+      <w:pPr>
+        <w:divId w:val="1659846320"/>
+      </w:pPr>
+    </w:p>
+    <w:p>
+      <w:pPr>
+        <w:divId w:val="1659846320"/>
+      </w:pPr>
+    </w:p>
+    <w:p>
+      <w:pPr>
+        <w:divId w:val="1659846320"/>
+      </w:pPr>
+      <w:r>
+        <w:rPr>
+          <w:noProof/>
+        </w:rPr>
+        <w:drawing>
+          <wp:inline distT="0" distB="0" distL="0" distR="0" wp14:anchorId="167F6BAF" wp14:editId="4F626C4B">
+            <wp:extent cx="8891581" cy="1066800"/>
+            <wp:effectExtent l="0" t="0" r="5080" b="0"/>
+            <wp:docPr id="2" name="Picture 2"/>
+            <wp:cNvGraphicFramePr>
+              <a:graphicFrameLocks xmlns:a="http://schemas.openxmlformats.org/drawingml/2006/main" noChangeAspect="1"/>
+            </wp:cNvGraphicFramePr>
+            <a:graphic xmlns:a="http://schemas.openxmlformats.org/drawingml/2006/main">
+              <a:graphicData uri="http://schemas.openxmlformats.org/drawingml/2006/picture">
+                <pic:pic xmlns:pic="http://schemas.openxmlformats.org/drawingml/2006/picture">
+                  <pic:nvPicPr>
+                    <pic:cNvPr id="0" name=""/>
+                    <pic:cNvPicPr/>
+                  </pic:nvPicPr>
+                  <pic:blipFill>
+                    <a:blip r:embed="rId8"/>
+                    <a:stretch>
+                      <a:fillRect/>
+                    </a:stretch>
+                  </pic:blipFill>
+                  <pic:spPr>
+                    <a:xfrm>
+                      <a:off x="0" y="0"/>
+                      <a:ext cx="8900011" cy="1067811"/>
+                    </a:xfrm>
+                    <a:prstGeom prst="rect">
+                      <a:avLst/>
+                    </a:prstGeom>
+                  </pic:spPr>
+                </pic:pic>
+              </a:graphicData>
+            </a:graphic>
+          </wp:inline>
+        </w:drawing>
+      </w:r>
+    </w:p>
+    <w:p>
+      <w:pPr>
+        <w:divId w:val="1659846320"/>
+      </w:pPr>
+    </w:p>
+    <w:p>
+      <w:pPr>
+        <w:divId w:val="1659846320"/>
+      </w:pPr>
+      <w:r>
+        <w:rPr>
+          <w:noProof/>
+        </w:rPr>
+        <w:drawing>
+          <wp:inline distT="0" distB="0" distL="0" distR="0" wp14:anchorId="33EAA2A3" wp14:editId="5B33450A">
+            <wp:extent cx="5943600" cy="3491230"/>
+            <wp:effectExtent l="0" t="0" r="0" b="0"/>
+            <wp:docPr id="3" name="Picture 3"/>
+            <wp:cNvGraphicFramePr>
+              <a:graphicFrameLocks xmlns:a="http://schemas.openxmlformats.org/drawingml/2006/main" noChangeAspect="1"/>
+            </wp:cNvGraphicFramePr>
+            <a:graphic xmlns:a="http://schemas.openxmlformats.org/drawingml/2006/main">
+              <a:graphicData uri="http://schemas.openxmlformats.org/drawingml/2006/picture">
+                <pic:pic xmlns:pic="http://schemas.openxmlformats.org/drawingml/2006/picture">
+                  <pic:nvPicPr>
+                    <pic:cNvPr id="0" name=""/>
+                    <pic:cNvPicPr/>
+                  </pic:nvPicPr>
+                  <pic:blipFill>
+                    <a:blip r:embed="rId9"/>
+                    <a:stretch>
+                      <a:fillRect/>
+                    </a:stretch>
+                  </pic:blipFill>
+                  <pic:spPr>
+                    <a:xfrm>
+                      <a:off x="0" y="0"/>
+                      <a:ext cx="5943600" cy="3491230"/>
+                    </a:xfrm>
+                    <a:prstGeom prst="rect">
+                      <a:avLst/>
+                    </a:prstGeom>
+                  </pic:spPr>
+                </pic:pic>
+              </a:graphicData>
+            </a:graphic>
+          </wp:inline>
+        </w:drawing>
+      </w:r>
+    </w:p>
+    <w:p>
+      <w:pPr>
+        <w:divId w:val="1659846320"/>
+      </w:pPr>
     </w:p>
     <w:p>
       <w:pPr>
@@ -723,8 +1064,6 @@
       <w:pPr>
         <w:divId w:val="1659846320"/>
       </w:pPr>
-      <w:bookmarkStart w:id="0" w:name="_GoBack"/>
-      <w:bookmarkEnd w:id="0"/>
     </w:p>
     <w:sectPr>
       <w:pgSz w:w="11906" w:h="16838"/>
@@ -916,11 +1255,243 @@
       </w:pPr>
     </w:lvl>
   </w:abstractNum>
+  <w:abstractNum w:abstractNumId="2">
+    <w:nsid w:val="590B4622"/>
+    <w:multiLevelType w:val="hybridMultilevel"/>
+    <w:tmpl w:val="915C0066"/>
+    <w:lvl w:ilvl="0" w:tplc="18090001">
+      <w:start w:val="1"/>
+      <w:numFmt w:val="bullet"/>
+      <w:lvlText w:val=""/>
+      <w:lvlJc w:val="left"/>
+      <w:pPr>
+        <w:ind w:left="720" w:hanging="360"/>
+      </w:pPr>
+      <w:rPr>
+        <w:rFonts w:ascii="Symbol" w:hAnsi="Symbol" w:hint="default"/>
+      </w:rPr>
+    </w:lvl>
+    <w:lvl w:ilvl="1" w:tplc="18090003" w:tentative="1">
+      <w:start w:val="1"/>
+      <w:numFmt w:val="bullet"/>
+      <w:lvlText w:val="o"/>
+      <w:lvlJc w:val="left"/>
+      <w:pPr>
+        <w:ind w:left="1440" w:hanging="360"/>
+      </w:pPr>
+      <w:rPr>
+        <w:rFonts w:ascii="Courier New" w:hAnsi="Courier New" w:cs="Courier New" w:hint="default"/>
+      </w:rPr>
+    </w:lvl>
+    <w:lvl w:ilvl="2" w:tplc="18090005" w:tentative="1">
+      <w:start w:val="1"/>
+      <w:numFmt w:val="bullet"/>
+      <w:lvlText w:val=""/>
+      <w:lvlJc w:val="left"/>
+      <w:pPr>
+        <w:ind w:left="2160" w:hanging="360"/>
+      </w:pPr>
+      <w:rPr>
+        <w:rFonts w:ascii="Wingdings" w:hAnsi="Wingdings" w:hint="default"/>
+      </w:rPr>
+    </w:lvl>
+    <w:lvl w:ilvl="3" w:tplc="18090001" w:tentative="1">
+      <w:start w:val="1"/>
+      <w:numFmt w:val="bullet"/>
+      <w:lvlText w:val=""/>
+      <w:lvlJc w:val="left"/>
+      <w:pPr>
+        <w:ind w:left="2880" w:hanging="360"/>
+      </w:pPr>
+      <w:rPr>
+        <w:rFonts w:ascii="Symbol" w:hAnsi="Symbol" w:hint="default"/>
+      </w:rPr>
+    </w:lvl>
+    <w:lvl w:ilvl="4" w:tplc="18090003" w:tentative="1">
+      <w:start w:val="1"/>
+      <w:numFmt w:val="bullet"/>
+      <w:lvlText w:val="o"/>
+      <w:lvlJc w:val="left"/>
+      <w:pPr>
+        <w:ind w:left="3600" w:hanging="360"/>
+      </w:pPr>
+      <w:rPr>
+        <w:rFonts w:ascii="Courier New" w:hAnsi="Courier New" w:cs="Courier New" w:hint="default"/>
+      </w:rPr>
+    </w:lvl>
+    <w:lvl w:ilvl="5" w:tplc="18090005" w:tentative="1">
+      <w:start w:val="1"/>
+      <w:numFmt w:val="bullet"/>
+      <w:lvlText w:val=""/>
+      <w:lvlJc w:val="left"/>
+      <w:pPr>
+        <w:ind w:left="4320" w:hanging="360"/>
+      </w:pPr>
+      <w:rPr>
+        <w:rFonts w:ascii="Wingdings" w:hAnsi="Wingdings" w:hint="default"/>
+      </w:rPr>
+    </w:lvl>
+    <w:lvl w:ilvl="6" w:tplc="18090001" w:tentative="1">
+      <w:start w:val="1"/>
+      <w:numFmt w:val="bullet"/>
+      <w:lvlText w:val=""/>
+      <w:lvlJc w:val="left"/>
+      <w:pPr>
+        <w:ind w:left="5040" w:hanging="360"/>
+      </w:pPr>
+      <w:rPr>
+        <w:rFonts w:ascii="Symbol" w:hAnsi="Symbol" w:hint="default"/>
+      </w:rPr>
+    </w:lvl>
+    <w:lvl w:ilvl="7" w:tplc="18090003" w:tentative="1">
+      <w:start w:val="1"/>
+      <w:numFmt w:val="bullet"/>
+      <w:lvlText w:val="o"/>
+      <w:lvlJc w:val="left"/>
+      <w:pPr>
+        <w:ind w:left="5760" w:hanging="360"/>
+      </w:pPr>
+      <w:rPr>
+        <w:rFonts w:ascii="Courier New" w:hAnsi="Courier New" w:cs="Courier New" w:hint="default"/>
+      </w:rPr>
+    </w:lvl>
+    <w:lvl w:ilvl="8" w:tplc="18090005" w:tentative="1">
+      <w:start w:val="1"/>
+      <w:numFmt w:val="bullet"/>
+      <w:lvlText w:val=""/>
+      <w:lvlJc w:val="left"/>
+      <w:pPr>
+        <w:ind w:left="6480" w:hanging="360"/>
+      </w:pPr>
+      <w:rPr>
+        <w:rFonts w:ascii="Wingdings" w:hAnsi="Wingdings" w:hint="default"/>
+      </w:rPr>
+    </w:lvl>
+  </w:abstractNum>
+  <w:abstractNum w:abstractNumId="3">
+    <w:nsid w:val="6E0579FA"/>
+    <w:multiLevelType w:val="hybridMultilevel"/>
+    <w:tmpl w:val="76204A60"/>
+    <w:lvl w:ilvl="0" w:tplc="18090001">
+      <w:start w:val="1"/>
+      <w:numFmt w:val="bullet"/>
+      <w:lvlText w:val=""/>
+      <w:lvlJc w:val="left"/>
+      <w:pPr>
+        <w:ind w:left="720" w:hanging="360"/>
+      </w:pPr>
+      <w:rPr>
+        <w:rFonts w:ascii="Symbol" w:hAnsi="Symbol" w:hint="default"/>
+      </w:rPr>
+    </w:lvl>
+    <w:lvl w:ilvl="1" w:tplc="18090003" w:tentative="1">
+      <w:start w:val="1"/>
+      <w:numFmt w:val="bullet"/>
+      <w:lvlText w:val="o"/>
+      <w:lvlJc w:val="left"/>
+      <w:pPr>
+        <w:ind w:left="1440" w:hanging="360"/>
+      </w:pPr>
+      <w:rPr>
+        <w:rFonts w:ascii="Courier New" w:hAnsi="Courier New" w:cs="Courier New" w:hint="default"/>
+      </w:rPr>
+    </w:lvl>
+    <w:lvl w:ilvl="2" w:tplc="18090005" w:tentative="1">
+      <w:start w:val="1"/>
+      <w:numFmt w:val="bullet"/>
+      <w:lvlText w:val=""/>
+      <w:lvlJc w:val="left"/>
+      <w:pPr>
+        <w:ind w:left="2160" w:hanging="360"/>
+      </w:pPr>
+      <w:rPr>
+        <w:rFonts w:ascii="Wingdings" w:hAnsi="Wingdings" w:hint="default"/>
+      </w:rPr>
+    </w:lvl>
+    <w:lvl w:ilvl="3" w:tplc="18090001" w:tentative="1">
+      <w:start w:val="1"/>
+      <w:numFmt w:val="bullet"/>
+      <w:lvlText w:val=""/>
+      <w:lvlJc w:val="left"/>
+      <w:pPr>
+        <w:ind w:left="2880" w:hanging="360"/>
+      </w:pPr>
+      <w:rPr>
+        <w:rFonts w:ascii="Symbol" w:hAnsi="Symbol" w:hint="default"/>
+      </w:rPr>
+    </w:lvl>
+    <w:lvl w:ilvl="4" w:tplc="18090003" w:tentative="1">
+      <w:start w:val="1"/>
+      <w:numFmt w:val="bullet"/>
+      <w:lvlText w:val="o"/>
+      <w:lvlJc w:val="left"/>
+      <w:pPr>
+        <w:ind w:left="3600" w:hanging="360"/>
+      </w:pPr>
+      <w:rPr>
+        <w:rFonts w:ascii="Courier New" w:hAnsi="Courier New" w:cs="Courier New" w:hint="default"/>
+      </w:rPr>
+    </w:lvl>
+    <w:lvl w:ilvl="5" w:tplc="18090005" w:tentative="1">
+      <w:start w:val="1"/>
+      <w:numFmt w:val="bullet"/>
+      <w:lvlText w:val=""/>
+      <w:lvlJc w:val="left"/>
+      <w:pPr>
+        <w:ind w:left="4320" w:hanging="360"/>
+      </w:pPr>
+      <w:rPr>
+        <w:rFonts w:ascii="Wingdings" w:hAnsi="Wingdings" w:hint="default"/>
+      </w:rPr>
+    </w:lvl>
+    <w:lvl w:ilvl="6" w:tplc="18090001" w:tentative="1">
+      <w:start w:val="1"/>
+      <w:numFmt w:val="bullet"/>
+      <w:lvlText w:val=""/>
+      <w:lvlJc w:val="left"/>
+      <w:pPr>
+        <w:ind w:left="5040" w:hanging="360"/>
+      </w:pPr>
+      <w:rPr>
+        <w:rFonts w:ascii="Symbol" w:hAnsi="Symbol" w:hint="default"/>
+      </w:rPr>
+    </w:lvl>
+    <w:lvl w:ilvl="7" w:tplc="18090003" w:tentative="1">
+      <w:start w:val="1"/>
+      <w:numFmt w:val="bullet"/>
+      <w:lvlText w:val="o"/>
+      <w:lvlJc w:val="left"/>
+      <w:pPr>
+        <w:ind w:left="5760" w:hanging="360"/>
+      </w:pPr>
+      <w:rPr>
+        <w:rFonts w:ascii="Courier New" w:hAnsi="Courier New" w:cs="Courier New" w:hint="default"/>
+      </w:rPr>
+    </w:lvl>
+    <w:lvl w:ilvl="8" w:tplc="18090005" w:tentative="1">
+      <w:start w:val="1"/>
+      <w:numFmt w:val="bullet"/>
+      <w:lvlText w:val=""/>
+      <w:lvlJc w:val="left"/>
+      <w:pPr>
+        <w:ind w:left="6480" w:hanging="360"/>
+      </w:pPr>
+      <w:rPr>
+        <w:rFonts w:ascii="Wingdings" w:hAnsi="Wingdings" w:hint="default"/>
+      </w:rPr>
+    </w:lvl>
+  </w:abstractNum>
   <w:num w:numId="1">
     <w:abstractNumId w:val="0"/>
   </w:num>
   <w:num w:numId="2">
     <w:abstractNumId w:val="1"/>
+  </w:num>
+  <w:num w:numId="3">
+    <w:abstractNumId w:val="2"/>
+  </w:num>
+  <w:num w:numId="4">
+    <w:abstractNumId w:val="3"/>
   </w:num>
 </w:numbering>
 </file>
@@ -1254,6 +1825,34 @@
       <w:contextualSpacing/>
     </w:pPr>
   </w:style>
+  <w:style w:type="paragraph" w:styleId="BalloonText">
+    <w:name w:val="Balloon Text"/>
+    <w:basedOn w:val="Normal"/>
+    <w:link w:val="BalloonTextChar"/>
+    <w:uiPriority w:val="99"/>
+    <w:semiHidden/>
+    <w:unhideWhenUsed/>
+    <w:rsid w:val="006B23E0"/>
+    <w:rPr>
+      <w:rFonts w:ascii="Tahoma" w:hAnsi="Tahoma" w:cs="Tahoma"/>
+      <w:sz w:val="16"/>
+      <w:szCs w:val="16"/>
+    </w:rPr>
+  </w:style>
+  <w:style w:type="character" w:customStyle="1" w:styleId="BalloonTextChar">
+    <w:name w:val="Balloon Text Char"/>
+    <w:basedOn w:val="DefaultParagraphFont"/>
+    <w:link w:val="BalloonText"/>
+    <w:uiPriority w:val="99"/>
+    <w:semiHidden/>
+    <w:rsid w:val="006B23E0"/>
+    <w:rPr>
+      <w:rFonts w:ascii="Tahoma" w:eastAsiaTheme="minorEastAsia" w:hAnsi="Tahoma" w:cs="Tahoma"/>
+      <w:color w:val="000000"/>
+      <w:sz w:val="16"/>
+      <w:szCs w:val="16"/>
+    </w:rPr>
+  </w:style>
 </w:styles>
 </file>
 
@@ -1585,6 +2184,34 @@
       <w:ind w:left="720"/>
       <w:contextualSpacing/>
     </w:pPr>
+  </w:style>
+  <w:style w:type="paragraph" w:styleId="BalloonText">
+    <w:name w:val="Balloon Text"/>
+    <w:basedOn w:val="Normal"/>
+    <w:link w:val="BalloonTextChar"/>
+    <w:uiPriority w:val="99"/>
+    <w:semiHidden/>
+    <w:unhideWhenUsed/>
+    <w:rsid w:val="006B23E0"/>
+    <w:rPr>
+      <w:rFonts w:ascii="Tahoma" w:hAnsi="Tahoma" w:cs="Tahoma"/>
+      <w:sz w:val="16"/>
+      <w:szCs w:val="16"/>
+    </w:rPr>
+  </w:style>
+  <w:style w:type="character" w:customStyle="1" w:styleId="BalloonTextChar">
+    <w:name w:val="Balloon Text Char"/>
+    <w:basedOn w:val="DefaultParagraphFont"/>
+    <w:link w:val="BalloonText"/>
+    <w:uiPriority w:val="99"/>
+    <w:semiHidden/>
+    <w:rsid w:val="006B23E0"/>
+    <w:rPr>
+      <w:rFonts w:ascii="Tahoma" w:eastAsiaTheme="minorEastAsia" w:hAnsi="Tahoma" w:cs="Tahoma"/>
+      <w:color w:val="000000"/>
+      <w:sz w:val="16"/>
+      <w:szCs w:val="16"/>
+    </w:rPr>
   </w:style>
 </w:styles>
 </file>
@@ -1872,4 +2499,16 @@
   <a:objectDefaults/>
   <a:extraClrSchemeLst/>
 </a:theme>
+</file>
+
+<file path=customXml/item1.xml><?xml version="1.0" encoding="utf-8"?>
+<b:Sources xmlns:b="http://schemas.openxmlformats.org/officeDocument/2006/bibliography" xmlns="http://schemas.openxmlformats.org/officeDocument/2006/bibliography" SelectedStyle="\APA.XSL" StyleName="APA"/>
+</file>
+
+<file path=customXml/itemProps1.xml><?xml version="1.0" encoding="utf-8"?>
+<ds:datastoreItem xmlns:ds="http://schemas.openxmlformats.org/officeDocument/2006/customXml" ds:itemID="{9B188B4C-F217-4072-93FA-B8A5B9EDBF13}">
+  <ds:schemaRefs>
+    <ds:schemaRef ds:uri="http://schemas.openxmlformats.org/officeDocument/2006/bibliography"/>
+  </ds:schemaRefs>
+</ds:datastoreItem>
 </file>
</xml_diff>

<commit_message>
Finally got a 70 plus score in SimSE for part 2; Added initial version of part 3
</commit_message>
<xml_diff>
--- a/Part2/D10126532SDLC.docx
+++ b/Part2/D10126532SDLC.docx
@@ -147,6 +147,82 @@
       <w:r>
         <w:t xml:space="preserve">TODO: </w:t>
       </w:r>
+    </w:p>
+    <w:p>
+      <w:pPr>
+        <w:divId w:val="1659846320"/>
+      </w:pPr>
+    </w:p>
+    <w:p>
+      <w:pPr>
+        <w:divId w:val="1659846320"/>
+      </w:pPr>
+      <w:r>
+        <w:t xml:space="preserve">The </w:t>
+      </w:r>
+      <w:proofErr w:type="spellStart"/>
+      <w:r>
+        <w:t>SimSE</w:t>
+      </w:r>
+      <w:proofErr w:type="spellEnd"/>
+      <w:r>
+        <w:t xml:space="preserve"> Incremental Model was chosen for this part of the assessment.</w:t>
+      </w:r>
+    </w:p>
+    <w:p>
+      <w:pPr>
+        <w:divId w:val="1659846320"/>
+      </w:pPr>
+    </w:p>
+    <w:p>
+      <w:pPr>
+        <w:divId w:val="1659846320"/>
+      </w:pPr>
+      <w:r>
+        <w:t xml:space="preserve">TODO: Overview of Incremental model, include the methodologies it encompasses (as outlined in the </w:t>
+      </w:r>
+      <w:proofErr w:type="spellStart"/>
+      <w:r>
+        <w:t>SimSE</w:t>
+      </w:r>
+      <w:proofErr w:type="spellEnd"/>
+      <w:r>
+        <w:t xml:space="preserve"> incremental model document)</w:t>
+      </w:r>
+    </w:p>
+    <w:p>
+      <w:pPr>
+        <w:divId w:val="1659846320"/>
+      </w:pPr>
+    </w:p>
+    <w:p>
+      <w:pPr>
+        <w:divId w:val="1659846320"/>
+      </w:pPr>
+      <w:r>
+        <w:t xml:space="preserve">I have been involved in many projects where Waterfall Model was used and </w:t>
+      </w:r>
+      <w:proofErr w:type="gramStart"/>
+      <w:r>
+        <w:t>I  have</w:t>
+      </w:r>
+      <w:proofErr w:type="gramEnd"/>
+      <w:r>
+        <w:t xml:space="preserve"> researched the incremental models for possible use in projects I managed however circumstances beyond my control prevented this.  I want to get involved in projects using the </w:t>
+      </w:r>
+      <w:proofErr w:type="gramStart"/>
+      <w:r>
+        <w:t>Agile</w:t>
+      </w:r>
+      <w:proofErr w:type="gramEnd"/>
+      <w:r>
+        <w:t xml:space="preserve"> methodology I see DTSM as a good amalgamation of PRINCE2 and Agile TODO: review.    </w:t>
+      </w:r>
+    </w:p>
+    <w:p>
+      <w:pPr>
+        <w:divId w:val="1659846320"/>
+      </w:pPr>
     </w:p>
     <w:p>
       <w:pPr>
@@ -502,10 +578,14 @@
       </w:r>
       <w:proofErr w:type="gramEnd"/>
       <w:r>
-        <w:t xml:space="preserve"> &amp; 4 and a score of 75 approx. Then kept advancing one tick at a time (while concentrating the team on design of the last module), deciding as soon as the score started to go down I would submit the final product, however I did not think the satisfaction/score would drop so much as it did when a user requirement came in at clock tick 214. Lesson learned.</w:t>
-      </w:r>
-      <w:bookmarkStart w:id="0" w:name="_GoBack"/>
-      <w:bookmarkEnd w:id="0"/>
+        <w:t xml:space="preserve"> &amp; 4 and a score of 75 approx. Then kept advancing one tick at a time (while concentrating the team on design of the last module), deciding as soon as the score started to go down I would submit the final product, however I did not think the satisfaction/score would drop </w:t>
+      </w:r>
+      <w:r>
+        <w:t>as</w:t>
+      </w:r>
+      <w:r>
+        <w:t xml:space="preserve"> much as it did when a user requirement came in at clock tick 214. Lesson learned.</w:t>
+      </w:r>
     </w:p>
     <w:p>
       <w:pPr>
@@ -624,6 +704,774 @@
     </w:p>
     <w:p>
       <w:pPr>
+        <w:divId w:val="1659846320"/>
+      </w:pPr>
+    </w:p>
+    <w:p>
+      <w:pPr>
+        <w:pStyle w:val="Heading2"/>
+        <w:divId w:val="1659846320"/>
+      </w:pPr>
+      <w:r>
+        <w:t>Attempt 3</w:t>
+      </w:r>
+    </w:p>
+    <w:p>
+      <w:pPr>
+        <w:divId w:val="1659846320"/>
+      </w:pPr>
+    </w:p>
+    <w:p>
+      <w:pPr>
+        <w:pStyle w:val="ListParagraph"/>
+        <w:numPr>
+          <w:ilvl w:val="0"/>
+          <w:numId w:val="5"/>
+        </w:numPr>
+        <w:divId w:val="1659846320"/>
+      </w:pPr>
+      <w:r>
+        <w:t xml:space="preserve">Took the same approach, took better notes of who was doing what, don’t know why I didn’t score as well.  </w:t>
+      </w:r>
+    </w:p>
+    <w:p>
+      <w:pPr>
+        <w:pStyle w:val="ListParagraph"/>
+        <w:numPr>
+          <w:ilvl w:val="0"/>
+          <w:numId w:val="5"/>
+        </w:numPr>
+        <w:divId w:val="1659846320"/>
+      </w:pPr>
+      <w:r>
+        <w:t>In this model, you can’</w:t>
+      </w:r>
+      <w:r>
+        <w:t xml:space="preserve">t view any of the rules/triggers, can’t view any action graph </w:t>
+      </w:r>
+      <w:proofErr w:type="gramStart"/>
+      <w:r>
+        <w:t>nor</w:t>
+      </w:r>
+      <w:proofErr w:type="gramEnd"/>
+      <w:r>
+        <w:t xml:space="preserve"> composite graphs (should I be able to do this in this model? See screenshot below) to analyse what caused value changes in the attributes of the project.</w:t>
+      </w:r>
+    </w:p>
+    <w:p>
+      <w:pPr>
+        <w:pStyle w:val="ListParagraph"/>
+        <w:numPr>
+          <w:ilvl w:val="0"/>
+          <w:numId w:val="5"/>
+        </w:numPr>
+        <w:divId w:val="1659846320"/>
+      </w:pPr>
+      <w:r>
+        <w:t>The Known Value of the modules (after risk analysis) were low for</w:t>
+      </w:r>
+      <w:r>
+        <w:t xml:space="preserve"> </w:t>
+      </w:r>
+      <w:r>
+        <w:t>all modules</w:t>
+      </w:r>
+      <w:r>
+        <w:t xml:space="preserve"> </w:t>
+      </w:r>
+    </w:p>
+    <w:p>
+      <w:pPr>
+        <w:divId w:val="1659846320"/>
+      </w:pPr>
+    </w:p>
+    <w:p>
+      <w:pPr>
+        <w:divId w:val="1659846320"/>
+      </w:pPr>
+    </w:p>
+    <w:p>
+      <w:pPr>
+        <w:divId w:val="1659846320"/>
+      </w:pPr>
+    </w:p>
+    <w:p>
+      <w:pPr>
+        <w:divId w:val="1659846320"/>
+      </w:pPr>
+      <w:r>
+        <w:rPr>
+          <w:noProof/>
+        </w:rPr>
+        <w:drawing>
+          <wp:inline distT="0" distB="0" distL="0" distR="0" wp14:anchorId="5FCEE4F4" wp14:editId="6A4B1009">
+            <wp:extent cx="2419350" cy="1045726"/>
+            <wp:effectExtent l="0" t="0" r="0" b="2540"/>
+            <wp:docPr id="4" name="Picture 4"/>
+            <wp:cNvGraphicFramePr>
+              <a:graphicFrameLocks xmlns:a="http://schemas.openxmlformats.org/drawingml/2006/main" noChangeAspect="1"/>
+            </wp:cNvGraphicFramePr>
+            <a:graphic xmlns:a="http://schemas.openxmlformats.org/drawingml/2006/main">
+              <a:graphicData uri="http://schemas.openxmlformats.org/drawingml/2006/picture">
+                <pic:pic xmlns:pic="http://schemas.openxmlformats.org/drawingml/2006/picture">
+                  <pic:nvPicPr>
+                    <pic:cNvPr id="0" name=""/>
+                    <pic:cNvPicPr/>
+                  </pic:nvPicPr>
+                  <pic:blipFill>
+                    <a:blip r:embed="rId10"/>
+                    <a:stretch>
+                      <a:fillRect/>
+                    </a:stretch>
+                  </pic:blipFill>
+                  <pic:spPr>
+                    <a:xfrm>
+                      <a:off x="0" y="0"/>
+                      <a:ext cx="2419350" cy="1045726"/>
+                    </a:xfrm>
+                    <a:prstGeom prst="rect">
+                      <a:avLst/>
+                    </a:prstGeom>
+                  </pic:spPr>
+                </pic:pic>
+              </a:graphicData>
+            </a:graphic>
+          </wp:inline>
+        </w:drawing>
+      </w:r>
+    </w:p>
+    <w:p>
+      <w:pPr>
+        <w:divId w:val="1659846320"/>
+      </w:pPr>
+    </w:p>
+    <w:p>
+      <w:pPr>
+        <w:divId w:val="1659846320"/>
+      </w:pPr>
+      <w:r>
+        <w:rPr>
+          <w:noProof/>
+        </w:rPr>
+        <w:drawing>
+          <wp:inline distT="0" distB="0" distL="0" distR="0" wp14:anchorId="72715320" wp14:editId="008EF634">
+            <wp:extent cx="4581525" cy="2734709"/>
+            <wp:effectExtent l="0" t="0" r="0" b="8890"/>
+            <wp:docPr id="5" name="Picture 5"/>
+            <wp:cNvGraphicFramePr>
+              <a:graphicFrameLocks xmlns:a="http://schemas.openxmlformats.org/drawingml/2006/main" noChangeAspect="1"/>
+            </wp:cNvGraphicFramePr>
+            <a:graphic xmlns:a="http://schemas.openxmlformats.org/drawingml/2006/main">
+              <a:graphicData uri="http://schemas.openxmlformats.org/drawingml/2006/picture">
+                <pic:pic xmlns:pic="http://schemas.openxmlformats.org/drawingml/2006/picture">
+                  <pic:nvPicPr>
+                    <pic:cNvPr id="0" name=""/>
+                    <pic:cNvPicPr/>
+                  </pic:nvPicPr>
+                  <pic:blipFill>
+                    <a:blip r:embed="rId11"/>
+                    <a:stretch>
+                      <a:fillRect/>
+                    </a:stretch>
+                  </pic:blipFill>
+                  <pic:spPr>
+                    <a:xfrm>
+                      <a:off x="0" y="0"/>
+                      <a:ext cx="4581525" cy="2734709"/>
+                    </a:xfrm>
+                    <a:prstGeom prst="rect">
+                      <a:avLst/>
+                    </a:prstGeom>
+                  </pic:spPr>
+                </pic:pic>
+              </a:graphicData>
+            </a:graphic>
+          </wp:inline>
+        </w:drawing>
+      </w:r>
+    </w:p>
+    <w:p>
+      <w:pPr>
+        <w:divId w:val="1659846320"/>
+      </w:pPr>
+    </w:p>
+    <w:p>
+      <w:pPr>
+        <w:divId w:val="1659846320"/>
+      </w:pPr>
+      <w:r>
+        <w:rPr>
+          <w:noProof/>
+        </w:rPr>
+        <w:drawing>
+          <wp:inline distT="0" distB="0" distL="0" distR="0" wp14:anchorId="0E92F0C7" wp14:editId="4525A108">
+            <wp:extent cx="4933950" cy="5901548"/>
+            <wp:effectExtent l="0" t="0" r="0" b="4445"/>
+            <wp:docPr id="6" name="Picture 6"/>
+            <wp:cNvGraphicFramePr>
+              <a:graphicFrameLocks xmlns:a="http://schemas.openxmlformats.org/drawingml/2006/main" noChangeAspect="1"/>
+            </wp:cNvGraphicFramePr>
+            <a:graphic xmlns:a="http://schemas.openxmlformats.org/drawingml/2006/main">
+              <a:graphicData uri="http://schemas.openxmlformats.org/drawingml/2006/picture">
+                <pic:pic xmlns:pic="http://schemas.openxmlformats.org/drawingml/2006/picture">
+                  <pic:nvPicPr>
+                    <pic:cNvPr id="0" name=""/>
+                    <pic:cNvPicPr/>
+                  </pic:nvPicPr>
+                  <pic:blipFill>
+                    <a:blip r:embed="rId12"/>
+                    <a:stretch>
+                      <a:fillRect/>
+                    </a:stretch>
+                  </pic:blipFill>
+                  <pic:spPr>
+                    <a:xfrm>
+                      <a:off x="0" y="0"/>
+                      <a:ext cx="4933950" cy="5901548"/>
+                    </a:xfrm>
+                    <a:prstGeom prst="rect">
+                      <a:avLst/>
+                    </a:prstGeom>
+                  </pic:spPr>
+                </pic:pic>
+              </a:graphicData>
+            </a:graphic>
+          </wp:inline>
+        </w:drawing>
+      </w:r>
+    </w:p>
+    <w:p>
+      <w:pPr>
+        <w:divId w:val="1659846320"/>
+      </w:pPr>
+    </w:p>
+    <w:p>
+      <w:pPr>
+        <w:divId w:val="1659846320"/>
+      </w:pPr>
+    </w:p>
+    <w:p>
+      <w:pPr>
+        <w:pStyle w:val="Heading2"/>
+        <w:divId w:val="1659846320"/>
+      </w:pPr>
+      <w:r>
+        <w:t>Attempt 4</w:t>
+      </w:r>
+    </w:p>
+    <w:p>
+      <w:pPr>
+        <w:pStyle w:val="ListParagraph"/>
+        <w:numPr>
+          <w:ilvl w:val="0"/>
+          <w:numId w:val="6"/>
+        </w:numPr>
+        <w:divId w:val="1659846320"/>
+      </w:pPr>
+      <w:r>
+        <w:t>In this attempt, a sharper focus was put on accuracy which is linked to satisfaction (and score).</w:t>
+      </w:r>
+    </w:p>
+    <w:p>
+      <w:pPr>
+        <w:pStyle w:val="ListParagraph"/>
+        <w:numPr>
+          <w:ilvl w:val="0"/>
+          <w:numId w:val="6"/>
+        </w:numPr>
+        <w:divId w:val="1659846320"/>
+      </w:pPr>
+      <w:r>
+        <w:t>However, in this attempt/project a</w:t>
+      </w:r>
+      <w:r>
+        <w:t>ccuracy fluctuated greatly</w:t>
+      </w:r>
+      <w:r>
+        <w:t xml:space="preserve"> an</w:t>
+      </w:r>
+      <w:r>
+        <w:t>d</w:t>
+      </w:r>
+      <w:r>
+        <w:t xml:space="preserve"> </w:t>
+      </w:r>
+      <w:r>
+        <w:t>“</w:t>
+      </w:r>
+      <w:r>
+        <w:t>evolve code</w:t>
+      </w:r>
+      <w:r>
+        <w:t>”</w:t>
+      </w:r>
+      <w:r>
+        <w:t xml:space="preserve"> task</w:t>
+      </w:r>
+      <w:r>
+        <w:t xml:space="preserve">s were used to improve the accuracy value which has a positive effect on satisfaction.  After reviewing </w:t>
+      </w:r>
+      <w:r>
+        <w:t xml:space="preserve">the graphs for all 4 modules (below), evolve code could perhaps have been employed earlier in </w:t>
+      </w:r>
+      <w:r>
+        <w:t>the timeline.</w:t>
+      </w:r>
+    </w:p>
+    <w:p>
+      <w:pPr>
+        <w:pStyle w:val="ListParagraph"/>
+        <w:numPr>
+          <w:ilvl w:val="0"/>
+          <w:numId w:val="6"/>
+        </w:numPr>
+        <w:divId w:val="1659846320"/>
+      </w:pPr>
+      <w:r>
+        <w:t>Found it frustrating when Implement</w:t>
+      </w:r>
+      <w:r>
+        <w:t>ation</w:t>
+      </w:r>
+      <w:r>
+        <w:t xml:space="preserve"> Integration for a module was </w:t>
+      </w:r>
+      <w:r>
+        <w:t xml:space="preserve">less than </w:t>
+      </w:r>
+      <w:r>
+        <w:t xml:space="preserve">100% and </w:t>
+      </w:r>
+      <w:r>
+        <w:t xml:space="preserve">the </w:t>
+      </w:r>
+      <w:r>
+        <w:t xml:space="preserve">Integrate task </w:t>
+      </w:r>
+      <w:r>
+        <w:t xml:space="preserve">could not be assigned </w:t>
+      </w:r>
+      <w:r>
+        <w:t>to anyone on the team – is this right?</w:t>
+      </w:r>
+    </w:p>
+    <w:p>
+      <w:pPr>
+        <w:pStyle w:val="ListParagraph"/>
+        <w:numPr>
+          <w:ilvl w:val="0"/>
+          <w:numId w:val="6"/>
+        </w:numPr>
+        <w:divId w:val="1659846320"/>
+      </w:pPr>
+      <w:r>
+        <w:t xml:space="preserve">However, achieved a </w:t>
+      </w:r>
+      <w:r>
+        <w:t xml:space="preserve">targeted </w:t>
+      </w:r>
+      <w:r>
+        <w:t>70</w:t>
+      </w:r>
+      <w:r>
+        <w:t xml:space="preserve"> plus</w:t>
+      </w:r>
+      <w:r>
+        <w:t xml:space="preserve"> score of 71.26 in this attempt.</w:t>
+      </w:r>
+    </w:p>
+    <w:p>
+      <w:pPr>
+        <w:divId w:val="1659846320"/>
+      </w:pPr>
+    </w:p>
+    <w:p>
+      <w:pPr>
+        <w:divId w:val="1659846320"/>
+      </w:pPr>
+      <w:bookmarkStart w:id="0" w:name="_GoBack"/>
+      <w:bookmarkEnd w:id="0"/>
+    </w:p>
+    <w:p>
+      <w:pPr>
+        <w:divId w:val="1659846320"/>
+      </w:pPr>
+      <w:r>
+        <w:rPr>
+          <w:noProof/>
+        </w:rPr>
+        <w:drawing>
+          <wp:inline distT="0" distB="0" distL="0" distR="0" wp14:anchorId="70569853" wp14:editId="451E927A">
+            <wp:extent cx="2552700" cy="1123950"/>
+            <wp:effectExtent l="0" t="0" r="0" b="0"/>
+            <wp:docPr id="8" name="Picture 8"/>
+            <wp:cNvGraphicFramePr>
+              <a:graphicFrameLocks xmlns:a="http://schemas.openxmlformats.org/drawingml/2006/main" noChangeAspect="1"/>
+            </wp:cNvGraphicFramePr>
+            <a:graphic xmlns:a="http://schemas.openxmlformats.org/drawingml/2006/main">
+              <a:graphicData uri="http://schemas.openxmlformats.org/drawingml/2006/picture">
+                <pic:pic xmlns:pic="http://schemas.openxmlformats.org/drawingml/2006/picture">
+                  <pic:nvPicPr>
+                    <pic:cNvPr id="0" name=""/>
+                    <pic:cNvPicPr/>
+                  </pic:nvPicPr>
+                  <pic:blipFill>
+                    <a:blip r:embed="rId13"/>
+                    <a:stretch>
+                      <a:fillRect/>
+                    </a:stretch>
+                  </pic:blipFill>
+                  <pic:spPr>
+                    <a:xfrm>
+                      <a:off x="0" y="0"/>
+                      <a:ext cx="2552700" cy="1123950"/>
+                    </a:xfrm>
+                    <a:prstGeom prst="rect">
+                      <a:avLst/>
+                    </a:prstGeom>
+                  </pic:spPr>
+                </pic:pic>
+              </a:graphicData>
+            </a:graphic>
+          </wp:inline>
+        </w:drawing>
+      </w:r>
+    </w:p>
+    <w:p>
+      <w:pPr>
+        <w:divId w:val="1659846320"/>
+      </w:pPr>
+    </w:p>
+    <w:p>
+      <w:pPr>
+        <w:divId w:val="1659846320"/>
+      </w:pPr>
+      <w:r>
+        <w:rPr>
+          <w:noProof/>
+        </w:rPr>
+        <w:drawing>
+          <wp:inline distT="0" distB="0" distL="0" distR="0" wp14:anchorId="57037540" wp14:editId="702978A1">
+            <wp:extent cx="6962775" cy="3802746"/>
+            <wp:effectExtent l="0" t="0" r="0" b="7620"/>
+            <wp:docPr id="7" name="Picture 7"/>
+            <wp:cNvGraphicFramePr>
+              <a:graphicFrameLocks xmlns:a="http://schemas.openxmlformats.org/drawingml/2006/main" noChangeAspect="1"/>
+            </wp:cNvGraphicFramePr>
+            <a:graphic xmlns:a="http://schemas.openxmlformats.org/drawingml/2006/main">
+              <a:graphicData uri="http://schemas.openxmlformats.org/drawingml/2006/picture">
+                <pic:pic xmlns:pic="http://schemas.openxmlformats.org/drawingml/2006/picture">
+                  <pic:nvPicPr>
+                    <pic:cNvPr id="0" name=""/>
+                    <pic:cNvPicPr/>
+                  </pic:nvPicPr>
+                  <pic:blipFill>
+                    <a:blip r:embed="rId14"/>
+                    <a:stretch>
+                      <a:fillRect/>
+                    </a:stretch>
+                  </pic:blipFill>
+                  <pic:spPr>
+                    <a:xfrm>
+                      <a:off x="0" y="0"/>
+                      <a:ext cx="6962775" cy="3802746"/>
+                    </a:xfrm>
+                    <a:prstGeom prst="rect">
+                      <a:avLst/>
+                    </a:prstGeom>
+                  </pic:spPr>
+                </pic:pic>
+              </a:graphicData>
+            </a:graphic>
+          </wp:inline>
+        </w:drawing>
+      </w:r>
+    </w:p>
+    <w:p>
+      <w:pPr>
+        <w:divId w:val="1659846320"/>
+      </w:pPr>
+    </w:p>
+    <w:p>
+      <w:pPr>
+        <w:divId w:val="1659846320"/>
+      </w:pPr>
+      <w:r>
+        <w:rPr>
+          <w:noProof/>
+        </w:rPr>
+        <w:drawing>
+          <wp:inline distT="0" distB="0" distL="0" distR="0" wp14:anchorId="18CF0673" wp14:editId="191B947B">
+            <wp:extent cx="5943600" cy="3980815"/>
+            <wp:effectExtent l="0" t="0" r="0" b="635"/>
+            <wp:docPr id="9" name="Picture 9"/>
+            <wp:cNvGraphicFramePr>
+              <a:graphicFrameLocks xmlns:a="http://schemas.openxmlformats.org/drawingml/2006/main" noChangeAspect="1"/>
+            </wp:cNvGraphicFramePr>
+            <a:graphic xmlns:a="http://schemas.openxmlformats.org/drawingml/2006/main">
+              <a:graphicData uri="http://schemas.openxmlformats.org/drawingml/2006/picture">
+                <pic:pic xmlns:pic="http://schemas.openxmlformats.org/drawingml/2006/picture">
+                  <pic:nvPicPr>
+                    <pic:cNvPr id="0" name=""/>
+                    <pic:cNvPicPr/>
+                  </pic:nvPicPr>
+                  <pic:blipFill>
+                    <a:blip r:embed="rId15"/>
+                    <a:stretch>
+                      <a:fillRect/>
+                    </a:stretch>
+                  </pic:blipFill>
+                  <pic:spPr>
+                    <a:xfrm>
+                      <a:off x="0" y="0"/>
+                      <a:ext cx="5943600" cy="3980815"/>
+                    </a:xfrm>
+                    <a:prstGeom prst="rect">
+                      <a:avLst/>
+                    </a:prstGeom>
+                  </pic:spPr>
+                </pic:pic>
+              </a:graphicData>
+            </a:graphic>
+          </wp:inline>
+        </w:drawing>
+      </w:r>
+    </w:p>
+    <w:p>
+      <w:pPr>
+        <w:divId w:val="1659846320"/>
+      </w:pPr>
+    </w:p>
+    <w:p>
+      <w:pPr>
+        <w:divId w:val="1659846320"/>
+      </w:pPr>
+    </w:p>
+    <w:p>
+      <w:pPr>
+        <w:divId w:val="1659846320"/>
+      </w:pPr>
+      <w:r>
+        <w:rPr>
+          <w:noProof/>
+        </w:rPr>
+        <w:drawing>
+          <wp:inline distT="0" distB="0" distL="0" distR="0" wp14:anchorId="5E7CCFF4" wp14:editId="1A4F4A73">
+            <wp:extent cx="5943600" cy="4404360"/>
+            <wp:effectExtent l="0" t="0" r="0" b="0"/>
+            <wp:docPr id="10" name="Picture 10"/>
+            <wp:cNvGraphicFramePr>
+              <a:graphicFrameLocks xmlns:a="http://schemas.openxmlformats.org/drawingml/2006/main" noChangeAspect="1"/>
+            </wp:cNvGraphicFramePr>
+            <a:graphic xmlns:a="http://schemas.openxmlformats.org/drawingml/2006/main">
+              <a:graphicData uri="http://schemas.openxmlformats.org/drawingml/2006/picture">
+                <pic:pic xmlns:pic="http://schemas.openxmlformats.org/drawingml/2006/picture">
+                  <pic:nvPicPr>
+                    <pic:cNvPr id="0" name=""/>
+                    <pic:cNvPicPr/>
+                  </pic:nvPicPr>
+                  <pic:blipFill>
+                    <a:blip r:embed="rId16"/>
+                    <a:stretch>
+                      <a:fillRect/>
+                    </a:stretch>
+                  </pic:blipFill>
+                  <pic:spPr>
+                    <a:xfrm>
+                      <a:off x="0" y="0"/>
+                      <a:ext cx="5943600" cy="4404360"/>
+                    </a:xfrm>
+                    <a:prstGeom prst="rect">
+                      <a:avLst/>
+                    </a:prstGeom>
+                  </pic:spPr>
+                </pic:pic>
+              </a:graphicData>
+            </a:graphic>
+          </wp:inline>
+        </w:drawing>
+      </w:r>
+    </w:p>
+    <w:p>
+      <w:pPr>
+        <w:divId w:val="1659846320"/>
+      </w:pPr>
+    </w:p>
+    <w:p>
+      <w:pPr>
+        <w:divId w:val="1659846320"/>
+      </w:pPr>
+    </w:p>
+    <w:p>
+      <w:pPr>
+        <w:divId w:val="1659846320"/>
+      </w:pPr>
+    </w:p>
+    <w:p>
+      <w:pPr>
+        <w:divId w:val="1659846320"/>
+      </w:pPr>
+      <w:r>
+        <w:rPr>
+          <w:noProof/>
+        </w:rPr>
+        <w:drawing>
+          <wp:inline distT="0" distB="0" distL="0" distR="0" wp14:anchorId="50A17ADD" wp14:editId="2F14F16D">
+            <wp:extent cx="5943600" cy="4071620"/>
+            <wp:effectExtent l="0" t="0" r="0" b="5080"/>
+            <wp:docPr id="11" name="Picture 11"/>
+            <wp:cNvGraphicFramePr>
+              <a:graphicFrameLocks xmlns:a="http://schemas.openxmlformats.org/drawingml/2006/main" noChangeAspect="1"/>
+            </wp:cNvGraphicFramePr>
+            <a:graphic xmlns:a="http://schemas.openxmlformats.org/drawingml/2006/main">
+              <a:graphicData uri="http://schemas.openxmlformats.org/drawingml/2006/picture">
+                <pic:pic xmlns:pic="http://schemas.openxmlformats.org/drawingml/2006/picture">
+                  <pic:nvPicPr>
+                    <pic:cNvPr id="0" name=""/>
+                    <pic:cNvPicPr/>
+                  </pic:nvPicPr>
+                  <pic:blipFill>
+                    <a:blip r:embed="rId17"/>
+                    <a:stretch>
+                      <a:fillRect/>
+                    </a:stretch>
+                  </pic:blipFill>
+                  <pic:spPr>
+                    <a:xfrm>
+                      <a:off x="0" y="0"/>
+                      <a:ext cx="5943600" cy="4071620"/>
+                    </a:xfrm>
+                    <a:prstGeom prst="rect">
+                      <a:avLst/>
+                    </a:prstGeom>
+                  </pic:spPr>
+                </pic:pic>
+              </a:graphicData>
+            </a:graphic>
+          </wp:inline>
+        </w:drawing>
+      </w:r>
+    </w:p>
+    <w:p>
+      <w:pPr>
+        <w:divId w:val="1659846320"/>
+      </w:pPr>
+    </w:p>
+    <w:p>
+      <w:pPr>
+        <w:divId w:val="1659846320"/>
+      </w:pPr>
+      <w:r>
+        <w:rPr>
+          <w:noProof/>
+        </w:rPr>
+        <w:drawing>
+          <wp:inline distT="0" distB="0" distL="0" distR="0" wp14:anchorId="61729D4C" wp14:editId="6F4B3176">
+            <wp:extent cx="5943600" cy="4620260"/>
+            <wp:effectExtent l="0" t="0" r="0" b="8890"/>
+            <wp:docPr id="12" name="Picture 12"/>
+            <wp:cNvGraphicFramePr>
+              <a:graphicFrameLocks xmlns:a="http://schemas.openxmlformats.org/drawingml/2006/main" noChangeAspect="1"/>
+            </wp:cNvGraphicFramePr>
+            <a:graphic xmlns:a="http://schemas.openxmlformats.org/drawingml/2006/main">
+              <a:graphicData uri="http://schemas.openxmlformats.org/drawingml/2006/picture">
+                <pic:pic xmlns:pic="http://schemas.openxmlformats.org/drawingml/2006/picture">
+                  <pic:nvPicPr>
+                    <pic:cNvPr id="0" name=""/>
+                    <pic:cNvPicPr/>
+                  </pic:nvPicPr>
+                  <pic:blipFill>
+                    <a:blip r:embed="rId18"/>
+                    <a:stretch>
+                      <a:fillRect/>
+                    </a:stretch>
+                  </pic:blipFill>
+                  <pic:spPr>
+                    <a:xfrm>
+                      <a:off x="0" y="0"/>
+                      <a:ext cx="5943600" cy="4620260"/>
+                    </a:xfrm>
+                    <a:prstGeom prst="rect">
+                      <a:avLst/>
+                    </a:prstGeom>
+                  </pic:spPr>
+                </pic:pic>
+              </a:graphicData>
+            </a:graphic>
+          </wp:inline>
+        </w:drawing>
+      </w:r>
+    </w:p>
+    <w:p>
+      <w:pPr>
+        <w:divId w:val="1659846320"/>
+      </w:pPr>
+    </w:p>
+    <w:p>
+      <w:pPr>
+        <w:divId w:val="1659846320"/>
+      </w:pPr>
+      <w:r>
+        <w:rPr>
+          <w:noProof/>
+        </w:rPr>
+        <w:drawing>
+          <wp:inline distT="0" distB="0" distL="0" distR="0" wp14:anchorId="719061D9" wp14:editId="59917028">
+            <wp:extent cx="5943600" cy="4079875"/>
+            <wp:effectExtent l="0" t="0" r="0" b="0"/>
+            <wp:docPr id="13" name="Picture 13"/>
+            <wp:cNvGraphicFramePr>
+              <a:graphicFrameLocks xmlns:a="http://schemas.openxmlformats.org/drawingml/2006/main" noChangeAspect="1"/>
+            </wp:cNvGraphicFramePr>
+            <a:graphic xmlns:a="http://schemas.openxmlformats.org/drawingml/2006/main">
+              <a:graphicData uri="http://schemas.openxmlformats.org/drawingml/2006/picture">
+                <pic:pic xmlns:pic="http://schemas.openxmlformats.org/drawingml/2006/picture">
+                  <pic:nvPicPr>
+                    <pic:cNvPr id="0" name=""/>
+                    <pic:cNvPicPr/>
+                  </pic:nvPicPr>
+                  <pic:blipFill>
+                    <a:blip r:embed="rId19"/>
+                    <a:stretch>
+                      <a:fillRect/>
+                    </a:stretch>
+                  </pic:blipFill>
+                  <pic:spPr>
+                    <a:xfrm>
+                      <a:off x="0" y="0"/>
+                      <a:ext cx="5943600" cy="4079875"/>
+                    </a:xfrm>
+                    <a:prstGeom prst="rect">
+                      <a:avLst/>
+                    </a:prstGeom>
+                  </pic:spPr>
+                </pic:pic>
+              </a:graphicData>
+            </a:graphic>
+          </wp:inline>
+        </w:drawing>
+      </w:r>
+    </w:p>
+    <w:p>
+      <w:pPr>
+        <w:divId w:val="1659846320"/>
+      </w:pPr>
+    </w:p>
+    <w:p>
+      <w:pPr>
+        <w:divId w:val="1659846320"/>
+      </w:pPr>
+      <w:r>
+        <w:t xml:space="preserve"> </w:t>
+      </w:r>
+    </w:p>
+    <w:p>
+      <w:pPr>
+        <w:divId w:val="1659846320"/>
+      </w:pPr>
+    </w:p>
+    <w:p>
+      <w:pPr>
         <w:pStyle w:val="NormalWeb"/>
         <w:divId w:val="1659846320"/>
         <w:rPr>
@@ -1164,6 +2012,119 @@
     </w:lvl>
   </w:abstractNum>
   <w:abstractNum w:abstractNumId="1">
+    <w:nsid w:val="30804D9C"/>
+    <w:multiLevelType w:val="hybridMultilevel"/>
+    <w:tmpl w:val="592EC538"/>
+    <w:lvl w:ilvl="0" w:tplc="18090001">
+      <w:start w:val="1"/>
+      <w:numFmt w:val="bullet"/>
+      <w:lvlText w:val=""/>
+      <w:lvlJc w:val="left"/>
+      <w:pPr>
+        <w:ind w:left="720" w:hanging="360"/>
+      </w:pPr>
+      <w:rPr>
+        <w:rFonts w:ascii="Symbol" w:hAnsi="Symbol" w:hint="default"/>
+      </w:rPr>
+    </w:lvl>
+    <w:lvl w:ilvl="1" w:tplc="18090003" w:tentative="1">
+      <w:start w:val="1"/>
+      <w:numFmt w:val="bullet"/>
+      <w:lvlText w:val="o"/>
+      <w:lvlJc w:val="left"/>
+      <w:pPr>
+        <w:ind w:left="1440" w:hanging="360"/>
+      </w:pPr>
+      <w:rPr>
+        <w:rFonts w:ascii="Courier New" w:hAnsi="Courier New" w:cs="Courier New" w:hint="default"/>
+      </w:rPr>
+    </w:lvl>
+    <w:lvl w:ilvl="2" w:tplc="18090005" w:tentative="1">
+      <w:start w:val="1"/>
+      <w:numFmt w:val="bullet"/>
+      <w:lvlText w:val=""/>
+      <w:lvlJc w:val="left"/>
+      <w:pPr>
+        <w:ind w:left="2160" w:hanging="360"/>
+      </w:pPr>
+      <w:rPr>
+        <w:rFonts w:ascii="Wingdings" w:hAnsi="Wingdings" w:hint="default"/>
+      </w:rPr>
+    </w:lvl>
+    <w:lvl w:ilvl="3" w:tplc="18090001" w:tentative="1">
+      <w:start w:val="1"/>
+      <w:numFmt w:val="bullet"/>
+      <w:lvlText w:val=""/>
+      <w:lvlJc w:val="left"/>
+      <w:pPr>
+        <w:ind w:left="2880" w:hanging="360"/>
+      </w:pPr>
+      <w:rPr>
+        <w:rFonts w:ascii="Symbol" w:hAnsi="Symbol" w:hint="default"/>
+      </w:rPr>
+    </w:lvl>
+    <w:lvl w:ilvl="4" w:tplc="18090003" w:tentative="1">
+      <w:start w:val="1"/>
+      <w:numFmt w:val="bullet"/>
+      <w:lvlText w:val="o"/>
+      <w:lvlJc w:val="left"/>
+      <w:pPr>
+        <w:ind w:left="3600" w:hanging="360"/>
+      </w:pPr>
+      <w:rPr>
+        <w:rFonts w:ascii="Courier New" w:hAnsi="Courier New" w:cs="Courier New" w:hint="default"/>
+      </w:rPr>
+    </w:lvl>
+    <w:lvl w:ilvl="5" w:tplc="18090005" w:tentative="1">
+      <w:start w:val="1"/>
+      <w:numFmt w:val="bullet"/>
+      <w:lvlText w:val=""/>
+      <w:lvlJc w:val="left"/>
+      <w:pPr>
+        <w:ind w:left="4320" w:hanging="360"/>
+      </w:pPr>
+      <w:rPr>
+        <w:rFonts w:ascii="Wingdings" w:hAnsi="Wingdings" w:hint="default"/>
+      </w:rPr>
+    </w:lvl>
+    <w:lvl w:ilvl="6" w:tplc="18090001" w:tentative="1">
+      <w:start w:val="1"/>
+      <w:numFmt w:val="bullet"/>
+      <w:lvlText w:val=""/>
+      <w:lvlJc w:val="left"/>
+      <w:pPr>
+        <w:ind w:left="5040" w:hanging="360"/>
+      </w:pPr>
+      <w:rPr>
+        <w:rFonts w:ascii="Symbol" w:hAnsi="Symbol" w:hint="default"/>
+      </w:rPr>
+    </w:lvl>
+    <w:lvl w:ilvl="7" w:tplc="18090003" w:tentative="1">
+      <w:start w:val="1"/>
+      <w:numFmt w:val="bullet"/>
+      <w:lvlText w:val="o"/>
+      <w:lvlJc w:val="left"/>
+      <w:pPr>
+        <w:ind w:left="5760" w:hanging="360"/>
+      </w:pPr>
+      <w:rPr>
+        <w:rFonts w:ascii="Courier New" w:hAnsi="Courier New" w:cs="Courier New" w:hint="default"/>
+      </w:rPr>
+    </w:lvl>
+    <w:lvl w:ilvl="8" w:tplc="18090005" w:tentative="1">
+      <w:start w:val="1"/>
+      <w:numFmt w:val="bullet"/>
+      <w:lvlText w:val=""/>
+      <w:lvlJc w:val="left"/>
+      <w:pPr>
+        <w:ind w:left="6480" w:hanging="360"/>
+      </w:pPr>
+      <w:rPr>
+        <w:rFonts w:ascii="Wingdings" w:hAnsi="Wingdings" w:hint="default"/>
+      </w:rPr>
+    </w:lvl>
+  </w:abstractNum>
+  <w:abstractNum w:abstractNumId="2">
     <w:nsid w:val="4B5A0ABF"/>
     <w:multiLevelType w:val="hybridMultilevel"/>
     <w:tmpl w:val="FBF48A60"/>
@@ -1255,7 +2216,7 @@
       </w:pPr>
     </w:lvl>
   </w:abstractNum>
-  <w:abstractNum w:abstractNumId="2">
+  <w:abstractNum w:abstractNumId="3">
     <w:nsid w:val="590B4622"/>
     <w:multiLevelType w:val="hybridMultilevel"/>
     <w:tmpl w:val="915C0066"/>
@@ -1368,7 +2329,120 @@
       </w:rPr>
     </w:lvl>
   </w:abstractNum>
-  <w:abstractNum w:abstractNumId="3">
+  <w:abstractNum w:abstractNumId="4">
+    <w:nsid w:val="622332B5"/>
+    <w:multiLevelType w:val="hybridMultilevel"/>
+    <w:tmpl w:val="EBEC3FD0"/>
+    <w:lvl w:ilvl="0" w:tplc="18090001">
+      <w:start w:val="1"/>
+      <w:numFmt w:val="bullet"/>
+      <w:lvlText w:val=""/>
+      <w:lvlJc w:val="left"/>
+      <w:pPr>
+        <w:ind w:left="720" w:hanging="360"/>
+      </w:pPr>
+      <w:rPr>
+        <w:rFonts w:ascii="Symbol" w:hAnsi="Symbol" w:hint="default"/>
+      </w:rPr>
+    </w:lvl>
+    <w:lvl w:ilvl="1" w:tplc="18090003" w:tentative="1">
+      <w:start w:val="1"/>
+      <w:numFmt w:val="bullet"/>
+      <w:lvlText w:val="o"/>
+      <w:lvlJc w:val="left"/>
+      <w:pPr>
+        <w:ind w:left="1440" w:hanging="360"/>
+      </w:pPr>
+      <w:rPr>
+        <w:rFonts w:ascii="Courier New" w:hAnsi="Courier New" w:cs="Courier New" w:hint="default"/>
+      </w:rPr>
+    </w:lvl>
+    <w:lvl w:ilvl="2" w:tplc="18090005" w:tentative="1">
+      <w:start w:val="1"/>
+      <w:numFmt w:val="bullet"/>
+      <w:lvlText w:val=""/>
+      <w:lvlJc w:val="left"/>
+      <w:pPr>
+        <w:ind w:left="2160" w:hanging="360"/>
+      </w:pPr>
+      <w:rPr>
+        <w:rFonts w:ascii="Wingdings" w:hAnsi="Wingdings" w:hint="default"/>
+      </w:rPr>
+    </w:lvl>
+    <w:lvl w:ilvl="3" w:tplc="18090001" w:tentative="1">
+      <w:start w:val="1"/>
+      <w:numFmt w:val="bullet"/>
+      <w:lvlText w:val=""/>
+      <w:lvlJc w:val="left"/>
+      <w:pPr>
+        <w:ind w:left="2880" w:hanging="360"/>
+      </w:pPr>
+      <w:rPr>
+        <w:rFonts w:ascii="Symbol" w:hAnsi="Symbol" w:hint="default"/>
+      </w:rPr>
+    </w:lvl>
+    <w:lvl w:ilvl="4" w:tplc="18090003" w:tentative="1">
+      <w:start w:val="1"/>
+      <w:numFmt w:val="bullet"/>
+      <w:lvlText w:val="o"/>
+      <w:lvlJc w:val="left"/>
+      <w:pPr>
+        <w:ind w:left="3600" w:hanging="360"/>
+      </w:pPr>
+      <w:rPr>
+        <w:rFonts w:ascii="Courier New" w:hAnsi="Courier New" w:cs="Courier New" w:hint="default"/>
+      </w:rPr>
+    </w:lvl>
+    <w:lvl w:ilvl="5" w:tplc="18090005" w:tentative="1">
+      <w:start w:val="1"/>
+      <w:numFmt w:val="bullet"/>
+      <w:lvlText w:val=""/>
+      <w:lvlJc w:val="left"/>
+      <w:pPr>
+        <w:ind w:left="4320" w:hanging="360"/>
+      </w:pPr>
+      <w:rPr>
+        <w:rFonts w:ascii="Wingdings" w:hAnsi="Wingdings" w:hint="default"/>
+      </w:rPr>
+    </w:lvl>
+    <w:lvl w:ilvl="6" w:tplc="18090001" w:tentative="1">
+      <w:start w:val="1"/>
+      <w:numFmt w:val="bullet"/>
+      <w:lvlText w:val=""/>
+      <w:lvlJc w:val="left"/>
+      <w:pPr>
+        <w:ind w:left="5040" w:hanging="360"/>
+      </w:pPr>
+      <w:rPr>
+        <w:rFonts w:ascii="Symbol" w:hAnsi="Symbol" w:hint="default"/>
+      </w:rPr>
+    </w:lvl>
+    <w:lvl w:ilvl="7" w:tplc="18090003" w:tentative="1">
+      <w:start w:val="1"/>
+      <w:numFmt w:val="bullet"/>
+      <w:lvlText w:val="o"/>
+      <w:lvlJc w:val="left"/>
+      <w:pPr>
+        <w:ind w:left="5760" w:hanging="360"/>
+      </w:pPr>
+      <w:rPr>
+        <w:rFonts w:ascii="Courier New" w:hAnsi="Courier New" w:cs="Courier New" w:hint="default"/>
+      </w:rPr>
+    </w:lvl>
+    <w:lvl w:ilvl="8" w:tplc="18090005" w:tentative="1">
+      <w:start w:val="1"/>
+      <w:numFmt w:val="bullet"/>
+      <w:lvlText w:val=""/>
+      <w:lvlJc w:val="left"/>
+      <w:pPr>
+        <w:ind w:left="6480" w:hanging="360"/>
+      </w:pPr>
+      <w:rPr>
+        <w:rFonts w:ascii="Wingdings" w:hAnsi="Wingdings" w:hint="default"/>
+      </w:rPr>
+    </w:lvl>
+  </w:abstractNum>
+  <w:abstractNum w:abstractNumId="5">
     <w:nsid w:val="6E0579FA"/>
     <w:multiLevelType w:val="hybridMultilevel"/>
     <w:tmpl w:val="76204A60"/>
@@ -1485,13 +2559,19 @@
     <w:abstractNumId w:val="0"/>
   </w:num>
   <w:num w:numId="2">
+    <w:abstractNumId w:val="2"/>
+  </w:num>
+  <w:num w:numId="3">
+    <w:abstractNumId w:val="3"/>
+  </w:num>
+  <w:num w:numId="4">
+    <w:abstractNumId w:val="5"/>
+  </w:num>
+  <w:num w:numId="5">
     <w:abstractNumId w:val="1"/>
   </w:num>
-  <w:num w:numId="3">
-    <w:abstractNumId w:val="2"/>
-  </w:num>
-  <w:num w:numId="4">
-    <w:abstractNumId w:val="3"/>
+  <w:num w:numId="6">
+    <w:abstractNumId w:val="4"/>
   </w:num>
 </w:numbering>
 </file>
@@ -2506,7 +3586,7 @@
 </file>
 
 <file path=customXml/itemProps1.xml><?xml version="1.0" encoding="utf-8"?>
-<ds:datastoreItem xmlns:ds="http://schemas.openxmlformats.org/officeDocument/2006/customXml" ds:itemID="{9B188B4C-F217-4072-93FA-B8A5B9EDBF13}">
+<ds:datastoreItem xmlns:ds="http://schemas.openxmlformats.org/officeDocument/2006/customXml" ds:itemID="{91095D24-65A9-4D4F-B046-065321B4EC1E}">
   <ds:schemaRefs>
     <ds:schemaRef ds:uri="http://schemas.openxmlformats.org/officeDocument/2006/bibliography"/>
   </ds:schemaRefs>

</xml_diff>

<commit_message>
Added Incremental Model overview and justification
</commit_message>
<xml_diff>
--- a/Part2/D10126532SDLC.docx
+++ b/Part2/D10126532SDLC.docx
@@ -166,20 +166,347 @@
       </w:r>
       <w:proofErr w:type="spellEnd"/>
       <w:r>
-        <w:t xml:space="preserve"> Incremental Model was chosen for this part of the assessment.</w:t>
-      </w:r>
-    </w:p>
-    <w:p>
-      <w:pPr>
-        <w:divId w:val="1659846320"/>
-      </w:pPr>
-    </w:p>
-    <w:p>
-      <w:pPr>
-        <w:divId w:val="1659846320"/>
-      </w:pPr>
-      <w:r>
-        <w:t xml:space="preserve">TODO: Overview of Incremental model, include the methodologies it encompasses (as outlined in the </w:t>
+        <w:t xml:space="preserve"> </w:t>
+      </w:r>
+      <w:r>
+        <w:rPr>
+          <w:b/>
+          <w:i/>
+        </w:rPr>
+        <w:t>Incremental Model</w:t>
+      </w:r>
+      <w:r>
+        <w:t xml:space="preserve"> was chosen for this part of the assessment.</w:t>
+      </w:r>
+    </w:p>
+    <w:p>
+      <w:pPr>
+        <w:divId w:val="1659846320"/>
+      </w:pPr>
+    </w:p>
+    <w:p>
+      <w:pPr>
+        <w:divId w:val="1659846320"/>
+      </w:pPr>
+      <w:r>
+        <w:t xml:space="preserve">The Incremental Model </w:t>
+      </w:r>
+      <w:r>
+        <w:t>divides a</w:t>
+      </w:r>
+      <w:r>
+        <w:t xml:space="preserve"> project into logical </w:t>
+      </w:r>
+      <w:r>
+        <w:t xml:space="preserve">small </w:t>
+      </w:r>
+      <w:r>
+        <w:t>parts;</w:t>
+      </w:r>
+      <w:r>
+        <w:t xml:space="preserve"> each part will go through </w:t>
+      </w:r>
+      <w:r>
+        <w:t>requirements</w:t>
+      </w:r>
+      <w:r>
+        <w:t xml:space="preserve">, design and implementation </w:t>
+      </w:r>
+      <w:r>
+        <w:t>phases –</w:t>
+      </w:r>
+      <w:r>
+        <w:t xml:space="preserve"> a sort of mini-waterfall.  Each module versions is delivered to the customer for feedback, this feedback is used for refining f</w:t>
+      </w:r>
+      <w:r>
+        <w:t>urther versions of the module and possible</w:t>
+      </w:r>
+      <w:r>
+        <w:t xml:space="preserve"> insight into other modules within the project.   Extra analysis tasks (such as risk/difficulty analysis) are employed to prioritise module</w:t>
+      </w:r>
+      <w:r>
+        <w:t>s</w:t>
+      </w:r>
+      <w:r>
+        <w:t xml:space="preserve"> based on value to the customer</w:t>
+      </w:r>
+      <w:r>
+        <w:t>, difficulty and changeability</w:t>
+      </w:r>
+      <w:r>
+        <w:t xml:space="preserve">.  </w:t>
+      </w:r>
+      <w:r>
+        <w:t xml:space="preserve">Results </w:t>
+      </w:r>
+      <w:r>
+        <w:t xml:space="preserve">are </w:t>
+      </w:r>
+      <w:r>
+        <w:t>demonstrated earlier</w:t>
+      </w:r>
+      <w:r>
+        <w:t xml:space="preserve"> to give customer confidence and feedback from the customer allows the project team to increase accuracy</w:t>
+      </w:r>
+      <w:r>
+        <w:t xml:space="preserve"> to requirements</w:t>
+      </w:r>
+      <w:r>
+        <w:t xml:space="preserve"> and customer satisfaction.  Customers are involved throughout</w:t>
+      </w:r>
+      <w:r>
+        <w:t xml:space="preserve"> the project and sometimes sitting</w:t>
+      </w:r>
+      <w:r>
+        <w:t xml:space="preserve"> alongside </w:t>
+      </w:r>
+      <w:r>
+        <w:t xml:space="preserve">the </w:t>
+      </w:r>
+      <w:r>
+        <w:t>project team members.</w:t>
+      </w:r>
+    </w:p>
+    <w:p>
+      <w:pPr>
+        <w:divId w:val="1659846320"/>
+      </w:pPr>
+    </w:p>
+    <w:p>
+      <w:pPr>
+        <w:divId w:val="1659846320"/>
+      </w:pPr>
+      <w:r>
+        <w:t>The Incremental model is popular today, especially web related projects, and there are many incremental/iterative software development methods including</w:t>
+      </w:r>
+      <w:r>
+        <w:t xml:space="preserve"> </w:t>
+      </w:r>
+      <w:r>
+        <w:t>Agile Unified Process (AUP), Dynamic Systems Development Method (</w:t>
+      </w:r>
+      <w:r>
+        <w:t>DSDM), Extreme Programming (XP) and SCRUM</w:t>
+      </w:r>
+      <w:r>
+        <w:t>.</w:t>
+      </w:r>
+    </w:p>
+    <w:p>
+      <w:pPr>
+        <w:divId w:val="1659846320"/>
+      </w:pPr>
+    </w:p>
+    <w:p>
+      <w:pPr>
+        <w:divId w:val="1659846320"/>
+      </w:pPr>
+      <w:r>
+        <w:t>I have been involved in many projects where</w:t>
+      </w:r>
+      <w:r>
+        <w:t xml:space="preserve"> Waterfall Model was used and</w:t>
+      </w:r>
+      <w:r>
+        <w:t xml:space="preserve"> have researched the incremental models for possible use in projects</w:t>
+      </w:r>
+      <w:r>
+        <w:t xml:space="preserve"> that</w:t>
+      </w:r>
+      <w:r>
+        <w:t xml:space="preserve"> I managed</w:t>
+      </w:r>
+      <w:r>
+        <w:t>,</w:t>
+      </w:r>
+      <w:r>
+        <w:t xml:space="preserve"> however circumstances beyond my control prevented this.  I want to ge</w:t>
+      </w:r>
+      <w:r>
+        <w:t>t involved in projects using an</w:t>
+      </w:r>
+      <w:r>
+        <w:t xml:space="preserve"> Agile</w:t>
+      </w:r>
+      <w:r>
+        <w:t>/iterative</w:t>
+      </w:r>
+      <w:r>
+        <w:t xml:space="preserve"> method</w:t>
+      </w:r>
+      <w:r>
+        <w:t xml:space="preserve"> and choosing this model is an opportunity to further my knowledge in this area.  I can see the benefits of this type software development </w:t>
+      </w:r>
+      <w:r>
+        <w:t xml:space="preserve">and I can see how other sections of this Masters can be used in unison (in particular design patterns and refactoring, from </w:t>
+      </w:r>
+      <w:r>
+        <w:t>Programming</w:t>
+      </w:r>
+      <w:r>
+        <w:t xml:space="preserve"> </w:t>
+      </w:r>
+      <w:r>
+        <w:t>Paradigms:</w:t>
+      </w:r>
+      <w:r>
+        <w:t xml:space="preserve"> </w:t>
+      </w:r>
+      <w:r>
+        <w:t>Principles &amp;</w:t>
+      </w:r>
+      <w:r>
+        <w:t xml:space="preserve"> </w:t>
+      </w:r>
+      <w:r>
+        <w:t>Practices</w:t>
+      </w:r>
+      <w:r>
+        <w:t>) to build better quality and more robust software</w:t>
+      </w:r>
+      <w:r>
+        <w:t>.</w:t>
+      </w:r>
+    </w:p>
+    <w:p>
+      <w:pPr>
+        <w:divId w:val="1659846320"/>
+      </w:pPr>
+    </w:p>
+    <w:p>
+      <w:pPr>
+        <w:pStyle w:val="NormalWeb"/>
+        <w:divId w:val="1659846320"/>
+        <w:rPr>
+          <w:i/>
+          <w:iCs/>
+          <w:color w:val="0000FF"/>
+          <w:sz w:val="27"/>
+          <w:szCs w:val="27"/>
+        </w:rPr>
+      </w:pPr>
+      <w:r>
+        <w:rPr>
+          <w:i/>
+          <w:iCs/>
+          <w:color w:val="0000FF"/>
+          <w:sz w:val="27"/>
+          <w:szCs w:val="27"/>
+        </w:rPr>
+        <w:t>[</w:t>
+      </w:r>
+      <w:r>
+        <w:rPr>
+          <w:i/>
+          <w:iCs/>
+          <w:color w:val="0000FF"/>
+          <w:sz w:val="27"/>
+          <w:szCs w:val="27"/>
+        </w:rPr>
+        <w:t>Software Lifecycle model chosen</w:t>
+      </w:r>
+      <w:r>
+        <w:rPr>
+          <w:i/>
+          <w:iCs/>
+          <w:color w:val="0000FF"/>
+          <w:sz w:val="27"/>
+          <w:szCs w:val="27"/>
+        </w:rPr>
+        <w:t>]</w:t>
+      </w:r>
+    </w:p>
+    <w:p>
+      <w:pPr>
+        <w:pStyle w:val="NormalWeb"/>
+        <w:divId w:val="1659846320"/>
+        <w:rPr>
+          <w:i/>
+          <w:iCs/>
+          <w:color w:val="0000FF"/>
+          <w:sz w:val="27"/>
+          <w:szCs w:val="27"/>
+        </w:rPr>
+      </w:pPr>
+      <w:r>
+        <w:rPr>
+          <w:i/>
+          <w:iCs/>
+          <w:color w:val="0000FF"/>
+          <w:sz w:val="27"/>
+          <w:szCs w:val="27"/>
+        </w:rPr>
+        <w:t>[Brief overview of model chosen]</w:t>
+      </w:r>
+    </w:p>
+    <w:p>
+      <w:pPr>
+        <w:pStyle w:val="NormalWeb"/>
+        <w:divId w:val="1659846320"/>
+        <w:rPr>
+          <w:color w:val="0000FF"/>
+          <w:sz w:val="27"/>
+          <w:szCs w:val="27"/>
+        </w:rPr>
+      </w:pPr>
+      <w:r>
+        <w:rPr>
+          <w:i/>
+          <w:iCs/>
+          <w:color w:val="0000FF"/>
+          <w:sz w:val="27"/>
+          <w:szCs w:val="27"/>
+        </w:rPr>
+        <w:t>[Justification of choice]</w:t>
+      </w:r>
+    </w:p>
+    <w:p>
+      <w:pPr>
+        <w:pStyle w:val="Heading1"/>
+        <w:divId w:val="1659846320"/>
+        <w:rPr>
+          <w:rFonts w:eastAsia="Times New Roman"/>
+        </w:rPr>
+      </w:pPr>
+      <w:r>
+        <w:rPr>
+          <w:rFonts w:eastAsia="Times New Roman"/>
+        </w:rPr>
+        <w:t>2</w:t>
+      </w:r>
+      <w:r>
+        <w:rPr>
+          <w:rFonts w:eastAsia="Times New Roman"/>
+        </w:rPr>
+        <w:t xml:space="preserve">. </w:t>
+      </w:r>
+      <w:r>
+        <w:rPr>
+          <w:rFonts w:eastAsia="Times New Roman"/>
+        </w:rPr>
+        <w:t>Simulation Output</w:t>
+      </w:r>
+      <w:r>
+        <w:rPr>
+          <w:rFonts w:eastAsia="Times New Roman"/>
+        </w:rPr>
+        <w:t xml:space="preserve"> </w:t>
+      </w:r>
+    </w:p>
+    <w:p>
+      <w:pPr>
+        <w:divId w:val="1659846320"/>
+      </w:pPr>
+    </w:p>
+    <w:p>
+      <w:pPr>
+        <w:divId w:val="1659846320"/>
+      </w:pPr>
+      <w:r>
+        <w:t>Below</w:t>
+      </w:r>
+      <w:r>
+        <w:t xml:space="preserve"> is a point form summary of my attempts using the </w:t>
       </w:r>
       <w:proofErr w:type="spellStart"/>
       <w:r>
@@ -187,172 +514,13 @@
       </w:r>
       <w:proofErr w:type="spellEnd"/>
       <w:r>
-        <w:t xml:space="preserve"> incremental model document)</w:t>
-      </w:r>
-    </w:p>
-    <w:p>
-      <w:pPr>
-        <w:divId w:val="1659846320"/>
-      </w:pPr>
-    </w:p>
-    <w:p>
-      <w:pPr>
-        <w:divId w:val="1659846320"/>
-      </w:pPr>
-      <w:r>
-        <w:t xml:space="preserve">I have been involved in many projects where Waterfall Model was used and </w:t>
+        <w:t xml:space="preserve"> Incremental </w:t>
       </w:r>
       <w:proofErr w:type="gramStart"/>
       <w:r>
-        <w:t>I  have</w:t>
+        <w:t>Model.</w:t>
       </w:r>
       <w:proofErr w:type="gramEnd"/>
-      <w:r>
-        <w:t xml:space="preserve"> researched the incremental models for possible use in projects I managed however circumstances beyond my control prevented this.  I want to get involved in projects using the </w:t>
-      </w:r>
-      <w:proofErr w:type="gramStart"/>
-      <w:r>
-        <w:t>Agile</w:t>
-      </w:r>
-      <w:proofErr w:type="gramEnd"/>
-      <w:r>
-        <w:t xml:space="preserve"> methodology I see DTSM as a good amalgamation of PRINCE2 and Agile TODO: review.    </w:t>
-      </w:r>
-    </w:p>
-    <w:p>
-      <w:pPr>
-        <w:divId w:val="1659846320"/>
-      </w:pPr>
-    </w:p>
-    <w:p>
-      <w:pPr>
-        <w:pStyle w:val="NormalWeb"/>
-        <w:divId w:val="1659846320"/>
-        <w:rPr>
-          <w:i/>
-          <w:iCs/>
-          <w:color w:val="0000FF"/>
-          <w:sz w:val="27"/>
-          <w:szCs w:val="27"/>
-        </w:rPr>
-      </w:pPr>
-      <w:r>
-        <w:rPr>
-          <w:i/>
-          <w:iCs/>
-          <w:color w:val="0000FF"/>
-          <w:sz w:val="27"/>
-          <w:szCs w:val="27"/>
-        </w:rPr>
-        <w:t>[</w:t>
-      </w:r>
-      <w:r>
-        <w:rPr>
-          <w:i/>
-          <w:iCs/>
-          <w:color w:val="0000FF"/>
-          <w:sz w:val="27"/>
-          <w:szCs w:val="27"/>
-        </w:rPr>
-        <w:t>Software Lifecycle model chosen</w:t>
-      </w:r>
-      <w:r>
-        <w:rPr>
-          <w:i/>
-          <w:iCs/>
-          <w:color w:val="0000FF"/>
-          <w:sz w:val="27"/>
-          <w:szCs w:val="27"/>
-        </w:rPr>
-        <w:t>]</w:t>
-      </w:r>
-    </w:p>
-    <w:p>
-      <w:pPr>
-        <w:pStyle w:val="NormalWeb"/>
-        <w:divId w:val="1659846320"/>
-        <w:rPr>
-          <w:i/>
-          <w:iCs/>
-          <w:color w:val="0000FF"/>
-          <w:sz w:val="27"/>
-          <w:szCs w:val="27"/>
-        </w:rPr>
-      </w:pPr>
-      <w:r>
-        <w:rPr>
-          <w:i/>
-          <w:iCs/>
-          <w:color w:val="0000FF"/>
-          <w:sz w:val="27"/>
-          <w:szCs w:val="27"/>
-        </w:rPr>
-        <w:t>[Brief overview of model chosen]</w:t>
-      </w:r>
-    </w:p>
-    <w:p>
-      <w:pPr>
-        <w:pStyle w:val="NormalWeb"/>
-        <w:divId w:val="1659846320"/>
-        <w:rPr>
-          <w:color w:val="0000FF"/>
-          <w:sz w:val="27"/>
-          <w:szCs w:val="27"/>
-        </w:rPr>
-      </w:pPr>
-      <w:r>
-        <w:rPr>
-          <w:i/>
-          <w:iCs/>
-          <w:color w:val="0000FF"/>
-          <w:sz w:val="27"/>
-          <w:szCs w:val="27"/>
-        </w:rPr>
-        <w:t>[Justification of choice]</w:t>
-      </w:r>
-    </w:p>
-    <w:p>
-      <w:pPr>
-        <w:pStyle w:val="Heading1"/>
-        <w:divId w:val="1659846320"/>
-        <w:rPr>
-          <w:rFonts w:eastAsia="Times New Roman"/>
-        </w:rPr>
-      </w:pPr>
-      <w:r>
-        <w:rPr>
-          <w:rFonts w:eastAsia="Times New Roman"/>
-        </w:rPr>
-        <w:t>2</w:t>
-      </w:r>
-      <w:r>
-        <w:rPr>
-          <w:rFonts w:eastAsia="Times New Roman"/>
-        </w:rPr>
-        <w:t xml:space="preserve">. </w:t>
-      </w:r>
-      <w:r>
-        <w:rPr>
-          <w:rFonts w:eastAsia="Times New Roman"/>
-        </w:rPr>
-        <w:t>Simulation Output</w:t>
-      </w:r>
-      <w:r>
-        <w:rPr>
-          <w:rFonts w:eastAsia="Times New Roman"/>
-        </w:rPr>
-        <w:t xml:space="preserve"> </w:t>
-      </w:r>
-    </w:p>
-    <w:p>
-      <w:pPr>
-        <w:divId w:val="1659846320"/>
-      </w:pPr>
-    </w:p>
-    <w:p>
-      <w:pPr>
-        <w:divId w:val="1659846320"/>
-      </w:pPr>
     </w:p>
     <w:p>
       <w:pPr>
@@ -390,11 +558,9 @@
         </w:numPr>
         <w:divId w:val="1659846320"/>
       </w:pPr>
-      <w:proofErr w:type="spellStart"/>
-      <w:r>
-        <w:t>Proabably</w:t>
-      </w:r>
-      <w:proofErr w:type="spellEnd"/>
+      <w:r>
+        <w:t>Probably</w:t>
+      </w:r>
       <w:r>
         <w:t xml:space="preserve"> need to concentrate on a few more of the simulation variables.</w:t>
       </w:r>
@@ -409,13 +575,11 @@
         <w:divId w:val="1659846320"/>
       </w:pPr>
       <w:r>
-        <w:t xml:space="preserve">Set team </w:t>
-      </w:r>
-      <w:proofErr w:type="gramStart"/>
-      <w:r>
-        <w:t>members</w:t>
-      </w:r>
-      <w:proofErr w:type="gramEnd"/>
+        <w:t>Set team members</w:t>
+      </w:r>
+      <w:r>
+        <w:t>’</w:t>
+      </w:r>
       <w:r>
         <w:t xml:space="preserve"> one task at a time whereas they might be able to do some tasks in parallel more of the time.</w:t>
       </w:r>
@@ -584,13 +748,14 @@
         <w:t>as</w:t>
       </w:r>
       <w:r>
-        <w:t xml:space="preserve"> much as it did when a user requirement came in at clock tick 214. Lesson learned.</w:t>
-      </w:r>
-    </w:p>
-    <w:p>
-      <w:pPr>
-        <w:divId w:val="1659846320"/>
-      </w:pPr>
+        <w:t xml:space="preserve"> much as it did when a</w:t>
+      </w:r>
+      <w:r>
+        <w:t>nother</w:t>
+      </w:r>
+      <w:r>
+        <w:t xml:space="preserve"> user requirement came in at clock tick 214. Lesson learned.</w:t>
+      </w:r>
     </w:p>
     <w:p>
       <w:pPr>
@@ -718,11 +883,6 @@
     </w:p>
     <w:p>
       <w:pPr>
-        <w:divId w:val="1659846320"/>
-      </w:pPr>
-    </w:p>
-    <w:p>
-      <w:pPr>
         <w:pStyle w:val="ListParagraph"/>
         <w:numPr>
           <w:ilvl w:val="0"/>
@@ -731,7 +891,10 @@
         <w:divId w:val="1659846320"/>
       </w:pPr>
       <w:r>
-        <w:t xml:space="preserve">Took the same approach, took better notes of who was doing what, don’t know why I didn’t score as well.  </w:t>
+        <w:t xml:space="preserve">Took the same approach plus </w:t>
+      </w:r>
+      <w:r>
+        <w:t xml:space="preserve">took better notes of who was doing what, don’t know why I didn’t score as well.  </w:t>
       </w:r>
     </w:p>
     <w:p>
@@ -747,15 +910,13 @@
         <w:t>In this model, you can’</w:t>
       </w:r>
       <w:r>
-        <w:t xml:space="preserve">t view any of the rules/triggers, can’t view any action graph </w:t>
-      </w:r>
-      <w:proofErr w:type="gramStart"/>
-      <w:r>
-        <w:t>nor</w:t>
-      </w:r>
-      <w:proofErr w:type="gramEnd"/>
-      <w:r>
-        <w:t xml:space="preserve"> composite graphs (should I be able to do this in this model? See screenshot below) to analyse what caused value changes in the attributes of the project.</w:t>
+        <w:t>t view any of the rules/trigger</w:t>
+      </w:r>
+      <w:r>
+        <w:t xml:space="preserve">s, can’t view any action graph </w:t>
+      </w:r>
+      <w:r>
+        <w:t>or composite graphs (should I be able to do this in this model? See screenshot below) to analyse what caused value changes in the attributes of the project.</w:t>
       </w:r>
     </w:p>
     <w:p>
@@ -768,7 +929,15 @@
         <w:divId w:val="1659846320"/>
       </w:pPr>
       <w:r>
-        <w:t>The Known Value of the modules (after risk analysis) were low for</w:t>
+        <w:t xml:space="preserve">The Known Value of the modules (after risk analysis) </w:t>
+      </w:r>
+      <w:proofErr w:type="gramStart"/>
+      <w:r>
+        <w:t>were</w:t>
+      </w:r>
+      <w:proofErr w:type="gramEnd"/>
+      <w:r>
+        <w:t xml:space="preserve"> low for</w:t>
       </w:r>
       <w:r>
         <w:t xml:space="preserve"> </w:t>
@@ -777,13 +946,8 @@
         <w:t>all modules</w:t>
       </w:r>
       <w:r>
-        <w:t xml:space="preserve"> </w:t>
-      </w:r>
-    </w:p>
-    <w:p>
-      <w:pPr>
-        <w:divId w:val="1659846320"/>
-      </w:pPr>
+        <w:t>, not sure whether this was a factor in the low score.</w:t>
+      </w:r>
     </w:p>
     <w:p>
       <w:pPr>
@@ -985,10 +1149,7 @@
         <w:t>However, in this attempt/project a</w:t>
       </w:r>
       <w:r>
-        <w:t>ccuracy fluctuated greatly</w:t>
-      </w:r>
-      <w:r>
-        <w:t xml:space="preserve"> an</w:t>
+        <w:t>ccuracy fluctuated greatly an</w:t>
       </w:r>
       <w:r>
         <w:t>d</w:t>
@@ -1006,13 +1167,16 @@
         <w:t>”</w:t>
       </w:r>
       <w:r>
-        <w:t xml:space="preserve"> task</w:t>
-      </w:r>
-      <w:r>
-        <w:t xml:space="preserve">s were used to improve the accuracy value which has a positive effect on satisfaction.  After reviewing </w:t>
-      </w:r>
-      <w:r>
-        <w:t xml:space="preserve">the graphs for all 4 modules (below), evolve code could perhaps have been employed earlier in </w:t>
+        <w:t xml:space="preserve"> tasks were used to improve the accuracy value which has a positive effect on satisfaction.  After reviewing </w:t>
+      </w:r>
+      <w:r>
+        <w:t xml:space="preserve">the graphs for all 4 modules (below), evolve code could perhaps have been employed </w:t>
+      </w:r>
+      <w:r>
+        <w:t xml:space="preserve">even </w:t>
+      </w:r>
+      <w:r>
+        <w:t xml:space="preserve">earlier in </w:t>
       </w:r>
       <w:r>
         <w:t>the timeline.</w:t>
@@ -1089,8 +1253,6 @@
       <w:pPr>
         <w:divId w:val="1659846320"/>
       </w:pPr>
-      <w:bookmarkStart w:id="0" w:name="_GoBack"/>
-      <w:bookmarkEnd w:id="0"/>
     </w:p>
     <w:p>
       <w:pPr>
@@ -1575,6 +1737,8 @@
       <w:pPr>
         <w:divId w:val="1659846320"/>
       </w:pPr>
+      <w:bookmarkStart w:id="0" w:name="_GoBack"/>
+      <w:bookmarkEnd w:id="0"/>
     </w:p>
     <w:p>
       <w:pPr>
@@ -3586,7 +3750,7 @@
 </file>
 
 <file path=customXml/itemProps1.xml><?xml version="1.0" encoding="utf-8"?>
-<ds:datastoreItem xmlns:ds="http://schemas.openxmlformats.org/officeDocument/2006/customXml" ds:itemID="{91095D24-65A9-4D4F-B046-065321B4EC1E}">
+<ds:datastoreItem xmlns:ds="http://schemas.openxmlformats.org/officeDocument/2006/customXml" ds:itemID="{578B3E98-6D43-4E23-B4A6-5C7DDE4907A4}">
   <ds:schemaRefs>
     <ds:schemaRef ds:uri="http://schemas.openxmlformats.org/officeDocument/2006/bibliography"/>
   </ds:schemaRefs>

</xml_diff>

<commit_message>
Initial version of crossword word list  for part 3
</commit_message>
<xml_diff>
--- a/Part2/D10126532SDLC.docx
+++ b/Part2/D10126532SDLC.docx
@@ -195,10 +195,7 @@
         <w:t>divides a</w:t>
       </w:r>
       <w:r>
-        <w:t xml:space="preserve"> project into logical </w:t>
-      </w:r>
-      <w:r>
-        <w:t xml:space="preserve">small </w:t>
+        <w:t xml:space="preserve"> project into logical small </w:t>
       </w:r>
       <w:r>
         <w:t>parts;</w:t>
@@ -234,10 +231,7 @@
         <w:t>, difficulty and changeability</w:t>
       </w:r>
       <w:r>
-        <w:t xml:space="preserve">.  </w:t>
-      </w:r>
-      <w:r>
-        <w:t xml:space="preserve">Results </w:t>
+        <w:t xml:space="preserve">.  Results </w:t>
       </w:r>
       <w:r>
         <w:t xml:space="preserve">are </w:t>
@@ -341,157 +335,139 @@
         <w:t xml:space="preserve">and I can see how other sections of this Masters can be used in unison (in particular design patterns and refactoring, from </w:t>
       </w:r>
       <w:r>
-        <w:t>Programming</w:t>
-      </w:r>
-      <w:r>
+        <w:t>Programming Paradigms: Principles &amp; Practices</w:t>
+      </w:r>
+      <w:r>
+        <w:t>) to build better quality and more robust software</w:t>
+      </w:r>
+      <w:r>
+        <w:t>.</w:t>
+      </w:r>
+    </w:p>
+    <w:p>
+      <w:pPr>
+        <w:divId w:val="1659846320"/>
+      </w:pPr>
+    </w:p>
+    <w:p>
+      <w:pPr>
+        <w:pStyle w:val="NormalWeb"/>
+        <w:divId w:val="1659846320"/>
+        <w:rPr>
+          <w:i/>
+          <w:iCs/>
+          <w:color w:val="0000FF"/>
+          <w:sz w:val="27"/>
+          <w:szCs w:val="27"/>
+        </w:rPr>
+      </w:pPr>
+      <w:r>
+        <w:rPr>
+          <w:i/>
+          <w:iCs/>
+          <w:color w:val="0000FF"/>
+          <w:sz w:val="27"/>
+          <w:szCs w:val="27"/>
+        </w:rPr>
+        <w:t>[</w:t>
+      </w:r>
+      <w:r>
+        <w:rPr>
+          <w:i/>
+          <w:iCs/>
+          <w:color w:val="0000FF"/>
+          <w:sz w:val="27"/>
+          <w:szCs w:val="27"/>
+        </w:rPr>
+        <w:t>Software Lifecycle model chosen</w:t>
+      </w:r>
+      <w:r>
+        <w:rPr>
+          <w:i/>
+          <w:iCs/>
+          <w:color w:val="0000FF"/>
+          <w:sz w:val="27"/>
+          <w:szCs w:val="27"/>
+        </w:rPr>
+        <w:t>]</w:t>
+      </w:r>
+    </w:p>
+    <w:p>
+      <w:pPr>
+        <w:pStyle w:val="NormalWeb"/>
+        <w:divId w:val="1659846320"/>
+        <w:rPr>
+          <w:i/>
+          <w:iCs/>
+          <w:color w:val="0000FF"/>
+          <w:sz w:val="27"/>
+          <w:szCs w:val="27"/>
+        </w:rPr>
+      </w:pPr>
+      <w:r>
+        <w:rPr>
+          <w:i/>
+          <w:iCs/>
+          <w:color w:val="0000FF"/>
+          <w:sz w:val="27"/>
+          <w:szCs w:val="27"/>
+        </w:rPr>
+        <w:t>[Brief overview of model chosen]</w:t>
+      </w:r>
+    </w:p>
+    <w:p>
+      <w:pPr>
+        <w:pStyle w:val="NormalWeb"/>
+        <w:divId w:val="1659846320"/>
+        <w:rPr>
+          <w:color w:val="0000FF"/>
+          <w:sz w:val="27"/>
+          <w:szCs w:val="27"/>
+        </w:rPr>
+      </w:pPr>
+      <w:r>
+        <w:rPr>
+          <w:i/>
+          <w:iCs/>
+          <w:color w:val="0000FF"/>
+          <w:sz w:val="27"/>
+          <w:szCs w:val="27"/>
+        </w:rPr>
+        <w:t>[Justification of choice]</w:t>
+      </w:r>
+    </w:p>
+    <w:p>
+      <w:pPr>
+        <w:pStyle w:val="Heading1"/>
+        <w:divId w:val="1659846320"/>
+        <w:rPr>
+          <w:rFonts w:eastAsia="Times New Roman"/>
+        </w:rPr>
+      </w:pPr>
+      <w:r>
+        <w:rPr>
+          <w:rFonts w:eastAsia="Times New Roman"/>
+        </w:rPr>
+        <w:t>2</w:t>
+      </w:r>
+      <w:r>
+        <w:rPr>
+          <w:rFonts w:eastAsia="Times New Roman"/>
+        </w:rPr>
+        <w:t xml:space="preserve">. </w:t>
+      </w:r>
+      <w:r>
+        <w:rPr>
+          <w:rFonts w:eastAsia="Times New Roman"/>
+        </w:rPr>
+        <w:t>Simulation Output</w:t>
+      </w:r>
+      <w:r>
+        <w:rPr>
+          <w:rFonts w:eastAsia="Times New Roman"/>
+        </w:rPr>
         <w:t xml:space="preserve"> </w:t>
       </w:r>
-      <w:r>
-        <w:t>Paradigms:</w:t>
-      </w:r>
-      <w:r>
-        <w:t xml:space="preserve"> </w:t>
-      </w:r>
-      <w:r>
-        <w:t>Principles &amp;</w:t>
-      </w:r>
-      <w:r>
-        <w:t xml:space="preserve"> </w:t>
-      </w:r>
-      <w:r>
-        <w:t>Practices</w:t>
-      </w:r>
-      <w:r>
-        <w:t>) to build better quality and more robust software</w:t>
-      </w:r>
-      <w:r>
-        <w:t>.</w:t>
-      </w:r>
-    </w:p>
-    <w:p>
-      <w:pPr>
-        <w:divId w:val="1659846320"/>
-      </w:pPr>
-    </w:p>
-    <w:p>
-      <w:pPr>
-        <w:pStyle w:val="NormalWeb"/>
-        <w:divId w:val="1659846320"/>
-        <w:rPr>
-          <w:i/>
-          <w:iCs/>
-          <w:color w:val="0000FF"/>
-          <w:sz w:val="27"/>
-          <w:szCs w:val="27"/>
-        </w:rPr>
-      </w:pPr>
-      <w:r>
-        <w:rPr>
-          <w:i/>
-          <w:iCs/>
-          <w:color w:val="0000FF"/>
-          <w:sz w:val="27"/>
-          <w:szCs w:val="27"/>
-        </w:rPr>
-        <w:t>[</w:t>
-      </w:r>
-      <w:r>
-        <w:rPr>
-          <w:i/>
-          <w:iCs/>
-          <w:color w:val="0000FF"/>
-          <w:sz w:val="27"/>
-          <w:szCs w:val="27"/>
-        </w:rPr>
-        <w:t>Software Lifecycle model chosen</w:t>
-      </w:r>
-      <w:r>
-        <w:rPr>
-          <w:i/>
-          <w:iCs/>
-          <w:color w:val="0000FF"/>
-          <w:sz w:val="27"/>
-          <w:szCs w:val="27"/>
-        </w:rPr>
-        <w:t>]</w:t>
-      </w:r>
-    </w:p>
-    <w:p>
-      <w:pPr>
-        <w:pStyle w:val="NormalWeb"/>
-        <w:divId w:val="1659846320"/>
-        <w:rPr>
-          <w:i/>
-          <w:iCs/>
-          <w:color w:val="0000FF"/>
-          <w:sz w:val="27"/>
-          <w:szCs w:val="27"/>
-        </w:rPr>
-      </w:pPr>
-      <w:r>
-        <w:rPr>
-          <w:i/>
-          <w:iCs/>
-          <w:color w:val="0000FF"/>
-          <w:sz w:val="27"/>
-          <w:szCs w:val="27"/>
-        </w:rPr>
-        <w:t>[Brief overview of model chosen]</w:t>
-      </w:r>
-    </w:p>
-    <w:p>
-      <w:pPr>
-        <w:pStyle w:val="NormalWeb"/>
-        <w:divId w:val="1659846320"/>
-        <w:rPr>
-          <w:color w:val="0000FF"/>
-          <w:sz w:val="27"/>
-          <w:szCs w:val="27"/>
-        </w:rPr>
-      </w:pPr>
-      <w:r>
-        <w:rPr>
-          <w:i/>
-          <w:iCs/>
-          <w:color w:val="0000FF"/>
-          <w:sz w:val="27"/>
-          <w:szCs w:val="27"/>
-        </w:rPr>
-        <w:t>[Justification of choice]</w:t>
-      </w:r>
-    </w:p>
-    <w:p>
-      <w:pPr>
-        <w:pStyle w:val="Heading1"/>
-        <w:divId w:val="1659846320"/>
-        <w:rPr>
-          <w:rFonts w:eastAsia="Times New Roman"/>
-        </w:rPr>
-      </w:pPr>
-      <w:r>
-        <w:rPr>
-          <w:rFonts w:eastAsia="Times New Roman"/>
-        </w:rPr>
-        <w:t>2</w:t>
-      </w:r>
-      <w:r>
-        <w:rPr>
-          <w:rFonts w:eastAsia="Times New Roman"/>
-        </w:rPr>
-        <w:t xml:space="preserve">. </w:t>
-      </w:r>
-      <w:r>
-        <w:rPr>
-          <w:rFonts w:eastAsia="Times New Roman"/>
-        </w:rPr>
-        <w:t>Simulation Output</w:t>
-      </w:r>
-      <w:r>
-        <w:rPr>
-          <w:rFonts w:eastAsia="Times New Roman"/>
-        </w:rPr>
-        <w:t xml:space="preserve"> </w:t>
-      </w:r>
     </w:p>
     <w:p>
       <w:pPr>
@@ -533,6 +509,7 @@
         <w:divId w:val="1659846320"/>
       </w:pPr>
       <w:r>
+        <w:lastRenderedPageBreak/>
         <w:t>Attempt 1</w:t>
       </w:r>
     </w:p>
@@ -775,6 +752,7 @@
         <w:rPr>
           <w:noProof/>
         </w:rPr>
+        <w:lastRenderedPageBreak/>
         <w:drawing>
           <wp:inline distT="0" distB="0" distL="0" distR="0" wp14:anchorId="167F6BAF" wp14:editId="4F626C4B">
             <wp:extent cx="8891581" cy="1066800"/>
@@ -1017,6 +995,7 @@
         <w:rPr>
           <w:noProof/>
         </w:rPr>
+        <w:lastRenderedPageBreak/>
         <w:drawing>
           <wp:inline distT="0" distB="0" distL="0" distR="0" wp14:anchorId="72715320" wp14:editId="008EF634">
             <wp:extent cx="4581525" cy="2734709"/>
@@ -1362,6 +1341,7 @@
         <w:rPr>
           <w:noProof/>
         </w:rPr>
+        <w:lastRenderedPageBreak/>
         <w:drawing>
           <wp:inline distT="0" distB="0" distL="0" distR="0" wp14:anchorId="18CF0673" wp14:editId="191B947B">
             <wp:extent cx="5943600" cy="3980815"/>
@@ -1527,6 +1507,7 @@
         <w:rPr>
           <w:noProof/>
         </w:rPr>
+        <w:lastRenderedPageBreak/>
         <w:drawing>
           <wp:inline distT="0" distB="0" distL="0" distR="0" wp14:anchorId="61729D4C" wp14:editId="6F4B3176">
             <wp:extent cx="5943600" cy="4620260"/>
@@ -1577,6 +1558,7 @@
         <w:rPr>
           <w:noProof/>
         </w:rPr>
+        <w:lastRenderedPageBreak/>
         <w:drawing>
           <wp:inline distT="0" distB="0" distL="0" distR="0" wp14:anchorId="719061D9" wp14:editId="59917028">
             <wp:extent cx="5943600" cy="4079875"/>
@@ -1729,16 +1711,26 @@
       <w:pPr>
         <w:divId w:val="1659846320"/>
       </w:pPr>
-      <w:r>
-        <w:t>TODO:</w:t>
-      </w:r>
-    </w:p>
-    <w:p>
-      <w:pPr>
-        <w:divId w:val="1659846320"/>
-      </w:pPr>
       <w:bookmarkStart w:id="0" w:name="_GoBack"/>
       <w:bookmarkEnd w:id="0"/>
+    </w:p>
+    <w:p>
+      <w:pPr>
+        <w:divId w:val="1659846320"/>
+      </w:pPr>
+    </w:p>
+    <w:p>
+      <w:pPr>
+        <w:divId w:val="1659846320"/>
+      </w:pPr>
+      <w:r>
+        <w:t>TODO:</w:t>
+      </w:r>
+    </w:p>
+    <w:p>
+      <w:pPr>
+        <w:divId w:val="1659846320"/>
+      </w:pPr>
     </w:p>
     <w:p>
       <w:pPr>
@@ -1874,6 +1866,7 @@
           <w:sz w:val="27"/>
           <w:szCs w:val="27"/>
         </w:rPr>
+        <w:lastRenderedPageBreak/>
         <w:t>Changes to requirements</w:t>
       </w:r>
     </w:p>
@@ -3750,7 +3743,7 @@
 </file>
 
 <file path=customXml/itemProps1.xml><?xml version="1.0" encoding="utf-8"?>
-<ds:datastoreItem xmlns:ds="http://schemas.openxmlformats.org/officeDocument/2006/customXml" ds:itemID="{578B3E98-6D43-4E23-B4A6-5C7DDE4907A4}">
+<ds:datastoreItem xmlns:ds="http://schemas.openxmlformats.org/officeDocument/2006/customXml" ds:itemID="{9ED85020-0930-4E6F-880F-8429D485C7C3}">
   <ds:schemaRefs>
     <ds:schemaRef ds:uri="http://schemas.openxmlformats.org/officeDocument/2006/bibliography"/>
   </ds:schemaRefs>

</xml_diff>

<commit_message>
Penultimate version of part 3, proof read next.
</commit_message>
<xml_diff>
--- a/Part2/D10126532SDLC.docx
+++ b/Part2/D10126532SDLC.docx
@@ -82,19 +82,8 @@
           <w:sz w:val="48"/>
           <w:szCs w:val="48"/>
         </w:rPr>
-        <w:t xml:space="preserve">John </w:t>
-      </w:r>
-      <w:proofErr w:type="spellStart"/>
-      <w:r>
-        <w:rPr>
-          <w:b/>
-          <w:bCs/>
-          <w:sz w:val="48"/>
-          <w:szCs w:val="48"/>
-        </w:rPr>
-        <w:t>Warde</w:t>
-      </w:r>
-      <w:proofErr w:type="spellEnd"/>
+        <w:t>John Warde</w:t>
+      </w:r>
       <w:r>
         <w:rPr>
           <w:b/>
@@ -145,19 +134,6 @@
         <w:divId w:val="1659846320"/>
       </w:pPr>
       <w:r>
-        <w:t xml:space="preserve">TODO: </w:t>
-      </w:r>
-    </w:p>
-    <w:p>
-      <w:pPr>
-        <w:divId w:val="1659846320"/>
-      </w:pPr>
-    </w:p>
-    <w:p>
-      <w:pPr>
-        <w:divId w:val="1659846320"/>
-      </w:pPr>
-      <w:r>
         <w:t xml:space="preserve">The </w:t>
       </w:r>
       <w:proofErr w:type="spellStart"/>
@@ -243,7 +219,10 @@
         <w:t xml:space="preserve"> to give customer confidence and feedback from the customer allows the project team to increase accuracy</w:t>
       </w:r>
       <w:r>
-        <w:t xml:space="preserve"> to requirements</w:t>
+        <w:t xml:space="preserve"> of</w:t>
+      </w:r>
+      <w:r>
+        <w:t xml:space="preserve"> requirements</w:t>
       </w:r>
       <w:r>
         <w:t xml:space="preserve"> and customer satisfaction.  Customers are involved throughout</w:t>
@@ -329,6 +308,9 @@
         <w:t xml:space="preserve"> method</w:t>
       </w:r>
       <w:r>
+        <w:t>s</w:t>
+      </w:r>
+      <w:r>
         <w:t xml:space="preserve"> and choosing this model is an opportunity to further my knowledge in this area.  I can see the benefits of this type software development </w:t>
       </w:r>
       <w:r>
@@ -345,95 +327,8 @@
       </w:r>
     </w:p>
     <w:p>
-      <w:pPr>
-        <w:divId w:val="1659846320"/>
-      </w:pPr>
-    </w:p>
-    <w:p>
-      <w:pPr>
-        <w:pStyle w:val="NormalWeb"/>
-        <w:divId w:val="1659846320"/>
-        <w:rPr>
-          <w:i/>
-          <w:iCs/>
-          <w:color w:val="0000FF"/>
-          <w:sz w:val="27"/>
-          <w:szCs w:val="27"/>
-        </w:rPr>
-      </w:pPr>
-      <w:r>
-        <w:rPr>
-          <w:i/>
-          <w:iCs/>
-          <w:color w:val="0000FF"/>
-          <w:sz w:val="27"/>
-          <w:szCs w:val="27"/>
-        </w:rPr>
-        <w:t>[</w:t>
-      </w:r>
-      <w:r>
-        <w:rPr>
-          <w:i/>
-          <w:iCs/>
-          <w:color w:val="0000FF"/>
-          <w:sz w:val="27"/>
-          <w:szCs w:val="27"/>
-        </w:rPr>
-        <w:t>Software Lifecycle model chosen</w:t>
-      </w:r>
-      <w:r>
-        <w:rPr>
-          <w:i/>
-          <w:iCs/>
-          <w:color w:val="0000FF"/>
-          <w:sz w:val="27"/>
-          <w:szCs w:val="27"/>
-        </w:rPr>
-        <w:t>]</w:t>
-      </w:r>
-    </w:p>
-    <w:p>
-      <w:pPr>
-        <w:pStyle w:val="NormalWeb"/>
-        <w:divId w:val="1659846320"/>
-        <w:rPr>
-          <w:i/>
-          <w:iCs/>
-          <w:color w:val="0000FF"/>
-          <w:sz w:val="27"/>
-          <w:szCs w:val="27"/>
-        </w:rPr>
-      </w:pPr>
-      <w:r>
-        <w:rPr>
-          <w:i/>
-          <w:iCs/>
-          <w:color w:val="0000FF"/>
-          <w:sz w:val="27"/>
-          <w:szCs w:val="27"/>
-        </w:rPr>
-        <w:t>[Brief overview of model chosen]</w:t>
-      </w:r>
-    </w:p>
-    <w:p>
-      <w:pPr>
-        <w:pStyle w:val="NormalWeb"/>
-        <w:divId w:val="1659846320"/>
-        <w:rPr>
-          <w:color w:val="0000FF"/>
-          <w:sz w:val="27"/>
-          <w:szCs w:val="27"/>
-        </w:rPr>
-      </w:pPr>
-      <w:r>
-        <w:rPr>
-          <w:i/>
-          <w:iCs/>
-          <w:color w:val="0000FF"/>
-          <w:sz w:val="27"/>
-          <w:szCs w:val="27"/>
-        </w:rPr>
-        <w:t>[Justification of choice]</w:t>
+      <w:r>
+        <w:br w:type="page"/>
       </w:r>
     </w:p>
     <w:p>
@@ -448,6 +343,7 @@
         <w:rPr>
           <w:rFonts w:eastAsia="Times New Roman"/>
         </w:rPr>
+        <w:lastRenderedPageBreak/>
         <w:t>2</w:t>
       </w:r>
       <w:r>
@@ -509,7 +405,6 @@
         <w:divId w:val="1659846320"/>
       </w:pPr>
       <w:r>
-        <w:lastRenderedPageBreak/>
         <w:t>Attempt 1</w:t>
       </w:r>
     </w:p>
@@ -523,7 +418,25 @@
         <w:divId w:val="1659846320"/>
       </w:pPr>
       <w:r>
-        <w:t>For each module, concentrated on getting the Requirements done, then Design before starting implementation.</w:t>
+        <w:t xml:space="preserve">For each module, </w:t>
+      </w:r>
+      <w:r>
+        <w:t xml:space="preserve">I </w:t>
+      </w:r>
+      <w:r>
+        <w:t xml:space="preserve">concentrated on getting the Requirements </w:t>
+      </w:r>
+      <w:r>
+        <w:t>and</w:t>
+      </w:r>
+      <w:r>
+        <w:t xml:space="preserve"> then Design </w:t>
+      </w:r>
+      <w:r>
+        <w:t xml:space="preserve">completed </w:t>
+      </w:r>
+      <w:r>
+        <w:t>before starting implementation.</w:t>
       </w:r>
     </w:p>
     <w:p>
@@ -536,10 +449,10 @@
         <w:divId w:val="1659846320"/>
       </w:pPr>
       <w:r>
-        <w:t>Probably</w:t>
-      </w:r>
-      <w:r>
-        <w:t xml:space="preserve"> need to concentrate on a few more of the simulation variables.</w:t>
+        <w:t xml:space="preserve">Towards the end of the attempt, I felt that I needed </w:t>
+      </w:r>
+      <w:r>
+        <w:t>to concentrate on a few more of the simulation variables.</w:t>
       </w:r>
     </w:p>
     <w:p>
@@ -552,13 +465,22 @@
         <w:divId w:val="1659846320"/>
       </w:pPr>
       <w:r>
-        <w:t>Set team members</w:t>
+        <w:t>I had s</w:t>
+      </w:r>
+      <w:r>
+        <w:t>et team members</w:t>
       </w:r>
       <w:r>
         <w:t>’</w:t>
       </w:r>
       <w:r>
-        <w:t xml:space="preserve"> one task at a time whereas they might be able to do some tasks in parallel more of the time.</w:t>
+        <w:t xml:space="preserve"> one task at a time whereas they might be able to do some tasks in parallel</w:t>
+      </w:r>
+      <w:r>
+        <w:t>,</w:t>
+      </w:r>
+      <w:r>
+        <w:t xml:space="preserve"> more of the time.</w:t>
       </w:r>
     </w:p>
     <w:p>
@@ -571,7 +493,16 @@
         <w:divId w:val="1659846320"/>
       </w:pPr>
       <w:r>
-        <w:t>Simulation aim was to complete project in/around 200 ticks.  Probably needed to keep an eye on the score in real time toward the end.</w:t>
+        <w:t>The s</w:t>
+      </w:r>
+      <w:r>
+        <w:t>imulation aim was to complete project in/around 200 ticks.  Probably needed to keep an eye on the score in real time toward</w:t>
+      </w:r>
+      <w:r>
+        <w:t>s</w:t>
+      </w:r>
+      <w:r>
+        <w:t xml:space="preserve"> the end.</w:t>
       </w:r>
     </w:p>
     <w:p>
@@ -601,6 +532,9 @@
       </w:pPr>
       <w:r>
         <w:t>Noted that I should have been doing Risk Analysis after Requirements</w:t>
+      </w:r>
+      <w:r>
+        <w:t>.</w:t>
       </w:r>
     </w:p>
     <w:p>
@@ -659,9 +593,9 @@
       </w:pPr>
     </w:p>
     <w:p>
-      <w:pPr>
-        <w:divId w:val="1659846320"/>
-      </w:pPr>
+      <w:r>
+        <w:br w:type="page"/>
+      </w:r>
     </w:p>
     <w:p>
       <w:pPr>
@@ -669,6 +603,7 @@
         <w:divId w:val="1659846320"/>
       </w:pPr>
       <w:r>
+        <w:lastRenderedPageBreak/>
         <w:t>Attempt 2</w:t>
       </w:r>
     </w:p>
@@ -682,7 +617,28 @@
         <w:divId w:val="1659846320"/>
       </w:pPr>
       <w:r>
-        <w:t>Planned a more structured approach, get requirements and risk analysis done on all modules before deciding which modules to focus on first, i.e. with the highest value</w:t>
+        <w:t xml:space="preserve">Planned a more structured approach, </w:t>
+      </w:r>
+      <w:r>
+        <w:t xml:space="preserve">instructed team to execute </w:t>
+      </w:r>
+      <w:r>
+        <w:t xml:space="preserve">requirements and risk analysis done on all modules </w:t>
+      </w:r>
+      <w:r>
+        <w:t>(</w:t>
+      </w:r>
+      <w:r>
+        <w:t>before</w:t>
+      </w:r>
+      <w:r>
+        <w:t xml:space="preserve"> doing any design) and</w:t>
+      </w:r>
+      <w:r>
+        <w:t xml:space="preserve"> deciding which modules to focus on first, i.e. with the highest value</w:t>
+      </w:r>
+      <w:r>
+        <w:t xml:space="preserve"> to customer</w:t>
       </w:r>
     </w:p>
     <w:p>
@@ -695,7 +651,36 @@
         <w:divId w:val="1659846320"/>
       </w:pPr>
       <w:r>
-        <w:t xml:space="preserve">Kept an eye the table below, it offered the most/concise feedback.  </w:t>
+        <w:t xml:space="preserve">Kept a continuous </w:t>
+      </w:r>
+      <w:r>
+        <w:t xml:space="preserve">eye </w:t>
+      </w:r>
+      <w:r>
+        <w:t>on the “</w:t>
+      </w:r>
+      <w:proofErr w:type="spellStart"/>
+      <w:r>
+        <w:t>Artifacts</w:t>
+      </w:r>
+      <w:proofErr w:type="spellEnd"/>
+      <w:r>
+        <w:t xml:space="preserve"> at a Glance”</w:t>
+      </w:r>
+      <w:r>
+        <w:t xml:space="preserve"> table </w:t>
+      </w:r>
+      <w:r>
+        <w:t>(</w:t>
+      </w:r>
+      <w:r>
+        <w:t>below</w:t>
+      </w:r>
+      <w:r>
+        <w:t>)</w:t>
+      </w:r>
+      <w:r>
+        <w:t xml:space="preserve">, it offered the most/concise feedback.  </w:t>
       </w:r>
     </w:p>
     <w:p>
@@ -719,7 +704,45 @@
       </w:r>
       <w:proofErr w:type="gramEnd"/>
       <w:r>
-        <w:t xml:space="preserve"> &amp; 4 and a score of 75 approx. Then kept advancing one tick at a time (while concentrating the team on design of the last module), deciding as soon as the score started to go down I would submit the final product, however I did not think the satisfaction/score would drop </w:t>
+        <w:t xml:space="preserve"> &amp; 4 and a score of 75 approx. </w:t>
+      </w:r>
+    </w:p>
+    <w:p>
+      <w:pPr>
+        <w:pStyle w:val="ListParagraph"/>
+        <w:numPr>
+          <w:ilvl w:val="0"/>
+          <w:numId w:val="4"/>
+        </w:numPr>
+        <w:divId w:val="1659846320"/>
+      </w:pPr>
+      <w:r>
+        <w:t>Then kept advancing one tick at a time (while concentrating the team on design of the last module), deciding as soon as the score started to go down I</w:t>
+      </w:r>
+      <w:r>
+        <w:t xml:space="preserve"> would submit the final product. </w:t>
+      </w:r>
+    </w:p>
+    <w:p>
+      <w:pPr>
+        <w:pStyle w:val="ListParagraph"/>
+        <w:numPr>
+          <w:ilvl w:val="0"/>
+          <w:numId w:val="4"/>
+        </w:numPr>
+        <w:divId w:val="1659846320"/>
+      </w:pPr>
+      <w:r>
+        <w:t>H</w:t>
+      </w:r>
+      <w:r>
+        <w:t xml:space="preserve">owever I did not </w:t>
+      </w:r>
+      <w:r>
+        <w:t xml:space="preserve">envisage </w:t>
+      </w:r>
+      <w:r>
+        <w:t xml:space="preserve">the satisfaction/score would drop </w:t>
       </w:r>
       <w:r>
         <w:t>as</w:t>
@@ -752,11 +775,10 @@
         <w:rPr>
           <w:noProof/>
         </w:rPr>
-        <w:lastRenderedPageBreak/>
         <w:drawing>
           <wp:inline distT="0" distB="0" distL="0" distR="0" wp14:anchorId="167F6BAF" wp14:editId="4F626C4B">
-            <wp:extent cx="8891581" cy="1066800"/>
-            <wp:effectExtent l="0" t="0" r="5080" b="0"/>
+            <wp:extent cx="6192357" cy="742950"/>
+            <wp:effectExtent l="0" t="0" r="0" b="0"/>
             <wp:docPr id="2" name="Picture 2"/>
             <wp:cNvGraphicFramePr>
               <a:graphicFrameLocks xmlns:a="http://schemas.openxmlformats.org/drawingml/2006/main" noChangeAspect="1"/>
@@ -777,7 +799,7 @@
                   <pic:spPr>
                     <a:xfrm>
                       <a:off x="0" y="0"/>
-                      <a:ext cx="8900011" cy="1067811"/>
+                      <a:ext cx="6251893" cy="750093"/>
                     </a:xfrm>
                     <a:prstGeom prst="rect">
                       <a:avLst/>
@@ -846,6 +868,11 @@
       </w:pPr>
     </w:p>
     <w:p>
+      <w:r>
+        <w:br w:type="page"/>
+      </w:r>
+    </w:p>
+    <w:p>
       <w:pPr>
         <w:divId w:val="1659846320"/>
       </w:pPr>
@@ -869,10 +896,25 @@
         <w:divId w:val="1659846320"/>
       </w:pPr>
       <w:r>
-        <w:t xml:space="preserve">Took the same approach plus </w:t>
-      </w:r>
-      <w:r>
-        <w:t xml:space="preserve">took better notes of who was doing what, don’t know why I didn’t score as well.  </w:t>
+        <w:t xml:space="preserve">For this attempt I took </w:t>
+      </w:r>
+      <w:r>
+        <w:t xml:space="preserve">the same approach plus </w:t>
+      </w:r>
+      <w:r>
+        <w:t xml:space="preserve">took </w:t>
+      </w:r>
+      <w:r>
+        <w:t xml:space="preserve">I </w:t>
+      </w:r>
+      <w:r>
+        <w:t>bett</w:t>
+      </w:r>
+      <w:r>
+        <w:t>er notes of who was doing what – I do not</w:t>
+      </w:r>
+      <w:r>
+        <w:t xml:space="preserve"> know why I didn’t score as well.  </w:t>
       </w:r>
     </w:p>
     <w:p>
@@ -885,16 +927,55 @@
         <w:divId w:val="1659846320"/>
       </w:pPr>
       <w:r>
-        <w:t>In this model, you can’</w:t>
-      </w:r>
-      <w:r>
-        <w:t>t view any of the rules/trigger</w:t>
-      </w:r>
-      <w:r>
-        <w:t xml:space="preserve">s, can’t view any action graph </w:t>
-      </w:r>
-      <w:r>
-        <w:t>or composite graphs (should I be able to do this in this model? See screenshot below) to analyse what caused value changes in the attributes of the project.</w:t>
+        <w:t>In this model, you cannot</w:t>
+      </w:r>
+      <w:r>
+        <w:t xml:space="preserve"> view any of the rules/</w:t>
+      </w:r>
+      <w:r>
+        <w:t>triggers;</w:t>
+      </w:r>
+      <w:r>
+        <w:t xml:space="preserve"> </w:t>
+      </w:r>
+      <w:r>
+        <w:t>you cannot</w:t>
+      </w:r>
+      <w:r>
+        <w:t xml:space="preserve"> view any action graph </w:t>
+      </w:r>
+      <w:r>
+        <w:t>or composite graphs</w:t>
+      </w:r>
+      <w:r>
+        <w:t xml:space="preserve"> </w:t>
+      </w:r>
+      <w:r>
+        <w:t>(see screenshot</w:t>
+      </w:r>
+      <w:r>
+        <w:t>s</w:t>
+      </w:r>
+      <w:r>
+        <w:t xml:space="preserve"> below)</w:t>
+      </w:r>
+      <w:r>
+        <w:t>.  S</w:t>
+      </w:r>
+      <w:r>
+        <w:t xml:space="preserve">hould I be </w:t>
+      </w:r>
+      <w:r>
+        <w:t xml:space="preserve">able to see these graphs in this model? – To </w:t>
+      </w:r>
+      <w:r>
+        <w:t>analyse</w:t>
+      </w:r>
+      <w:r>
+        <w:t xml:space="preserve"> </w:t>
+      </w:r>
+      <w:r>
+        <w:t>what caused value changes in the attributes of the project.</w:t>
       </w:r>
     </w:p>
     <w:p>
@@ -909,11 +990,9 @@
       <w:r>
         <w:t xml:space="preserve">The Known Value of the modules (after risk analysis) </w:t>
       </w:r>
-      <w:proofErr w:type="gramStart"/>
-      <w:r>
-        <w:t>were</w:t>
-      </w:r>
-      <w:proofErr w:type="gramEnd"/>
+      <w:r>
+        <w:t>was</w:t>
+      </w:r>
       <w:r>
         <w:t xml:space="preserve"> low for</w:t>
       </w:r>
@@ -924,7 +1003,10 @@
         <w:t>all modules</w:t>
       </w:r>
       <w:r>
-        <w:t>, not sure whether this was a factor in the low score.</w:t>
+        <w:t xml:space="preserve"> – this may have a factor in the low scoring throughout the project</w:t>
+      </w:r>
+      <w:r>
+        <w:t>.</w:t>
       </w:r>
     </w:p>
     <w:p>
@@ -995,7 +1077,6 @@
         <w:rPr>
           <w:noProof/>
         </w:rPr>
-        <w:lastRenderedPageBreak/>
         <w:drawing>
           <wp:inline distT="0" distB="0" distL="0" distR="0" wp14:anchorId="72715320" wp14:editId="008EF634">
             <wp:extent cx="4581525" cy="2734709"/>
@@ -1032,6 +1113,21 @@
           </wp:inline>
         </w:drawing>
       </w:r>
+    </w:p>
+    <w:p>
+      <w:pPr>
+        <w:divId w:val="1659846320"/>
+      </w:pPr>
+    </w:p>
+    <w:p>
+      <w:r>
+        <w:br w:type="page"/>
+      </w:r>
+    </w:p>
+    <w:p>
+      <w:pPr>
+        <w:divId w:val="1659846320"/>
+      </w:pPr>
     </w:p>
     <w:p>
       <w:pPr>
@@ -1089,6 +1185,11 @@
       </w:pPr>
     </w:p>
     <w:p>
+      <w:r>
+        <w:br w:type="page"/>
+      </w:r>
+    </w:p>
+    <w:p>
       <w:pPr>
         <w:divId w:val="1659846320"/>
       </w:pPr>
@@ -1134,6 +1235,9 @@
         <w:t>d</w:t>
       </w:r>
       <w:r>
+        <w:t xml:space="preserve"> I assigned</w:t>
+      </w:r>
+      <w:r>
         <w:t xml:space="preserve"> </w:t>
       </w:r>
       <w:r>
@@ -1146,19 +1250,25 @@
         <w:t>”</w:t>
       </w:r>
       <w:r>
-        <w:t xml:space="preserve"> tasks were used to improve the accuracy value which has a positive effect on satisfaction.  After reviewing </w:t>
-      </w:r>
-      <w:r>
-        <w:t xml:space="preserve">the graphs for all 4 modules (below), evolve code could perhaps have been employed </w:t>
-      </w:r>
-      <w:r>
-        <w:t xml:space="preserve">even </w:t>
-      </w:r>
-      <w:r>
-        <w:t xml:space="preserve">earlier in </w:t>
-      </w:r>
-      <w:r>
-        <w:t>the timeline.</w:t>
+        <w:t xml:space="preserve"> tasks </w:t>
+      </w:r>
+      <w:r>
+        <w:t>to the team to</w:t>
+      </w:r>
+      <w:r>
+        <w:t xml:space="preserve"> improve the accuracy </w:t>
+      </w:r>
+      <w:r>
+        <w:t>(</w:t>
+      </w:r>
+      <w:r>
+        <w:t>value</w:t>
+      </w:r>
+      <w:r>
+        <w:t>)</w:t>
+      </w:r>
+      <w:r>
+        <w:t xml:space="preserve"> which has a positive effect on satisfaction.  </w:t>
       </w:r>
     </w:p>
     <w:p>
@@ -1171,7 +1281,35 @@
         <w:divId w:val="1659846320"/>
       </w:pPr>
       <w:r>
-        <w:t>Found it frustrating when Implement</w:t>
+        <w:t xml:space="preserve">After reviewing </w:t>
+      </w:r>
+      <w:r>
+        <w:t xml:space="preserve">the graphs for all 4 modules (below), evolve code could perhaps have been employed </w:t>
+      </w:r>
+      <w:r>
+        <w:t xml:space="preserve">even </w:t>
+      </w:r>
+      <w:r>
+        <w:t xml:space="preserve">earlier in </w:t>
+      </w:r>
+      <w:r>
+        <w:t>the timeline.</w:t>
+      </w:r>
+    </w:p>
+    <w:p>
+      <w:pPr>
+        <w:pStyle w:val="ListParagraph"/>
+        <w:numPr>
+          <w:ilvl w:val="0"/>
+          <w:numId w:val="6"/>
+        </w:numPr>
+        <w:divId w:val="1659846320"/>
+      </w:pPr>
+      <w:r>
+        <w:t>I f</w:t>
+      </w:r>
+      <w:r>
+        <w:t>ound it frustrating when Implement</w:t>
       </w:r>
       <w:r>
         <w:t>ation</w:t>
@@ -1195,7 +1333,13 @@
         <w:t xml:space="preserve">could not be assigned </w:t>
       </w:r>
       <w:r>
-        <w:t>to anyone on the team – is this right?</w:t>
+        <w:t xml:space="preserve">to anyone on the </w:t>
+      </w:r>
+      <w:r>
+        <w:t>team – is this correct</w:t>
+      </w:r>
+      <w:r>
+        <w:t>?</w:t>
       </w:r>
     </w:p>
     <w:p>
@@ -1292,9 +1436,9 @@
           <w:noProof/>
         </w:rPr>
         <w:drawing>
-          <wp:inline distT="0" distB="0" distL="0" distR="0" wp14:anchorId="57037540" wp14:editId="702978A1">
-            <wp:extent cx="6962775" cy="3802746"/>
-            <wp:effectExtent l="0" t="0" r="0" b="7620"/>
+          <wp:inline distT="0" distB="0" distL="0" distR="0" wp14:anchorId="6164BAEC" wp14:editId="7063DCAD">
+            <wp:extent cx="6276975" cy="3428194"/>
+            <wp:effectExtent l="0" t="0" r="0" b="1270"/>
             <wp:docPr id="7" name="Picture 7"/>
             <wp:cNvGraphicFramePr>
               <a:graphicFrameLocks xmlns:a="http://schemas.openxmlformats.org/drawingml/2006/main" noChangeAspect="1"/>
@@ -1315,7 +1459,7 @@
                   <pic:spPr>
                     <a:xfrm>
                       <a:off x="0" y="0"/>
-                      <a:ext cx="6962775" cy="3802746"/>
+                      <a:ext cx="6287721" cy="3434063"/>
                     </a:xfrm>
                     <a:prstGeom prst="rect">
                       <a:avLst/>
@@ -1343,7 +1487,7 @@
         </w:rPr>
         <w:lastRenderedPageBreak/>
         <w:drawing>
-          <wp:inline distT="0" distB="0" distL="0" distR="0" wp14:anchorId="18CF0673" wp14:editId="191B947B">
+          <wp:inline distT="0" distB="0" distL="0" distR="0" wp14:anchorId="6418639B" wp14:editId="16B20FA5">
             <wp:extent cx="5943600" cy="3980815"/>
             <wp:effectExtent l="0" t="0" r="0" b="635"/>
             <wp:docPr id="9" name="Picture 9"/>
@@ -1388,17 +1532,12 @@
       <w:pPr>
         <w:divId w:val="1659846320"/>
       </w:pPr>
-    </w:p>
-    <w:p>
-      <w:pPr>
-        <w:divId w:val="1659846320"/>
-      </w:pPr>
       <w:r>
         <w:rPr>
           <w:noProof/>
         </w:rPr>
         <w:drawing>
-          <wp:inline distT="0" distB="0" distL="0" distR="0" wp14:anchorId="5E7CCFF4" wp14:editId="1A4F4A73">
+          <wp:inline distT="0" distB="0" distL="0" distR="0" wp14:anchorId="22E0B081" wp14:editId="20DFF8F1">
             <wp:extent cx="5943600" cy="4404360"/>
             <wp:effectExtent l="0" t="0" r="0" b="0"/>
             <wp:docPr id="10" name="Picture 10"/>
@@ -1438,27 +1577,13 @@
       <w:pPr>
         <w:divId w:val="1659846320"/>
       </w:pPr>
-    </w:p>
-    <w:p>
-      <w:pPr>
-        <w:divId w:val="1659846320"/>
-      </w:pPr>
-    </w:p>
-    <w:p>
-      <w:pPr>
-        <w:divId w:val="1659846320"/>
-      </w:pPr>
-    </w:p>
-    <w:p>
-      <w:pPr>
-        <w:divId w:val="1659846320"/>
-      </w:pPr>
       <w:r>
         <w:rPr>
           <w:noProof/>
         </w:rPr>
+        <w:lastRenderedPageBreak/>
         <w:drawing>
-          <wp:inline distT="0" distB="0" distL="0" distR="0" wp14:anchorId="50A17ADD" wp14:editId="2F14F16D">
+          <wp:inline distT="0" distB="0" distL="0" distR="0" wp14:anchorId="6C68D8CC" wp14:editId="0D51F9FB">
             <wp:extent cx="5943600" cy="4071620"/>
             <wp:effectExtent l="0" t="0" r="0" b="5080"/>
             <wp:docPr id="11" name="Picture 11"/>
@@ -1498,16 +1623,10 @@
       <w:pPr>
         <w:divId w:val="1659846320"/>
       </w:pPr>
-    </w:p>
-    <w:p>
-      <w:pPr>
-        <w:divId w:val="1659846320"/>
-      </w:pPr>
       <w:r>
         <w:rPr>
           <w:noProof/>
         </w:rPr>
-        <w:lastRenderedPageBreak/>
         <w:drawing>
           <wp:inline distT="0" distB="0" distL="0" distR="0" wp14:anchorId="61729D4C" wp14:editId="6F4B3176">
             <wp:extent cx="5943600" cy="4620260"/>
@@ -1544,11 +1663,6 @@
           </wp:inline>
         </w:drawing>
       </w:r>
-    </w:p>
-    <w:p>
-      <w:pPr>
-        <w:divId w:val="1659846320"/>
-      </w:pPr>
     </w:p>
     <w:p>
       <w:pPr>
@@ -1598,8 +1712,118 @@
     </w:p>
     <w:p>
       <w:pPr>
-        <w:divId w:val="1659846320"/>
-      </w:pPr>
+        <w:rPr>
+          <w:rFonts w:asciiTheme="majorHAnsi" w:eastAsiaTheme="majorEastAsia" w:hAnsiTheme="majorHAnsi" w:cstheme="majorBidi"/>
+          <w:b/>
+          <w:bCs/>
+          <w:color w:val="365F91" w:themeColor="accent1" w:themeShade="BF"/>
+          <w:sz w:val="28"/>
+          <w:szCs w:val="28"/>
+        </w:rPr>
+      </w:pPr>
+      <w:r>
+        <w:br w:type="page"/>
+      </w:r>
+    </w:p>
+    <w:p>
+      <w:pPr>
+        <w:pStyle w:val="Heading1"/>
+        <w:divId w:val="1659846320"/>
+      </w:pPr>
+    </w:p>
+    <w:p>
+      <w:pPr>
+        <w:pStyle w:val="Heading1"/>
+        <w:divId w:val="1659846320"/>
+      </w:pPr>
+      <w:r>
+        <w:t>3.  Reflections</w:t>
+      </w:r>
+    </w:p>
+    <w:p>
+      <w:pPr>
+        <w:divId w:val="1659846320"/>
+      </w:pPr>
+    </w:p>
+    <w:p>
+      <w:pPr>
+        <w:divId w:val="1659846320"/>
+      </w:pPr>
+      <w:r>
+        <w:t xml:space="preserve">The simulation focuses the student on the key aspects of incremental project management success, such as accuracy to customer requirements and </w:t>
+      </w:r>
+      <w:r>
+        <w:t>adjustment</w:t>
+      </w:r>
+      <w:r>
+        <w:t xml:space="preserve"> through customer feedback.</w:t>
+      </w:r>
+    </w:p>
+    <w:p>
+      <w:pPr>
+        <w:divId w:val="1659846320"/>
+      </w:pPr>
+    </w:p>
+    <w:p>
+      <w:pPr>
+        <w:divId w:val="1659846320"/>
+      </w:pPr>
+      <w:r>
+        <w:t>The approach I took was to complete requirements analysis and risk analysis on all modules, risk analysis reveals the value the customer puts on each module plus the inflexibility (</w:t>
+      </w:r>
+      <w:r>
+        <w:t>adherence to customer requirements</w:t>
+      </w:r>
+      <w:r>
+        <w:t>) and changeability (</w:t>
+      </w:r>
+      <w:r>
+        <w:t>the likelihood of changes by customer</w:t>
+      </w:r>
+      <w:r>
+        <w:t xml:space="preserve">) of the modules.  </w:t>
+      </w:r>
+    </w:p>
+    <w:p>
+      <w:pPr>
+        <w:divId w:val="1659846320"/>
+      </w:pPr>
+    </w:p>
+    <w:p>
+      <w:pPr>
+        <w:divId w:val="1659846320"/>
+      </w:pPr>
+      <w:r>
+        <w:t xml:space="preserve">Implementation was done in order of customer value, with the acceptance that very little of the last module </w:t>
+      </w:r>
+      <w:r>
+        <w:t xml:space="preserve">would be </w:t>
+      </w:r>
+      <w:r>
+        <w:t>completed with</w:t>
+      </w:r>
+      <w:r>
+        <w:t>in</w:t>
+      </w:r>
+      <w:r>
+        <w:t xml:space="preserve"> the timeframe of 200 clock ticks.</w:t>
+      </w:r>
+      <w:r>
+        <w:t xml:space="preserve">  Where modules were rated of a similar value, inflexibility and changeability shaped the final decision.</w:t>
+      </w:r>
+    </w:p>
+    <w:p>
+      <w:pPr>
+        <w:divId w:val="1659846320"/>
+      </w:pPr>
+    </w:p>
+    <w:p>
+      <w:pPr>
+        <w:divId w:val="1659846320"/>
+      </w:pPr>
+      <w:r>
+        <w:t>For the majority of the task assignments, I assigned two people, one with strong experience in that task and the other with less experience, having 2 people assigned at a time should lead to better quality output of the task.</w:t>
+      </w:r>
     </w:p>
     <w:p>
       <w:pPr>
@@ -1613,568 +1837,189 @@
       <w:pPr>
         <w:divId w:val="1659846320"/>
       </w:pPr>
-    </w:p>
-    <w:p>
-      <w:pPr>
-        <w:pStyle w:val="NormalWeb"/>
-        <w:divId w:val="1659846320"/>
+      <w:r>
+        <w:t>The methods learned/applied here not only help</w:t>
+      </w:r>
+      <w:r>
+        <w:t>ed</w:t>
+      </w:r>
+      <w:r>
+        <w:t xml:space="preserve"> in the execution of a project would also help  in quality control of a project – monitoring and responding to key performance indicators will help produce a better quality product for the customer. </w:t>
+      </w:r>
+    </w:p>
+    <w:p>
+      <w:pPr>
+        <w:divId w:val="1659846320"/>
+      </w:pPr>
+    </w:p>
+    <w:p>
+      <w:pPr>
+        <w:divId w:val="1659846320"/>
+      </w:pPr>
+      <w:r>
+        <w:t>The model I chose did not hav</w:t>
+      </w:r>
+      <w:r>
+        <w:t>e any attributes such as budget, time tools, interaction with the customer</w:t>
+      </w:r>
+      <w:r>
+        <w:t xml:space="preserve"> and </w:t>
+      </w:r>
+      <w:r>
+        <w:t xml:space="preserve">impact of workload on resources - </w:t>
+      </w:r>
+      <w:r>
+        <w:t>incremental/iterative method</w:t>
+      </w:r>
+      <w:r>
+        <w:t>s</w:t>
+      </w:r>
+      <w:r>
+        <w:t xml:space="preserve"> have an aim not to overwork </w:t>
+      </w:r>
+      <w:r>
+        <w:t>team members (</w:t>
+      </w:r>
+      <w:r>
+        <w:t>resources</w:t>
+      </w:r>
+      <w:r>
+        <w:t>)</w:t>
+      </w:r>
+      <w:r>
+        <w:t xml:space="preserve"> and keep to a 39 hour week.</w:t>
+      </w:r>
+    </w:p>
+    <w:p>
+      <w:pPr>
+        <w:divId w:val="1659846320"/>
+      </w:pPr>
+    </w:p>
+    <w:p>
+      <w:pPr>
+        <w:divId w:val="1659846320"/>
+      </w:pPr>
+      <w:r>
+        <w:t>I had not attempted any of the other simulation models</w:t>
+      </w:r>
+      <w:r>
+        <w:t xml:space="preserve"> where there may have been an increased number of risk types; however </w:t>
+      </w:r>
+      <w:r>
+        <w:t xml:space="preserve">Risk Management </w:t>
+      </w:r>
+      <w:r>
+        <w:t xml:space="preserve">was still </w:t>
+      </w:r>
+      <w:r>
+        <w:t>important</w:t>
+      </w:r>
+      <w:r>
+        <w:t xml:space="preserve"> in this model along with a cohesive action plan to take when the risks occurred i.e. customer changes inaccurate requirements of inaccurate implementation of requirements.</w:t>
+      </w:r>
+    </w:p>
+    <w:p>
+      <w:pPr>
+        <w:divId w:val="1659846320"/>
+      </w:pPr>
+    </w:p>
+    <w:p>
+      <w:pPr>
+        <w:divId w:val="1659846320"/>
+      </w:pPr>
+      <w:r>
+        <w:t xml:space="preserve">Finally, the simulator enforced all </w:t>
+      </w:r>
+      <w:r>
+        <w:t xml:space="preserve">the </w:t>
+      </w:r>
+      <w:r>
+        <w:t>objectives</w:t>
+      </w:r>
+      <w:r>
+        <w:t xml:space="preserve"> for a successful</w:t>
+      </w:r>
+      <w:r>
+        <w:t xml:space="preserve"> project</w:t>
+      </w:r>
+      <w:r>
+        <w:t xml:space="preserve"> – </w:t>
+      </w:r>
+      <w:r>
+        <w:t xml:space="preserve">criterion </w:t>
+      </w:r>
+      <w:r>
+        <w:t>should be</w:t>
+      </w:r>
+      <w:r>
+        <w:t xml:space="preserve"> </w:t>
+      </w:r>
+      <w:r>
         <w:rPr>
-          <w:i/>
-          <w:iCs/>
-          <w:color w:val="0000FF"/>
-          <w:sz w:val="27"/>
-          <w:szCs w:val="27"/>
+          <w:b/>
         </w:rPr>
-      </w:pPr>
+        <w:t>S</w:t>
+      </w:r>
+      <w:r>
+        <w:t>pecific</w:t>
+      </w:r>
+      <w:r>
+        <w:t>,</w:t>
+      </w:r>
+      <w:r>
+        <w:t xml:space="preserve"> </w:t>
+      </w:r>
       <w:r>
         <w:rPr>
-          <w:i/>
-          <w:iCs/>
-          <w:color w:val="0000FF"/>
-          <w:sz w:val="27"/>
-          <w:szCs w:val="27"/>
+          <w:b/>
         </w:rPr>
-        <w:t>[</w:t>
+        <w:t>M</w:t>
+      </w:r>
+      <w:r>
+        <w:t>eas</w:t>
+      </w:r>
+      <w:r>
+        <w:t xml:space="preserve">urable, </w:t>
       </w:r>
       <w:r>
         <w:rPr>
-          <w:i/>
-          <w:iCs/>
-          <w:color w:val="0000FF"/>
-          <w:sz w:val="27"/>
-          <w:szCs w:val="27"/>
+          <w:b/>
         </w:rPr>
-        <w:t>Detail the number of attempts]</w:t>
-      </w:r>
-    </w:p>
-    <w:p>
-      <w:pPr>
-        <w:pStyle w:val="NormalWeb"/>
-        <w:divId w:val="1659846320"/>
+        <w:t>A</w:t>
+      </w:r>
+      <w:r>
+        <w:t xml:space="preserve">ccurate, </w:t>
+      </w:r>
+      <w:r>
         <w:rPr>
-          <w:i/>
-          <w:iCs/>
-          <w:color w:val="0000FF"/>
-          <w:sz w:val="27"/>
-          <w:szCs w:val="27"/>
+          <w:b/>
         </w:rPr>
-      </w:pPr>
+        <w:t>R</w:t>
+      </w:r>
+      <w:r>
+        <w:t xml:space="preserve">ealistic, </w:t>
+      </w:r>
       <w:r>
         <w:rPr>
-          <w:i/>
-          <w:iCs/>
-          <w:color w:val="0000FF"/>
-          <w:sz w:val="27"/>
-          <w:szCs w:val="27"/>
+          <w:b/>
         </w:rPr>
-        <w:t xml:space="preserve">[For each attempt outline key points of difficulty, error, challenge or success] </w:t>
-      </w:r>
-    </w:p>
-    <w:p>
-      <w:pPr>
-        <w:pStyle w:val="NormalWeb"/>
-        <w:divId w:val="1659846320"/>
-        <w:rPr>
-          <w:i/>
-          <w:iCs/>
-          <w:color w:val="0000FF"/>
-          <w:sz w:val="27"/>
-          <w:szCs w:val="27"/>
-        </w:rPr>
-      </w:pPr>
-      <w:r>
-        <w:rPr>
-          <w:i/>
-          <w:iCs/>
-          <w:color w:val="0000FF"/>
-          <w:sz w:val="27"/>
-          <w:szCs w:val="27"/>
-        </w:rPr>
-        <w:t>[Include detail of your most successful attempt and include evidence of your completion of the game]</w:t>
-      </w:r>
-    </w:p>
-    <w:p>
-      <w:pPr>
-        <w:pStyle w:val="Heading1"/>
-        <w:divId w:val="1659846320"/>
-      </w:pPr>
-      <w:r>
-        <w:t>3.  Reflections</w:t>
-      </w:r>
-    </w:p>
-    <w:p>
-      <w:pPr>
-        <w:divId w:val="1659846320"/>
-      </w:pPr>
-    </w:p>
-    <w:p>
-      <w:pPr>
-        <w:divId w:val="1659846320"/>
-      </w:pPr>
-      <w:r>
-        <w:t xml:space="preserve">The simulation focuses the student on the key aspects of incremental project management success, such as accuracy to customer requirements and </w:t>
-      </w:r>
-      <w:r>
-        <w:t>adjustment</w:t>
-      </w:r>
-      <w:r>
-        <w:t xml:space="preserve"> through customer feedback.</w:t>
-      </w:r>
-    </w:p>
-    <w:p>
-      <w:pPr>
-        <w:divId w:val="1659846320"/>
-      </w:pPr>
-    </w:p>
-    <w:p>
-      <w:pPr>
-        <w:divId w:val="1659846320"/>
-      </w:pPr>
-      <w:r>
-        <w:t>The approach I took was to complete requirements analysis and risk analysis on all modules, risk analysis reveals the value the customer puts on each module plus the inflexibility (</w:t>
-      </w:r>
-      <w:r>
-        <w:t>adherence to customer requirements</w:t>
-      </w:r>
-      <w:r>
-        <w:t>) and changeability (</w:t>
-      </w:r>
-      <w:r>
-        <w:t>the likelihood of changes by customer</w:t>
-      </w:r>
-      <w:r>
-        <w:t xml:space="preserve">) of the modules.  </w:t>
-      </w:r>
-    </w:p>
-    <w:p>
-      <w:pPr>
-        <w:divId w:val="1659846320"/>
-      </w:pPr>
-    </w:p>
-    <w:p>
-      <w:pPr>
-        <w:divId w:val="1659846320"/>
-      </w:pPr>
-      <w:r>
-        <w:t>Implementation was done in order of customer value, with the acceptance that very little of the last module completed with the timeframe of 200 clock ticks.</w:t>
-      </w:r>
-      <w:r>
-        <w:t xml:space="preserve">  Where modules were rated of a similar value, inflexibility</w:t>
-      </w:r>
-      <w:r>
-        <w:t xml:space="preserve"> and changeability</w:t>
-      </w:r>
-      <w:r>
-        <w:t xml:space="preserve"> shaped the final decision.</w:t>
-      </w:r>
+        <w:t>T</w:t>
+      </w:r>
+      <w:r>
+        <w:t>ime bound.</w:t>
+      </w:r>
+    </w:p>
+    <w:p>
+      <w:pPr>
+        <w:divId w:val="1659846320"/>
+      </w:pPr>
+    </w:p>
+    <w:p>
+      <w:pPr>
+        <w:divId w:val="1659846320"/>
+      </w:pPr>
       <w:bookmarkStart w:id="0" w:name="_GoBack"/>
       <w:bookmarkEnd w:id="0"/>
-    </w:p>
-    <w:p>
-      <w:pPr>
-        <w:divId w:val="1659846320"/>
-      </w:pPr>
-    </w:p>
-    <w:p>
-      <w:pPr>
-        <w:divId w:val="1659846320"/>
-      </w:pPr>
-      <w:r>
-        <w:t>For the majority of the task assignments, I assigned two people, one with strong experience in that task and the other with less experience, having 2 people assigned at a time should lead to better quality output of the task.</w:t>
-      </w:r>
-    </w:p>
-    <w:p>
-      <w:pPr>
-        <w:divId w:val="1659846320"/>
-      </w:pPr>
-      <w:r>
-        <w:t xml:space="preserve"> </w:t>
-      </w:r>
-    </w:p>
-    <w:p>
-      <w:pPr>
-        <w:divId w:val="1659846320"/>
-      </w:pPr>
-      <w:r>
-        <w:t>The methods learned/applied here not only help</w:t>
-      </w:r>
-      <w:r>
-        <w:t>ed</w:t>
-      </w:r>
-      <w:r>
-        <w:t xml:space="preserve"> in the execution of a project would also help  in quality control of a project – monitoring and responding to key performance indicators will help produce a better quality product for the customer. </w:t>
-      </w:r>
-    </w:p>
-    <w:p>
-      <w:pPr>
-        <w:divId w:val="1659846320"/>
-      </w:pPr>
-    </w:p>
-    <w:p>
-      <w:pPr>
-        <w:divId w:val="1659846320"/>
-      </w:pPr>
-      <w:r>
-        <w:t>The model I chose did not hav</w:t>
-      </w:r>
-      <w:r>
-        <w:t>e any attributes such as budget, time tools, interaction with the customer</w:t>
-      </w:r>
-      <w:r>
-        <w:t xml:space="preserve"> and </w:t>
-      </w:r>
-      <w:r>
-        <w:t xml:space="preserve">impact of workload on resources - </w:t>
-      </w:r>
-      <w:r>
-        <w:t>incremental/iterative method</w:t>
-      </w:r>
-      <w:r>
-        <w:t>s</w:t>
-      </w:r>
-      <w:r>
-        <w:t xml:space="preserve"> have an aim not to overwork </w:t>
-      </w:r>
-      <w:r>
-        <w:t>resources and keep to a 39 hour week.</w:t>
-      </w:r>
-    </w:p>
-    <w:p>
-      <w:pPr>
-        <w:pStyle w:val="NormalWeb"/>
-        <w:divId w:val="1659846320"/>
-        <w:rPr>
-          <w:i/>
-          <w:iCs/>
-          <w:color w:val="0000FF"/>
-          <w:sz w:val="27"/>
-          <w:szCs w:val="27"/>
-        </w:rPr>
-      </w:pPr>
-      <w:r>
-        <w:rPr>
-          <w:i/>
-          <w:iCs/>
-          <w:color w:val="0000FF"/>
-          <w:sz w:val="27"/>
-          <w:szCs w:val="27"/>
-        </w:rPr>
-        <w:t>[Reflect on your experience of managing a virtual software project][What key points did you learn that relate to project management as discussed in lectures?]</w:t>
-      </w:r>
-    </w:p>
-    <w:p>
-      <w:pPr>
-        <w:pStyle w:val="NormalWeb"/>
-        <w:divId w:val="1659846320"/>
-        <w:rPr>
-          <w:i/>
-          <w:iCs/>
-          <w:color w:val="0000FF"/>
-          <w:sz w:val="27"/>
-          <w:szCs w:val="27"/>
-        </w:rPr>
-      </w:pPr>
-      <w:r>
-        <w:rPr>
-          <w:i/>
-          <w:iCs/>
-          <w:color w:val="0000FF"/>
-          <w:sz w:val="27"/>
-          <w:szCs w:val="27"/>
-        </w:rPr>
-        <w:t>[</w:t>
-      </w:r>
-      <w:r>
-        <w:rPr>
-          <w:i/>
-          <w:iCs/>
-          <w:color w:val="0000FF"/>
-          <w:sz w:val="27"/>
-          <w:szCs w:val="27"/>
-        </w:rPr>
-        <w:t>You should consider aspects such as:</w:t>
-      </w:r>
-    </w:p>
-    <w:p>
-      <w:pPr>
-        <w:pStyle w:val="NormalWeb"/>
-        <w:numPr>
-          <w:ilvl w:val="1"/>
-          <w:numId w:val="2"/>
-        </w:numPr>
-        <w:divId w:val="1659846320"/>
-        <w:rPr>
-          <w:i/>
-          <w:iCs/>
-          <w:color w:val="0000FF"/>
-          <w:sz w:val="27"/>
-          <w:szCs w:val="27"/>
-        </w:rPr>
-      </w:pPr>
-      <w:r>
-        <w:rPr>
-          <w:i/>
-          <w:iCs/>
-          <w:color w:val="0000FF"/>
-          <w:sz w:val="27"/>
-          <w:szCs w:val="27"/>
-        </w:rPr>
-        <w:t>Correct and timely use of resources</w:t>
-      </w:r>
-    </w:p>
-    <w:p>
-      <w:pPr>
-        <w:pStyle w:val="NormalWeb"/>
-        <w:numPr>
-          <w:ilvl w:val="1"/>
-          <w:numId w:val="2"/>
-        </w:numPr>
-        <w:divId w:val="1659846320"/>
-        <w:rPr>
-          <w:i/>
-          <w:iCs/>
-          <w:color w:val="0000FF"/>
-          <w:sz w:val="27"/>
-          <w:szCs w:val="27"/>
-        </w:rPr>
-      </w:pPr>
-      <w:r>
-        <w:rPr>
-          <w:i/>
-          <w:iCs/>
-          <w:color w:val="0000FF"/>
-          <w:sz w:val="27"/>
-          <w:szCs w:val="27"/>
-        </w:rPr>
-        <w:t>Impact of workload on resources</w:t>
-      </w:r>
-    </w:p>
-    <w:p>
-      <w:pPr>
-        <w:pStyle w:val="NormalWeb"/>
-        <w:numPr>
-          <w:ilvl w:val="1"/>
-          <w:numId w:val="2"/>
-        </w:numPr>
-        <w:divId w:val="1659846320"/>
-        <w:rPr>
-          <w:i/>
-          <w:iCs/>
-          <w:color w:val="0000FF"/>
-          <w:sz w:val="27"/>
-          <w:szCs w:val="27"/>
-        </w:rPr>
-      </w:pPr>
-      <w:r>
-        <w:rPr>
-          <w:i/>
-          <w:iCs/>
-          <w:color w:val="0000FF"/>
-          <w:sz w:val="27"/>
-          <w:szCs w:val="27"/>
-        </w:rPr>
-        <w:t>Changes to requirements</w:t>
-      </w:r>
-    </w:p>
-    <w:p>
-      <w:pPr>
-        <w:pStyle w:val="NormalWeb"/>
-        <w:numPr>
-          <w:ilvl w:val="1"/>
-          <w:numId w:val="2"/>
-        </w:numPr>
-        <w:divId w:val="1659846320"/>
-        <w:rPr>
-          <w:i/>
-          <w:iCs/>
-          <w:color w:val="0000FF"/>
-          <w:sz w:val="27"/>
-          <w:szCs w:val="27"/>
-        </w:rPr>
-      </w:pPr>
-      <w:r>
-        <w:rPr>
-          <w:i/>
-          <w:iCs/>
-          <w:color w:val="0000FF"/>
-          <w:sz w:val="27"/>
-          <w:szCs w:val="27"/>
-        </w:rPr>
-        <w:t xml:space="preserve">Changes to budget and time </w:t>
-      </w:r>
-    </w:p>
-    <w:p>
-      <w:pPr>
-        <w:pStyle w:val="NormalWeb"/>
-        <w:numPr>
-          <w:ilvl w:val="1"/>
-          <w:numId w:val="2"/>
-        </w:numPr>
-        <w:divId w:val="1659846320"/>
-        <w:rPr>
-          <w:i/>
-          <w:iCs/>
-          <w:color w:val="0000FF"/>
-          <w:sz w:val="27"/>
-          <w:szCs w:val="27"/>
-        </w:rPr>
-      </w:pPr>
-      <w:r>
-        <w:rPr>
-          <w:i/>
-          <w:iCs/>
-          <w:color w:val="0000FF"/>
-          <w:sz w:val="27"/>
-          <w:szCs w:val="27"/>
-        </w:rPr>
-        <w:t>Scheduling of activities</w:t>
-      </w:r>
-    </w:p>
-    <w:p>
-      <w:pPr>
-        <w:pStyle w:val="NormalWeb"/>
-        <w:numPr>
-          <w:ilvl w:val="1"/>
-          <w:numId w:val="2"/>
-        </w:numPr>
-        <w:divId w:val="1659846320"/>
-        <w:rPr>
-          <w:i/>
-          <w:iCs/>
-          <w:color w:val="0000FF"/>
-          <w:sz w:val="27"/>
-          <w:szCs w:val="27"/>
-        </w:rPr>
-      </w:pPr>
-      <w:r>
-        <w:rPr>
-          <w:i/>
-          <w:iCs/>
-          <w:color w:val="0000FF"/>
-          <w:sz w:val="27"/>
-          <w:szCs w:val="27"/>
-        </w:rPr>
-        <w:t>Use of incentives</w:t>
-      </w:r>
-    </w:p>
-    <w:p>
-      <w:pPr>
-        <w:pStyle w:val="NormalWeb"/>
-        <w:numPr>
-          <w:ilvl w:val="1"/>
-          <w:numId w:val="2"/>
-        </w:numPr>
-        <w:divId w:val="1659846320"/>
-        <w:rPr>
-          <w:i/>
-          <w:iCs/>
-          <w:color w:val="0000FF"/>
-          <w:sz w:val="27"/>
-          <w:szCs w:val="27"/>
-        </w:rPr>
-      </w:pPr>
-      <w:r>
-        <w:rPr>
-          <w:i/>
-          <w:iCs/>
-          <w:color w:val="0000FF"/>
-          <w:sz w:val="27"/>
-          <w:szCs w:val="27"/>
-        </w:rPr>
-        <w:t>Use of tools</w:t>
-      </w:r>
-    </w:p>
-    <w:p>
-      <w:pPr>
-        <w:pStyle w:val="NormalWeb"/>
-        <w:numPr>
-          <w:ilvl w:val="1"/>
-          <w:numId w:val="2"/>
-        </w:numPr>
-        <w:divId w:val="1659846320"/>
-        <w:rPr>
-          <w:i/>
-          <w:iCs/>
-          <w:color w:val="0000FF"/>
-          <w:sz w:val="27"/>
-          <w:szCs w:val="27"/>
-        </w:rPr>
-      </w:pPr>
-      <w:r>
-        <w:rPr>
-          <w:i/>
-          <w:iCs/>
-          <w:color w:val="0000FF"/>
-          <w:sz w:val="27"/>
-          <w:szCs w:val="27"/>
-        </w:rPr>
-        <w:t>Monitoring progress</w:t>
-      </w:r>
-    </w:p>
-    <w:p>
-      <w:pPr>
-        <w:pStyle w:val="NormalWeb"/>
-        <w:numPr>
-          <w:ilvl w:val="1"/>
-          <w:numId w:val="2"/>
-        </w:numPr>
-        <w:divId w:val="1659846320"/>
-        <w:rPr>
-          <w:i/>
-          <w:iCs/>
-          <w:color w:val="0000FF"/>
-          <w:sz w:val="27"/>
-          <w:szCs w:val="27"/>
-        </w:rPr>
-      </w:pPr>
-      <w:r>
-        <w:rPr>
-          <w:i/>
-          <w:iCs/>
-          <w:color w:val="0000FF"/>
-          <w:sz w:val="27"/>
-          <w:szCs w:val="27"/>
-        </w:rPr>
-        <w:t>Interaction with customer</w:t>
-      </w:r>
-    </w:p>
-    <w:p>
-      <w:pPr>
-        <w:pStyle w:val="NormalWeb"/>
-        <w:divId w:val="1659846320"/>
-        <w:rPr>
-          <w:i/>
-          <w:iCs/>
-          <w:color w:val="0000FF"/>
-          <w:sz w:val="27"/>
-          <w:szCs w:val="27"/>
-        </w:rPr>
-      </w:pPr>
-      <w:r>
-        <w:rPr>
-          <w:i/>
-          <w:iCs/>
-          <w:color w:val="0000FF"/>
-          <w:sz w:val="27"/>
-          <w:szCs w:val="27"/>
-        </w:rPr>
-        <w:t>This is list is not intended to be exhaustive and the points you consider may vary with the lifecycle model you choose.</w:t>
-      </w:r>
-      <w:r>
-        <w:rPr>
-          <w:i/>
-          <w:iCs/>
-          <w:color w:val="0000FF"/>
-          <w:sz w:val="27"/>
-          <w:szCs w:val="27"/>
-        </w:rPr>
-        <w:t>]</w:t>
-      </w:r>
-    </w:p>
-    <w:p>
-      <w:pPr>
-        <w:divId w:val="1659846320"/>
-      </w:pPr>
     </w:p>
     <w:sectPr>
       <w:pgSz w:w="11906" w:h="16838"/>
@@ -3849,7 +3694,7 @@
 </file>
 
 <file path=customXml/itemProps1.xml><?xml version="1.0" encoding="utf-8"?>
-<ds:datastoreItem xmlns:ds="http://schemas.openxmlformats.org/officeDocument/2006/customXml" ds:itemID="{CAA52BE0-4AC1-45AF-B2E9-F62283159EFD}">
+<ds:datastoreItem xmlns:ds="http://schemas.openxmlformats.org/officeDocument/2006/customXml" ds:itemID="{2F61A94A-C8B2-4C28-BE19-73F4BA7BCEA0}">
   <ds:schemaRefs>
     <ds:schemaRef ds:uri="http://schemas.openxmlformats.org/officeDocument/2006/bibliography"/>
   </ds:schemaRefs>

</xml_diff>

<commit_message>
Final and proof read version of Part 2
</commit_message>
<xml_diff>
--- a/Part2/D10126532SDLC.docx
+++ b/Part2/D10126532SDLC.docx
@@ -171,31 +171,79 @@
         <w:t>divides a</w:t>
       </w:r>
       <w:r>
-        <w:t xml:space="preserve"> project into logical small </w:t>
+        <w:t xml:space="preserve"> project into</w:t>
+      </w:r>
+      <w:r>
+        <w:t xml:space="preserve"> small</w:t>
+      </w:r>
+      <w:r>
+        <w:t xml:space="preserve"> logical small </w:t>
       </w:r>
       <w:r>
         <w:t>parts;</w:t>
       </w:r>
       <w:r>
-        <w:t xml:space="preserve"> each part will go through </w:t>
+        <w:t xml:space="preserve"> each </w:t>
+      </w:r>
+      <w:r>
+        <w:t>module</w:t>
+      </w:r>
+      <w:r>
+        <w:t xml:space="preserve"> will go through </w:t>
       </w:r>
       <w:r>
         <w:t>requirements</w:t>
       </w:r>
       <w:r>
-        <w:t xml:space="preserve">, design and implementation </w:t>
+        <w:t xml:space="preserve">, design </w:t>
+      </w:r>
+      <w:r>
+        <w:t xml:space="preserve">implementation </w:t>
+      </w:r>
+      <w:r>
+        <w:t xml:space="preserve">and integration </w:t>
       </w:r>
       <w:r>
         <w:t>phases –</w:t>
       </w:r>
       <w:r>
-        <w:t xml:space="preserve"> a sort of mini-waterfall.  Each module versions is delivered to the customer for feedback, this feedback is used for refining f</w:t>
-      </w:r>
-      <w:r>
-        <w:t>urther versions of the module and possible</w:t>
-      </w:r>
-      <w:r>
-        <w:t xml:space="preserve"> insight into other modules within the project.   Extra analysis tasks (such as risk/difficulty analysis) are employed to prioritise module</w:t>
+        <w:t xml:space="preserve"> a sort of mini-waterfall</w:t>
+      </w:r>
+      <w:r>
+        <w:t xml:space="preserve"> model.  Each module version</w:t>
+      </w:r>
+      <w:r>
+        <w:t xml:space="preserve"> is delivered to the customer for </w:t>
+      </w:r>
+      <w:r>
+        <w:t>feedback;</w:t>
+      </w:r>
+      <w:r>
+        <w:t xml:space="preserve"> this feedback is </w:t>
+      </w:r>
+      <w:r>
+        <w:t xml:space="preserve">then </w:t>
+      </w:r>
+      <w:r>
+        <w:t>used for refining f</w:t>
+      </w:r>
+      <w:r>
+        <w:t xml:space="preserve">urther versions of the </w:t>
+      </w:r>
+      <w:r>
+        <w:t xml:space="preserve">same </w:t>
+      </w:r>
+      <w:r>
+        <w:t>module and possible</w:t>
+      </w:r>
+      <w:r>
+        <w:t xml:space="preserve"> insight into other modules within the project.   Ext</w:t>
+      </w:r>
+      <w:r>
+        <w:t xml:space="preserve">ra analysis tasks (such as risk &amp; </w:t>
+      </w:r>
+      <w:r>
+        <w:t>difficulty analysis) are employed to prioritise module</w:t>
       </w:r>
       <w:r>
         <w:t>s</w:t>
@@ -207,24 +255,57 @@
         <w:t>, difficulty and changeability</w:t>
       </w:r>
       <w:r>
-        <w:t xml:space="preserve">.  Results </w:t>
-      </w:r>
-      <w:r>
-        <w:t xml:space="preserve">are </w:t>
+        <w:t xml:space="preserve">.  </w:t>
+      </w:r>
+      <w:r>
+        <w:t>The product is</w:t>
+      </w:r>
+      <w:r>
+        <w:t xml:space="preserve"> </w:t>
       </w:r>
       <w:r>
         <w:t>demonstrated earlier</w:t>
       </w:r>
       <w:r>
-        <w:t xml:space="preserve"> to give customer confidence and feedback from the customer allows the project team to increase accuracy</w:t>
-      </w:r>
-      <w:r>
-        <w:t xml:space="preserve"> of</w:t>
+        <w:t xml:space="preserve"> to the customer </w:t>
+      </w:r>
+      <w:r>
+        <w:t>to give customer confidence</w:t>
+      </w:r>
+      <w:r>
+        <w:t xml:space="preserve">; the </w:t>
+      </w:r>
+      <w:r>
+        <w:t xml:space="preserve">feedback </w:t>
+      </w:r>
+      <w:r>
+        <w:t xml:space="preserve">received </w:t>
+      </w:r>
+      <w:r>
+        <w:t xml:space="preserve">from </w:t>
+      </w:r>
+      <w:r>
+        <w:t xml:space="preserve">a customer review </w:t>
+      </w:r>
+      <w:r>
+        <w:t>allows the project team to increase accuracy</w:t>
+      </w:r>
+      <w:r>
+        <w:t xml:space="preserve"> </w:t>
+      </w:r>
+      <w:r>
+        <w:t>(</w:t>
+      </w:r>
+      <w:r>
+        <w:t>of</w:t>
       </w:r>
       <w:r>
         <w:t xml:space="preserve"> requirements</w:t>
       </w:r>
       <w:r>
+        <w:t>)</w:t>
+      </w:r>
+      <w:r>
         <w:t xml:space="preserve"> and customer satisfaction.  Customers are involved throughout</w:t>
       </w:r>
       <w:r>
@@ -250,7 +331,19 @@
         <w:divId w:val="1659846320"/>
       </w:pPr>
       <w:r>
-        <w:t>The Incremental model is popular today, especially web related projects, and there are many incremental/iterative software development methods including</w:t>
+        <w:t xml:space="preserve">The Incremental model is popular today, especially </w:t>
+      </w:r>
+      <w:r>
+        <w:t xml:space="preserve">in </w:t>
+      </w:r>
+      <w:r>
+        <w:t>web related projects</w:t>
+      </w:r>
+      <w:r>
+        <w:t>.  T</w:t>
+      </w:r>
+      <w:r>
+        <w:t>here are many incremental/iterative software development methods including</w:t>
       </w:r>
       <w:r>
         <w:t xml:space="preserve"> </w:t>
@@ -278,28 +371,56 @@
         <w:t>I have been involved in many projects where</w:t>
       </w:r>
       <w:r>
-        <w:t xml:space="preserve"> Waterfall Model was used and</w:t>
-      </w:r>
-      <w:r>
-        <w:t xml:space="preserve"> have researched the incremental models for possible use in projects</w:t>
-      </w:r>
-      <w:r>
-        <w:t xml:space="preserve"> that</w:t>
-      </w:r>
-      <w:r>
-        <w:t xml:space="preserve"> I managed</w:t>
-      </w:r>
-      <w:r>
-        <w:t>,</w:t>
-      </w:r>
-      <w:r>
-        <w:t xml:space="preserve"> however circumstances beyond my control prevented this.  I want to ge</w:t>
-      </w:r>
-      <w:r>
-        <w:t>t involved in projects using an</w:t>
-      </w:r>
-      <w:r>
-        <w:t xml:space="preserve"> Agile</w:t>
+        <w:t xml:space="preserve"> </w:t>
+      </w:r>
+      <w:r>
+        <w:t xml:space="preserve">the </w:t>
+      </w:r>
+      <w:r>
+        <w:t>Waterfall Model was used</w:t>
+      </w:r>
+      <w:r>
+        <w:t xml:space="preserve">.  I have researched </w:t>
+      </w:r>
+      <w:r>
+        <w:t>incremental models for possible us</w:t>
+      </w:r>
+      <w:r>
+        <w:t xml:space="preserve">age </w:t>
+      </w:r>
+      <w:r>
+        <w:t xml:space="preserve">in </w:t>
+      </w:r>
+      <w:r>
+        <w:t xml:space="preserve">a </w:t>
+      </w:r>
+      <w:r>
+        <w:t>project</w:t>
+      </w:r>
+      <w:r>
+        <w:t xml:space="preserve"> I was due to manage;</w:t>
+      </w:r>
+      <w:r>
+        <w:t xml:space="preserve"> however circumstances beyond my control prevented this. </w:t>
+      </w:r>
+    </w:p>
+    <w:p>
+      <w:pPr>
+        <w:divId w:val="1659846320"/>
+      </w:pPr>
+    </w:p>
+    <w:p>
+      <w:pPr>
+        <w:divId w:val="1659846320"/>
+      </w:pPr>
+      <w:r>
+        <w:t xml:space="preserve"> I want to ge</w:t>
+      </w:r>
+      <w:r>
+        <w:t>t involved in projects using a</w:t>
+      </w:r>
+      <w:r>
+        <w:t>gile</w:t>
       </w:r>
       <w:r>
         <w:t>/iterative</w:t>
@@ -314,13 +435,22 @@
         <w:t xml:space="preserve"> and choosing this model is an opportunity to further my knowledge in this area.  I can see the benefits of this type software development </w:t>
       </w:r>
       <w:r>
-        <w:t xml:space="preserve">and I can see how other sections of this Masters can be used in unison (in particular design patterns and refactoring, from </w:t>
+        <w:t>and I can see how other sections of this Masters</w:t>
+      </w:r>
+      <w:r>
+        <w:t xml:space="preserve"> course</w:t>
+      </w:r>
+      <w:r>
+        <w:t xml:space="preserve"> can be used in unison (in particular design patterns and refactoring, from </w:t>
       </w:r>
       <w:r>
         <w:t>Programming Paradigms: Principles &amp; Practices</w:t>
       </w:r>
       <w:r>
         <w:t>) to build better quality and more robust software</w:t>
+      </w:r>
+      <w:r>
+        <w:t xml:space="preserve"> for the customer</w:t>
       </w:r>
       <w:r>
         <w:t>.</w:t>
@@ -436,7 +566,13 @@
         <w:t xml:space="preserve">completed </w:t>
       </w:r>
       <w:r>
-        <w:t>before starting implementation.</w:t>
+        <w:t>before starting implementation</w:t>
+      </w:r>
+      <w:r>
+        <w:t xml:space="preserve"> phases</w:t>
+      </w:r>
+      <w:r>
+        <w:t>.</w:t>
       </w:r>
     </w:p>
     <w:p>
@@ -532,6 +668,9 @@
       </w:pPr>
       <w:r>
         <w:t>Noted that I should have been doing Risk Analysis after Requirements</w:t>
+      </w:r>
+      <w:r>
+        <w:t xml:space="preserve"> to reveal the value to customer</w:t>
       </w:r>
       <w:r>
         <w:t>.</w:t>
@@ -617,13 +756,34 @@
         <w:divId w:val="1659846320"/>
       </w:pPr>
       <w:r>
-        <w:t xml:space="preserve">Planned a more structured approach, </w:t>
+        <w:t>I p</w:t>
+      </w:r>
+      <w:r>
+        <w:t>lanned a more structured approach</w:t>
+      </w:r>
+      <w:r>
+        <w:t xml:space="preserve"> in this attempt</w:t>
+      </w:r>
+      <w:r>
+        <w:t xml:space="preserve">, </w:t>
       </w:r>
       <w:r>
         <w:t xml:space="preserve">instructed team to execute </w:t>
       </w:r>
       <w:r>
-        <w:t xml:space="preserve">requirements and risk analysis done on all modules </w:t>
+        <w:t xml:space="preserve">requirements </w:t>
+      </w:r>
+      <w:r>
+        <w:rPr>
+          <w:b/>
+        </w:rPr>
+        <w:t>and</w:t>
+      </w:r>
+      <w:r>
+        <w:t xml:space="preserve"> risk analysis </w:t>
+      </w:r>
+      <w:r>
+        <w:t xml:space="preserve">on all modules </w:t>
       </w:r>
       <w:r>
         <w:t>(</w:t>
@@ -632,13 +792,34 @@
         <w:t>before</w:t>
       </w:r>
       <w:r>
-        <w:t xml:space="preserve"> doing any design) and</w:t>
-      </w:r>
-      <w:r>
-        <w:t xml:space="preserve"> deciding which modules to focus on first, i.e. with the highest value</w:t>
+        <w:t xml:space="preserve"> </w:t>
+      </w:r>
+      <w:r>
+        <w:t>attempting</w:t>
+      </w:r>
+      <w:r>
+        <w:t xml:space="preserve"> any design</w:t>
+      </w:r>
+      <w:r>
+        <w:t xml:space="preserve"> work</w:t>
+      </w:r>
+      <w:r>
+        <w:t>) and</w:t>
+      </w:r>
+      <w:r>
+        <w:t xml:space="preserve"> deciding which modules to focus on first, i.e. </w:t>
+      </w:r>
+      <w:r>
+        <w:t xml:space="preserve">modules </w:t>
+      </w:r>
+      <w:r>
+        <w:t>with the highest value</w:t>
       </w:r>
       <w:r>
         <w:t xml:space="preserve"> to customer</w:t>
+      </w:r>
+      <w:r>
+        <w:t>.</w:t>
       </w:r>
     </w:p>
     <w:p>
@@ -659,11 +840,9 @@
       <w:r>
         <w:t>on the “</w:t>
       </w:r>
-      <w:proofErr w:type="spellStart"/>
-      <w:r>
-        <w:t>Artifacts</w:t>
-      </w:r>
-      <w:proofErr w:type="spellEnd"/>
+      <w:r>
+        <w:t>Artefacts</w:t>
+      </w:r>
       <w:r>
         <w:t xml:space="preserve"> at a Glance”</w:t>
       </w:r>
@@ -693,18 +872,34 @@
         <w:divId w:val="1659846320"/>
       </w:pPr>
       <w:r>
-        <w:t>At clock tick 202 I had 100</w:t>
-      </w:r>
-      <w:r>
-        <w:t xml:space="preserve"> for all of Requirements, Design, Implementation, Accuracy, Total Satisfaction, Risk Analysis, Difficulty Analysis, Integration for Module 1</w:t>
-      </w:r>
-      <w:proofErr w:type="gramStart"/>
-      <w:r>
-        <w:t>,3</w:t>
-      </w:r>
-      <w:proofErr w:type="gramEnd"/>
-      <w:r>
-        <w:t xml:space="preserve"> &amp; 4 and a score of 75 approx. </w:t>
+        <w:t>At clock tick 202</w:t>
+      </w:r>
+      <w:r>
+        <w:t>,</w:t>
+      </w:r>
+      <w:r>
+        <w:t xml:space="preserve"> I had 100</w:t>
+      </w:r>
+      <w:r>
+        <w:t xml:space="preserve"> for all of Requirements, Design, Implementation, Accuracy, Total Satisfaction, Ris</w:t>
+      </w:r>
+      <w:r>
+        <w:t>k Analysis, Difficulty Analysis</w:t>
+      </w:r>
+      <w:r>
+        <w:t xml:space="preserve"> </w:t>
+      </w:r>
+      <w:r>
+        <w:t>and Integration</w:t>
+      </w:r>
+      <w:r>
+        <w:t xml:space="preserve"> for Module 1,</w:t>
+      </w:r>
+      <w:r>
+        <w:t xml:space="preserve"> </w:t>
+      </w:r>
+      <w:r>
+        <w:t xml:space="preserve">3 &amp; 4 and a score of 75 approx. </w:t>
       </w:r>
     </w:p>
     <w:p>
@@ -720,7 +915,13 @@
         <w:t>Then kept advancing one tick at a time (while concentrating the team on design of the last module), deciding as soon as the score started to go down I</w:t>
       </w:r>
       <w:r>
-        <w:t xml:space="preserve"> would submit the final product. </w:t>
+        <w:t xml:space="preserve"> would submit the final product</w:t>
+      </w:r>
+      <w:r>
+        <w:t xml:space="preserve"> to the customer</w:t>
+      </w:r>
+      <w:r>
+        <w:t xml:space="preserve">. </w:t>
       </w:r>
     </w:p>
     <w:p>
@@ -736,10 +937,19 @@
         <w:t>H</w:t>
       </w:r>
       <w:r>
-        <w:t xml:space="preserve">owever I did not </w:t>
+        <w:t>owever</w:t>
+      </w:r>
+      <w:r>
+        <w:t>,</w:t>
+      </w:r>
+      <w:r>
+        <w:t xml:space="preserve"> I did not </w:t>
       </w:r>
       <w:r>
         <w:t xml:space="preserve">envisage </w:t>
+      </w:r>
+      <w:r>
+        <w:t xml:space="preserve">that </w:t>
       </w:r>
       <w:r>
         <w:t xml:space="preserve">the satisfaction/score would drop </w:t>
@@ -896,25 +1106,40 @@
         <w:divId w:val="1659846320"/>
       </w:pPr>
       <w:r>
-        <w:t xml:space="preserve">For this attempt I took </w:t>
-      </w:r>
-      <w:r>
-        <w:t xml:space="preserve">the same approach plus </w:t>
+        <w:t>For this attempt</w:t>
+      </w:r>
+      <w:r>
+        <w:t>,</w:t>
+      </w:r>
+      <w:r>
+        <w:t xml:space="preserve"> I took </w:t>
+      </w:r>
+      <w:r>
+        <w:t>the same approach</w:t>
+      </w:r>
+      <w:r>
+        <w:t>; also I</w:t>
+      </w:r>
+      <w:r>
+        <w:t xml:space="preserve"> </w:t>
       </w:r>
       <w:r>
         <w:t xml:space="preserve">took </w:t>
       </w:r>
       <w:r>
-        <w:t xml:space="preserve">I </w:t>
-      </w:r>
-      <w:r>
         <w:t>bett</w:t>
       </w:r>
       <w:r>
         <w:t>er notes of who was doing what – I do not</w:t>
       </w:r>
       <w:r>
-        <w:t xml:space="preserve"> know why I didn’t score as well.  </w:t>
+        <w:t xml:space="preserve"> know why I didn’t score as well</w:t>
+      </w:r>
+      <w:r>
+        <w:t xml:space="preserve"> in this attempt</w:t>
+      </w:r>
+      <w:r>
+        <w:t xml:space="preserve">.  </w:t>
       </w:r>
     </w:p>
     <w:p>
@@ -948,19 +1173,7 @@
         <w:t>or composite graphs</w:t>
       </w:r>
       <w:r>
-        <w:t xml:space="preserve"> </w:t>
-      </w:r>
-      <w:r>
-        <w:t>(see screenshot</w:t>
-      </w:r>
-      <w:r>
-        <w:t>s</w:t>
-      </w:r>
-      <w:r>
-        <w:t xml:space="preserve"> below)</w:t>
-      </w:r>
-      <w:r>
-        <w:t>.  S</w:t>
+        <w:t xml:space="preserve"> (see screenshots below).  S</w:t>
       </w:r>
       <w:r>
         <w:t xml:space="preserve">hould I be </w:t>
@@ -1003,7 +1216,13 @@
         <w:t>all modules</w:t>
       </w:r>
       <w:r>
-        <w:t xml:space="preserve"> – this may have a factor in the low scoring throughout the project</w:t>
+        <w:t xml:space="preserve"> – this may have </w:t>
+      </w:r>
+      <w:r>
+        <w:t xml:space="preserve">been </w:t>
+      </w:r>
+      <w:r>
+        <w:t>a factor in the low scoring throughout the project</w:t>
       </w:r>
       <w:r>
         <w:t>.</w:t>
@@ -1284,7 +1503,19 @@
         <w:t xml:space="preserve">After reviewing </w:t>
       </w:r>
       <w:r>
-        <w:t xml:space="preserve">the graphs for all 4 modules (below), evolve code could perhaps have been employed </w:t>
+        <w:t xml:space="preserve">the graphs for all 4 modules (below), </w:t>
+      </w:r>
+      <w:r>
+        <w:t xml:space="preserve">the </w:t>
+      </w:r>
+      <w:r>
+        <w:t xml:space="preserve">evolve code </w:t>
+      </w:r>
+      <w:r>
+        <w:t xml:space="preserve">task </w:t>
+      </w:r>
+      <w:r>
+        <w:t xml:space="preserve">could perhaps have been employed </w:t>
       </w:r>
       <w:r>
         <w:t xml:space="preserve">even </w:t>
@@ -1352,19 +1583,35 @@
         <w:divId w:val="1659846320"/>
       </w:pPr>
       <w:r>
-        <w:t xml:space="preserve">However, achieved a </w:t>
-      </w:r>
-      <w:r>
-        <w:t xml:space="preserve">targeted </w:t>
-      </w:r>
-      <w:r>
-        <w:t>70</w:t>
-      </w:r>
-      <w:r>
-        <w:t xml:space="preserve"> plus</w:t>
-      </w:r>
-      <w:r>
-        <w:t xml:space="preserve"> score of 71.26 in this attempt.</w:t>
+        <w:t xml:space="preserve">However, </w:t>
+      </w:r>
+      <w:r>
+        <w:t xml:space="preserve">I </w:t>
+      </w:r>
+      <w:r>
+        <w:t xml:space="preserve">achieved a </w:t>
+      </w:r>
+      <w:r>
+        <w:t>targeted</w:t>
+      </w:r>
+      <w:r>
+        <w:t xml:space="preserve"> score of plus seventy in this attempt </w:t>
+      </w:r>
+      <w:r>
+        <w:t>–</w:t>
+      </w:r>
+      <w:r>
+        <w:t xml:space="preserve"> </w:t>
+      </w:r>
+      <w:r>
+        <w:rPr>
+          <w:b/>
+          <w:color w:val="FF0000"/>
+        </w:rPr>
+        <w:t>71.26</w:t>
+      </w:r>
+      <w:r>
+        <w:t>.</w:t>
       </w:r>
     </w:p>
     <w:p>
@@ -1750,7 +1997,10 @@
         <w:divId w:val="1659846320"/>
       </w:pPr>
       <w:r>
-        <w:t xml:space="preserve">The simulation focuses the student on the key aspects of incremental project management success, such as accuracy to customer requirements and </w:t>
+        <w:t>The simulator</w:t>
+      </w:r>
+      <w:r>
+        <w:t xml:space="preserve"> focuses the student on the key aspects of incremental project management success, such as accuracy to customer requirements and </w:t>
       </w:r>
       <w:r>
         <w:t>adjustment</w:t>
@@ -1769,7 +2019,13 @@
         <w:divId w:val="1659846320"/>
       </w:pPr>
       <w:r>
-        <w:t>The approach I took was to complete requirements analysis and risk analysis on all modules, risk analysis reveals the value the customer puts on each module plus the inflexibility (</w:t>
+        <w:t>The approach I took was to complete requirements and risk analysis on all modules</w:t>
+      </w:r>
+      <w:r>
+        <w:t xml:space="preserve"> first</w:t>
+      </w:r>
+      <w:r>
+        <w:t>, risk analysis reveals the value the customer puts on each module plus the inflexibility (</w:t>
       </w:r>
       <w:r>
         <w:t>adherence to customer requirements</w:t>
@@ -1781,7 +2037,19 @@
         <w:t>the likelihood of changes by customer</w:t>
       </w:r>
       <w:r>
-        <w:t xml:space="preserve">) of the modules.  </w:t>
+        <w:t xml:space="preserve">) </w:t>
+      </w:r>
+      <w:r>
+        <w:t xml:space="preserve">values </w:t>
+      </w:r>
+      <w:r>
+        <w:t>of</w:t>
+      </w:r>
+      <w:r>
+        <w:t xml:space="preserve"> all</w:t>
+      </w:r>
+      <w:r>
+        <w:t xml:space="preserve"> the modules.  </w:t>
       </w:r>
     </w:p>
     <w:p>
@@ -1809,7 +2077,13 @@
         <w:t xml:space="preserve"> the timeframe of 200 clock ticks.</w:t>
       </w:r>
       <w:r>
-        <w:t xml:space="preserve">  Where modules were rated of a similar value, inflexibility and changeability shaped the final decision.</w:t>
+        <w:t xml:space="preserve">  Where modules were rated of a similar value, inflexibility and changeability </w:t>
+      </w:r>
+      <w:r>
+        <w:t xml:space="preserve">values </w:t>
+      </w:r>
+      <w:r>
+        <w:t>shaped the final decision.</w:t>
       </w:r>
     </w:p>
     <w:p>
@@ -1838,84 +2112,138 @@
         <w:divId w:val="1659846320"/>
       </w:pPr>
       <w:r>
-        <w:t>The methods learned/applied here not only help</w:t>
-      </w:r>
-      <w:r>
-        <w:t>ed</w:t>
-      </w:r>
-      <w:r>
-        <w:t xml:space="preserve"> in the execution of a project would also help  in quality control of a project – monitoring and responding to key performance indicators will help produce a better quality product for the customer. </w:t>
-      </w:r>
-    </w:p>
-    <w:p>
-      <w:pPr>
-        <w:divId w:val="1659846320"/>
-      </w:pPr>
-    </w:p>
-    <w:p>
-      <w:pPr>
-        <w:divId w:val="1659846320"/>
-      </w:pPr>
-      <w:r>
-        <w:t>The model I chose did not hav</w:t>
-      </w:r>
-      <w:r>
-        <w:t>e any attributes such as budget, time tools, interaction with the customer</w:t>
+        <w:t xml:space="preserve">The methods learned/applied here </w:t>
+      </w:r>
+      <w:r>
+        <w:t xml:space="preserve">will </w:t>
+      </w:r>
+      <w:r>
+        <w:t xml:space="preserve">not only help in the execution of a project </w:t>
+      </w:r>
+      <w:r>
+        <w:t xml:space="preserve">but </w:t>
+      </w:r>
+      <w:r>
+        <w:t xml:space="preserve">would also help  </w:t>
+      </w:r>
+      <w:r>
+        <w:t xml:space="preserve">focus the </w:t>
+      </w:r>
+      <w:r>
+        <w:t xml:space="preserve">quality control </w:t>
+      </w:r>
+      <w:r>
+        <w:t xml:space="preserve">aspect </w:t>
+      </w:r>
+      <w:r>
+        <w:t xml:space="preserve">– monitoring and responding to key performance indicators will help produce a better quality product for the customer. </w:t>
+      </w:r>
+    </w:p>
+    <w:p>
+      <w:pPr>
+        <w:divId w:val="1659846320"/>
+      </w:pPr>
+    </w:p>
+    <w:p>
+      <w:pPr>
+        <w:divId w:val="1659846320"/>
+      </w:pPr>
+      <w:r>
+        <w:t>The model I chose d</w:t>
+      </w:r>
+      <w:r>
+        <w:t xml:space="preserve">oes </w:t>
+      </w:r>
+      <w:r>
+        <w:t>not hav</w:t>
+      </w:r>
+      <w:r>
+        <w:t>e attributes such as budget, tools, interaction with the customer</w:t>
       </w:r>
       <w:r>
         <w:t xml:space="preserve"> and </w:t>
       </w:r>
       <w:r>
-        <w:t xml:space="preserve">impact of workload on resources - </w:t>
-      </w:r>
-      <w:r>
-        <w:t>incremental/iterative method</w:t>
+        <w:t>impact of workload on resources</w:t>
+      </w:r>
+      <w:r>
+        <w:t>.  I</w:t>
+      </w:r>
+      <w:r>
+        <w:t>terative method</w:t>
       </w:r>
       <w:r>
         <w:t>s</w:t>
       </w:r>
       <w:r>
-        <w:t xml:space="preserve"> have an aim not to overwork </w:t>
-      </w:r>
-      <w:r>
-        <w:t>team members (</w:t>
-      </w:r>
-      <w:r>
-        <w:t>resources</w:t>
-      </w:r>
-      <w:r>
-        <w:t>)</w:t>
-      </w:r>
-      <w:r>
-        <w:t xml:space="preserve"> and keep to a 39 hour week.</w:t>
-      </w:r>
-    </w:p>
-    <w:p>
-      <w:pPr>
-        <w:divId w:val="1659846320"/>
-      </w:pPr>
-    </w:p>
-    <w:p>
-      <w:pPr>
-        <w:divId w:val="1659846320"/>
-      </w:pPr>
-      <w:r>
-        <w:t>I had not attempted any of the other simulation models</w:t>
-      </w:r>
-      <w:r>
-        <w:t xml:space="preserve"> where there may have been an increased number of risk types; however </w:t>
-      </w:r>
-      <w:r>
-        <w:t xml:space="preserve">Risk Management </w:t>
-      </w:r>
-      <w:r>
-        <w:t xml:space="preserve">was still </w:t>
-      </w:r>
-      <w:r>
-        <w:t>important</w:t>
-      </w:r>
-      <w:r>
-        <w:t xml:space="preserve"> in this model along with a cohesive action plan to take when the risks occurred i.e. customer changes inaccurate requirements of inaccurate implementation of requirements.</w:t>
+        <w:t xml:space="preserve"> have </w:t>
+      </w:r>
+      <w:r>
+        <w:t>the noble</w:t>
+      </w:r>
+      <w:r>
+        <w:t xml:space="preserve"> aim </w:t>
+      </w:r>
+      <w:r>
+        <w:t xml:space="preserve">of not </w:t>
+      </w:r>
+      <w:r>
+        <w:t>overwork</w:t>
+      </w:r>
+      <w:r>
+        <w:t>ing</w:t>
+      </w:r>
+      <w:r>
+        <w:t xml:space="preserve"> </w:t>
+      </w:r>
+      <w:r>
+        <w:t xml:space="preserve">team members </w:t>
+      </w:r>
+      <w:r>
+        <w:t xml:space="preserve">and </w:t>
+      </w:r>
+      <w:r>
+        <w:t xml:space="preserve">to </w:t>
+      </w:r>
+      <w:r>
+        <w:t xml:space="preserve">keep to a </w:t>
+      </w:r>
+      <w:r>
+        <w:t xml:space="preserve">regular </w:t>
+      </w:r>
+      <w:r>
+        <w:t>hour</w:t>
+      </w:r>
+      <w:r>
+        <w:t>s work</w:t>
+      </w:r>
+      <w:r>
+        <w:t xml:space="preserve"> week.</w:t>
+      </w:r>
+    </w:p>
+    <w:p>
+      <w:pPr>
+        <w:divId w:val="1659846320"/>
+      </w:pPr>
+    </w:p>
+    <w:p>
+      <w:pPr>
+        <w:divId w:val="1659846320"/>
+      </w:pPr>
+      <w:r>
+        <w:t>I had not attempted any of the other simulation models where there may have been an increased number of risk types; however Risk Management was still important in this model along with a cohesive action plan to take when the risks occurred i.e. customer changes</w:t>
+      </w:r>
+      <w:r>
+        <w:t>,</w:t>
+      </w:r>
+      <w:r>
+        <w:t xml:space="preserve"> inaccurate requirement</w:t>
+      </w:r>
+      <w:r>
+        <w:t>s or</w:t>
+      </w:r>
+      <w:r>
+        <w:t xml:space="preserve"> inaccurate implementation of requirements.</w:t>
       </w:r>
     </w:p>
     <w:p>
@@ -1931,13 +2259,7 @@
         <w:t xml:space="preserve">Finally, the simulator enforced all </w:t>
       </w:r>
       <w:r>
-        <w:t xml:space="preserve">the </w:t>
-      </w:r>
-      <w:r>
-        <w:t>objectives</w:t>
-      </w:r>
-      <w:r>
-        <w:t xml:space="preserve"> for a successful</w:t>
+        <w:t>the objectives for a successful</w:t>
       </w:r>
       <w:r>
         <w:t xml:space="preserve"> project</w:t>
@@ -1949,7 +2271,13 @@
         <w:t xml:space="preserve">criterion </w:t>
       </w:r>
       <w:r>
-        <w:t>should be</w:t>
+        <w:t xml:space="preserve">should </w:t>
+      </w:r>
+      <w:r>
+        <w:t xml:space="preserve">always </w:t>
+      </w:r>
+      <w:r>
+        <w:t>be</w:t>
       </w:r>
       <w:r>
         <w:t xml:space="preserve"> </w:t>
@@ -1988,7 +2316,12 @@
         <w:t>A</w:t>
       </w:r>
       <w:r>
-        <w:t xml:space="preserve">ccurate, </w:t>
+        <w:t>ccurate,</w:t>
+      </w:r>
+      <w:bookmarkStart w:id="0" w:name="_GoBack"/>
+      <w:bookmarkEnd w:id="0"/>
+      <w:r>
+        <w:t xml:space="preserve"> </w:t>
       </w:r>
       <w:r>
         <w:rPr>
@@ -2018,8 +2351,6 @@
       <w:pPr>
         <w:divId w:val="1659846320"/>
       </w:pPr>
-      <w:bookmarkStart w:id="0" w:name="_GoBack"/>
-      <w:bookmarkEnd w:id="0"/>
     </w:p>
     <w:sectPr>
       <w:pgSz w:w="11906" w:h="16838"/>
@@ -3694,7 +4025,7 @@
 </file>
 
 <file path=customXml/itemProps1.xml><?xml version="1.0" encoding="utf-8"?>
-<ds:datastoreItem xmlns:ds="http://schemas.openxmlformats.org/officeDocument/2006/customXml" ds:itemID="{2F61A94A-C8B2-4C28-BE19-73F4BA7BCEA0}">
+<ds:datastoreItem xmlns:ds="http://schemas.openxmlformats.org/officeDocument/2006/customXml" ds:itemID="{CE656D7C-3CA8-406C-ADFE-76237ED62807}">
   <ds:schemaRefs>
     <ds:schemaRef ds:uri="http://schemas.openxmlformats.org/officeDocument/2006/bibliography"/>
   </ds:schemaRefs>

</xml_diff>